<commit_message>
Further refinements on the manual
</commit_message>
<xml_diff>
--- a/documentation/Chattertale Manual.docx
+++ b/documentation/Chattertale Manual.docx
@@ -6,19 +6,24 @@
       <w:pPr>
         <w:pStyle w:val="Normal"/>
         <w:jc w:val="center"/>
-        <w:rPr>
+      </w:pPr>
+      <w:commentRangeStart w:id="0"/>
+      <w:r>
+        <w:rPr>
+          <w:b/>
           <w:sz w:val="40"/>
+        </w:rPr>
+        <w:t>ChatterTale Prototype Manual Setup</w:t>
+      </w:r>
+      <w:commentRangeEnd w:id="0"/>
+      <w:r>
+        <w:commentReference w:id="0"/>
+      </w:r>
+      <w:r>
+        <w:rPr>
           <w:b/>
           <w:sz w:val="40"/>
-          <w:b/>
-        </w:rPr>
-      </w:pPr>
-      <w:r>
-        <w:rPr>
-          <w:b/>
-          <w:sz w:val="40"/>
-        </w:rPr>
-        <w:t>ChatterTale Prototype Manual Setup</w:t>
+        </w:rPr>
       </w:r>
       <w:r/>
     </w:p>
@@ -31,6 +36,10 @@
           <w:b/>
           <w:sz w:val="40"/>
           <w:b/>
+          <w:szCs w:val="24"/>
+          <w:rFonts w:ascii="Cambria" w:hAnsi="Cambria" w:eastAsia="Cambria" w:cs="" w:asciiTheme="minorHAnsi" w:cstheme="minorBidi" w:eastAsiaTheme="minorHAnsi" w:hAnsiTheme="minorHAnsi"/>
+          <w:color w:val="00000A"/>
+          <w:lang w:val="en-US" w:eastAsia="en-US" w:bidi="ar-SA"/>
         </w:rPr>
       </w:pPr>
       <w:r>
@@ -56,11 +65,11 @@
         <w:tblStyle w:val="Tablaconcuadrcula"/>
         <w:tblW w:w="9577" w:type="dxa"/>
         <w:jc w:val="left"/>
-        <w:tblInd w:w="0" w:type="dxa"/>
+        <w:tblInd w:w="-5" w:type="dxa"/>
         <w:tblBorders/>
         <w:tblCellMar>
           <w:top w:w="0" w:type="dxa"/>
-          <w:left w:w="108" w:type="dxa"/>
+          <w:left w:w="103" w:type="dxa"/>
           <w:bottom w:w="0" w:type="dxa"/>
           <w:right w:w="108" w:type="dxa"/>
         </w:tblCellMar>
@@ -77,7 +86,7 @@
             <w:tcBorders/>
             <w:shd w:fill="auto" w:val="clear"/>
             <w:tcMar>
-              <w:left w:w="108" w:type="dxa"/>
+              <w:left w:w="103" w:type="dxa"/>
             </w:tcMar>
           </w:tcPr>
           <w:p>
@@ -106,7 +115,7 @@
             <w:tcBorders/>
             <w:shd w:fill="auto" w:val="clear"/>
             <w:tcMar>
-              <w:left w:w="108" w:type="dxa"/>
+              <w:left w:w="103" w:type="dxa"/>
             </w:tcMar>
           </w:tcPr>
           <w:p>
@@ -119,15 +128,7 @@
                 <w:bCs/>
                 <w:iCs/>
               </w:rPr>
-              <w:t xml:space="preserve">1 </w:t>
-            </w:r>
-            <w:r>
-              <w:rPr>
-                <w:rFonts w:cs="Arial" w:ascii="Times New Roman" w:hAnsi="Times New Roman"/>
-                <w:bCs/>
-                <w:iCs/>
-              </w:rPr>
-              <w:t>Pack</w:t>
+              <w:t>1 Pack</w:t>
             </w:r>
             <w:r/>
           </w:p>
@@ -141,7 +142,7 @@
             <w:tcBorders/>
             <w:shd w:fill="auto" w:val="clear"/>
             <w:tcMar>
-              <w:left w:w="108" w:type="dxa"/>
+              <w:left w:w="103" w:type="dxa"/>
             </w:tcMar>
           </w:tcPr>
           <w:p>
@@ -170,7 +171,7 @@
             <w:tcBorders/>
             <w:shd w:fill="auto" w:val="clear"/>
             <w:tcMar>
-              <w:left w:w="108" w:type="dxa"/>
+              <w:left w:w="103" w:type="dxa"/>
             </w:tcMar>
           </w:tcPr>
           <w:p>
@@ -183,15 +184,7 @@
                 <w:bCs/>
                 <w:iCs/>
               </w:rPr>
-              <w:t xml:space="preserve">1 </w:t>
-            </w:r>
-            <w:r>
-              <w:rPr>
-                <w:rFonts w:cs="Arial" w:ascii="Times New Roman" w:hAnsi="Times New Roman"/>
-                <w:bCs/>
-                <w:iCs/>
-              </w:rPr>
-              <w:t>Pack</w:t>
+              <w:t>1 Pack</w:t>
             </w:r>
             <w:r/>
           </w:p>
@@ -205,7 +198,7 @@
             <w:tcBorders/>
             <w:shd w:fill="auto" w:val="clear"/>
             <w:tcMar>
-              <w:left w:w="108" w:type="dxa"/>
+              <w:left w:w="103" w:type="dxa"/>
             </w:tcMar>
           </w:tcPr>
           <w:p>
@@ -218,31 +211,7 @@
                 <w:bCs/>
                 <w:iCs/>
               </w:rPr>
-              <w:t>Arduino</w:t>
-            </w:r>
-            <w:r>
-              <w:rPr>
-                <w:rFonts w:cs="Arial" w:ascii="Times New Roman" w:hAnsi="Times New Roman"/>
-                <w:bCs/>
-                <w:iCs/>
-              </w:rPr>
-              <w:t xml:space="preserve"> </w:t>
-            </w:r>
-            <w:r>
-              <w:rPr>
-                <w:rFonts w:cs="Arial" w:ascii="Times New Roman" w:hAnsi="Times New Roman"/>
-                <w:bCs/>
-                <w:iCs/>
-              </w:rPr>
-              <w:t>U</w:t>
-            </w:r>
-            <w:r>
-              <w:rPr>
-                <w:rFonts w:cs="Arial" w:ascii="Times New Roman" w:hAnsi="Times New Roman"/>
-                <w:bCs/>
-                <w:iCs/>
-              </w:rPr>
-              <w:t xml:space="preserve">no or mega </w:t>
+              <w:t xml:space="preserve">Arduino Uno or mega </w:t>
             </w:r>
             <w:r/>
           </w:p>
@@ -253,7 +222,7 @@
             <w:tcBorders/>
             <w:shd w:fill="auto" w:val="clear"/>
             <w:tcMar>
-              <w:left w:w="108" w:type="dxa"/>
+              <w:left w:w="103" w:type="dxa"/>
             </w:tcMar>
           </w:tcPr>
           <w:p>
@@ -285,7 +254,7 @@
             <w:tcBorders/>
             <w:shd w:fill="auto" w:val="clear"/>
             <w:tcMar>
-              <w:left w:w="108" w:type="dxa"/>
+              <w:left w:w="103" w:type="dxa"/>
             </w:tcMar>
           </w:tcPr>
           <w:p>
@@ -298,31 +267,7 @@
                 <w:bCs/>
                 <w:iCs/>
               </w:rPr>
-              <w:t xml:space="preserve">Adafruit </w:t>
-            </w:r>
-            <w:r>
-              <w:rPr>
-                <w:rFonts w:cs="Arial" w:ascii="Times New Roman" w:hAnsi="Times New Roman"/>
-                <w:bCs/>
-                <w:iCs/>
-              </w:rPr>
-              <w:t>M</w:t>
-            </w:r>
-            <w:r>
-              <w:rPr>
-                <w:rFonts w:cs="Arial" w:ascii="Times New Roman" w:hAnsi="Times New Roman"/>
-                <w:bCs/>
-                <w:iCs/>
-              </w:rPr>
-              <w:t xml:space="preserve">usicmaker </w:t>
-            </w:r>
-            <w:r>
-              <w:rPr>
-                <w:rFonts w:cs="Arial" w:ascii="Times New Roman" w:hAnsi="Times New Roman"/>
-                <w:bCs/>
-                <w:iCs/>
-              </w:rPr>
-              <w:t>shield</w:t>
+              <w:t>Adafruit Musicmaker shield</w:t>
             </w:r>
             <w:r/>
           </w:p>
@@ -333,7 +278,7 @@
             <w:tcBorders/>
             <w:shd w:fill="auto" w:val="clear"/>
             <w:tcMar>
-              <w:left w:w="108" w:type="dxa"/>
+              <w:left w:w="103" w:type="dxa"/>
             </w:tcMar>
           </w:tcPr>
           <w:p>
@@ -365,7 +310,7 @@
             <w:tcBorders/>
             <w:shd w:fill="auto" w:val="clear"/>
             <w:tcMar>
-              <w:left w:w="108" w:type="dxa"/>
+              <w:left w:w="103" w:type="dxa"/>
             </w:tcMar>
           </w:tcPr>
           <w:p>
@@ -394,7 +339,7 @@
             <w:tcBorders/>
             <w:shd w:fill="auto" w:val="clear"/>
             <w:tcMar>
-              <w:left w:w="108" w:type="dxa"/>
+              <w:left w:w="103" w:type="dxa"/>
             </w:tcMar>
           </w:tcPr>
           <w:p>
@@ -426,7 +371,7 @@
             <w:tcBorders/>
             <w:shd w:fill="auto" w:val="clear"/>
             <w:tcMar>
-              <w:left w:w="108" w:type="dxa"/>
+              <w:left w:w="103" w:type="dxa"/>
             </w:tcMar>
           </w:tcPr>
           <w:p>
@@ -455,7 +400,7 @@
             <w:tcBorders/>
             <w:shd w:fill="auto" w:val="clear"/>
             <w:tcMar>
-              <w:left w:w="108" w:type="dxa"/>
+              <w:left w:w="103" w:type="dxa"/>
             </w:tcMar>
           </w:tcPr>
           <w:p>
@@ -487,7 +432,7 @@
             <w:tcBorders/>
             <w:shd w:fill="auto" w:val="clear"/>
             <w:tcMar>
-              <w:left w:w="108" w:type="dxa"/>
+              <w:left w:w="103" w:type="dxa"/>
             </w:tcMar>
           </w:tcPr>
           <w:p>
@@ -516,7 +461,7 @@
             <w:tcBorders/>
             <w:shd w:fill="auto" w:val="clear"/>
             <w:tcMar>
-              <w:left w:w="108" w:type="dxa"/>
+              <w:left w:w="103" w:type="dxa"/>
             </w:tcMar>
           </w:tcPr>
           <w:p>
@@ -548,7 +493,7 @@
             <w:tcBorders/>
             <w:shd w:fill="auto" w:val="clear"/>
             <w:tcMar>
-              <w:left w:w="108" w:type="dxa"/>
+              <w:left w:w="103" w:type="dxa"/>
             </w:tcMar>
           </w:tcPr>
           <w:p>
@@ -577,7 +522,7 @@
             <w:tcBorders/>
             <w:shd w:fill="auto" w:val="clear"/>
             <w:tcMar>
-              <w:left w:w="108" w:type="dxa"/>
+              <w:left w:w="103" w:type="dxa"/>
             </w:tcMar>
           </w:tcPr>
           <w:p>
@@ -609,7 +554,7 @@
             <w:tcBorders/>
             <w:shd w:fill="auto" w:val="clear"/>
             <w:tcMar>
-              <w:left w:w="108" w:type="dxa"/>
+              <w:left w:w="103" w:type="dxa"/>
             </w:tcMar>
           </w:tcPr>
           <w:p>
@@ -638,7 +583,7 @@
             <w:tcBorders/>
             <w:shd w:fill="auto" w:val="clear"/>
             <w:tcMar>
-              <w:left w:w="108" w:type="dxa"/>
+              <w:left w:w="103" w:type="dxa"/>
             </w:tcMar>
           </w:tcPr>
           <w:p>
@@ -670,7 +615,7 @@
             <w:tcBorders/>
             <w:shd w:fill="auto" w:val="clear"/>
             <w:tcMar>
-              <w:left w:w="108" w:type="dxa"/>
+              <w:left w:w="103" w:type="dxa"/>
             </w:tcMar>
           </w:tcPr>
           <w:p>
@@ -699,7 +644,7 @@
             <w:tcBorders/>
             <w:shd w:fill="auto" w:val="clear"/>
             <w:tcMar>
-              <w:left w:w="108" w:type="dxa"/>
+              <w:left w:w="103" w:type="dxa"/>
             </w:tcMar>
           </w:tcPr>
           <w:p>
@@ -731,7 +676,7 @@
             <w:tcBorders/>
             <w:shd w:fill="auto" w:val="clear"/>
             <w:tcMar>
-              <w:left w:w="108" w:type="dxa"/>
+              <w:left w:w="103" w:type="dxa"/>
             </w:tcMar>
           </w:tcPr>
           <w:p>
@@ -744,23 +689,7 @@
                 <w:bCs/>
                 <w:iCs/>
               </w:rPr>
-              <w:t>S</w:t>
-            </w:r>
-            <w:r>
-              <w:rPr>
-                <w:rFonts w:cs="Arial" w:ascii="Times New Roman" w:hAnsi="Times New Roman"/>
-                <w:bCs/>
-                <w:iCs/>
-              </w:rPr>
-              <w:t>D</w:t>
-            </w:r>
-            <w:r>
-              <w:rPr>
-                <w:rFonts w:cs="Arial" w:ascii="Times New Roman" w:hAnsi="Times New Roman"/>
-                <w:bCs/>
-                <w:iCs/>
-              </w:rPr>
-              <w:t xml:space="preserve"> card</w:t>
+              <w:t>SD card</w:t>
             </w:r>
             <w:r/>
           </w:p>
@@ -771,7 +700,7 @@
             <w:tcBorders/>
             <w:shd w:fill="auto" w:val="clear"/>
             <w:tcMar>
-              <w:left w:w="108" w:type="dxa"/>
+              <w:left w:w="103" w:type="dxa"/>
             </w:tcMar>
           </w:tcPr>
           <w:p>
@@ -803,7 +732,7 @@
             <w:tcBorders/>
             <w:shd w:fill="auto" w:val="clear"/>
             <w:tcMar>
-              <w:left w:w="108" w:type="dxa"/>
+              <w:left w:w="103" w:type="dxa"/>
             </w:tcMar>
           </w:tcPr>
           <w:p>
@@ -816,15 +745,7 @@
                 <w:bCs/>
                 <w:iCs/>
               </w:rPr>
-              <w:t xml:space="preserve">3.5 mm </w:t>
-            </w:r>
-            <w:r>
-              <w:rPr>
-                <w:rFonts w:cs="Arial" w:ascii="Times New Roman" w:hAnsi="Times New Roman"/>
-                <w:bCs/>
-                <w:iCs/>
-              </w:rPr>
-              <w:t>Earphone jack</w:t>
+              <w:t>3.5 mm Earphone jack</w:t>
             </w:r>
             <w:r/>
           </w:p>
@@ -835,7 +756,7 @@
             <w:tcBorders/>
             <w:shd w:fill="auto" w:val="clear"/>
             <w:tcMar>
-              <w:left w:w="108" w:type="dxa"/>
+              <w:left w:w="103" w:type="dxa"/>
             </w:tcMar>
           </w:tcPr>
           <w:p>
@@ -875,28 +796,28 @@
         <w:tblStyle w:val="Tablaconcuadrcula"/>
         <w:tblW w:w="9576" w:type="dxa"/>
         <w:jc w:val="left"/>
-        <w:tblInd w:w="0" w:type="dxa"/>
+        <w:tblInd w:w="-5" w:type="dxa"/>
         <w:tblBorders/>
         <w:tblCellMar>
           <w:top w:w="0" w:type="dxa"/>
-          <w:left w:w="108" w:type="dxa"/>
+          <w:left w:w="103" w:type="dxa"/>
           <w:bottom w:w="0" w:type="dxa"/>
           <w:right w:w="108" w:type="dxa"/>
         </w:tblCellMar>
       </w:tblPr>
       <w:tblGrid>
-        <w:gridCol w:w="4066"/>
-        <w:gridCol w:w="5509"/>
+        <w:gridCol w:w="4065"/>
+        <w:gridCol w:w="5510"/>
       </w:tblGrid>
       <w:tr>
         <w:trPr/>
         <w:tc>
           <w:tcPr>
-            <w:tcW w:w="4066" w:type="dxa"/>
+            <w:tcW w:w="4065" w:type="dxa"/>
             <w:tcBorders/>
             <w:shd w:fill="auto" w:val="clear"/>
             <w:tcMar>
-              <w:left w:w="108" w:type="dxa"/>
+              <w:left w:w="103" w:type="dxa"/>
             </w:tcMar>
           </w:tcPr>
           <w:p>
@@ -921,11 +842,11 @@
         </w:tc>
         <w:tc>
           <w:tcPr>
-            <w:tcW w:w="5509" w:type="dxa"/>
+            <w:tcW w:w="5510" w:type="dxa"/>
             <w:tcBorders/>
             <w:shd w:fill="auto" w:val="clear"/>
             <w:tcMar>
-              <w:left w:w="108" w:type="dxa"/>
+              <w:left w:w="103" w:type="dxa"/>
             </w:tcMar>
           </w:tcPr>
           <w:p>
@@ -953,11 +874,11 @@
         <w:trPr/>
         <w:tc>
           <w:tcPr>
-            <w:tcW w:w="4066" w:type="dxa"/>
+            <w:tcW w:w="4065" w:type="dxa"/>
             <w:tcBorders/>
             <w:shd w:fill="auto" w:val="clear"/>
             <w:tcMar>
-              <w:left w:w="108" w:type="dxa"/>
+              <w:left w:w="103" w:type="dxa"/>
             </w:tcMar>
           </w:tcPr>
           <w:p>
@@ -970,34 +891,18 @@
                 <w:bCs/>
                 <w:iCs/>
               </w:rPr>
-              <w:t>L</w:t>
-            </w:r>
-            <w:r>
-              <w:rPr>
-                <w:rFonts w:cs="Arial" w:ascii="Times New Roman" w:hAnsi="Times New Roman"/>
-                <w:bCs/>
-                <w:iCs/>
-              </w:rPr>
-              <w:t>M</w:t>
-            </w:r>
-            <w:r>
-              <w:rPr>
-                <w:rFonts w:cs="Arial" w:ascii="Times New Roman" w:hAnsi="Times New Roman"/>
-                <w:bCs/>
-                <w:iCs/>
-              </w:rPr>
-              <w:t>386</w:t>
+              <w:t>LM386</w:t>
             </w:r>
             <w:r/>
           </w:p>
         </w:tc>
         <w:tc>
           <w:tcPr>
-            <w:tcW w:w="5509" w:type="dxa"/>
+            <w:tcW w:w="5510" w:type="dxa"/>
             <w:tcBorders/>
             <w:shd w:fill="auto" w:val="clear"/>
             <w:tcMar>
-              <w:left w:w="108" w:type="dxa"/>
+              <w:left w:w="103" w:type="dxa"/>
             </w:tcMar>
           </w:tcPr>
           <w:p>
@@ -1010,23 +915,7 @@
                 <w:bCs/>
                 <w:iCs/>
               </w:rPr>
-              <w:t>1</w:t>
-            </w:r>
-            <w:r>
-              <w:rPr>
-                <w:rFonts w:cs="Arial" w:ascii="Times New Roman" w:hAnsi="Times New Roman"/>
-                <w:bCs/>
-                <w:iCs/>
-              </w:rPr>
-              <w:t xml:space="preserve"> </w:t>
-            </w:r>
-            <w:r>
-              <w:rPr>
-                <w:rFonts w:cs="Arial" w:ascii="Times New Roman" w:hAnsi="Times New Roman"/>
-                <w:bCs/>
-                <w:iCs/>
-              </w:rPr>
-              <w:t>(This is a sensitive component: use caution)</w:t>
+              <w:t>1 (This is a sensitive component: use caution)</w:t>
             </w:r>
             <w:r/>
           </w:p>
@@ -1036,11 +925,11 @@
         <w:trPr/>
         <w:tc>
           <w:tcPr>
-            <w:tcW w:w="4066" w:type="dxa"/>
+            <w:tcW w:w="4065" w:type="dxa"/>
             <w:tcBorders/>
             <w:shd w:fill="auto" w:val="clear"/>
             <w:tcMar>
-              <w:left w:w="108" w:type="dxa"/>
+              <w:left w:w="103" w:type="dxa"/>
             </w:tcMar>
           </w:tcPr>
           <w:p>
@@ -1065,11 +954,11 @@
         </w:tc>
         <w:tc>
           <w:tcPr>
-            <w:tcW w:w="5509" w:type="dxa"/>
+            <w:tcW w:w="5510" w:type="dxa"/>
             <w:tcBorders/>
             <w:shd w:fill="auto" w:val="clear"/>
             <w:tcMar>
-              <w:left w:w="108" w:type="dxa"/>
+              <w:left w:w="103" w:type="dxa"/>
             </w:tcMar>
           </w:tcPr>
           <w:p>
@@ -1097,11 +986,11 @@
         <w:trPr/>
         <w:tc>
           <w:tcPr>
-            <w:tcW w:w="4066" w:type="dxa"/>
+            <w:tcW w:w="4065" w:type="dxa"/>
             <w:tcBorders/>
             <w:shd w:fill="auto" w:val="clear"/>
             <w:tcMar>
-              <w:left w:w="108" w:type="dxa"/>
+              <w:left w:w="103" w:type="dxa"/>
             </w:tcMar>
           </w:tcPr>
           <w:p>
@@ -1126,11 +1015,11 @@
         </w:tc>
         <w:tc>
           <w:tcPr>
-            <w:tcW w:w="5509" w:type="dxa"/>
+            <w:tcW w:w="5510" w:type="dxa"/>
             <w:tcBorders/>
             <w:shd w:fill="auto" w:val="clear"/>
             <w:tcMar>
-              <w:left w:w="108" w:type="dxa"/>
+              <w:left w:w="103" w:type="dxa"/>
             </w:tcMar>
           </w:tcPr>
           <w:p>
@@ -1143,31 +1032,7 @@
                 <w:bCs/>
                 <w:iCs/>
               </w:rPr>
-              <w:t xml:space="preserve">1 </w:t>
-            </w:r>
-            <w:r>
-              <w:rPr>
-                <w:rFonts w:cs="Arial" w:ascii="Times New Roman" w:hAnsi="Times New Roman"/>
-                <w:bCs/>
-                <w:iCs/>
-              </w:rPr>
-              <w:t>(</w:t>
-            </w:r>
-            <w:r>
-              <w:rPr>
-                <w:rFonts w:cs="Arial" w:ascii="Times New Roman" w:hAnsi="Times New Roman"/>
-                <w:bCs/>
-                <w:iCs/>
-              </w:rPr>
-              <w:t>for the bypass</w:t>
-            </w:r>
-            <w:r>
-              <w:rPr>
-                <w:rFonts w:cs="Arial" w:ascii="Times New Roman" w:hAnsi="Times New Roman"/>
-                <w:bCs/>
-                <w:iCs/>
-              </w:rPr>
-              <w:t>)</w:t>
+              <w:t>1 (for the bypass)</w:t>
             </w:r>
             <w:r/>
           </w:p>
@@ -1177,11 +1042,11 @@
         <w:trPr/>
         <w:tc>
           <w:tcPr>
-            <w:tcW w:w="4066" w:type="dxa"/>
+            <w:tcW w:w="4065" w:type="dxa"/>
             <w:tcBorders/>
             <w:shd w:fill="auto" w:val="clear"/>
             <w:tcMar>
-              <w:left w:w="108" w:type="dxa"/>
+              <w:left w:w="103" w:type="dxa"/>
             </w:tcMar>
           </w:tcPr>
           <w:p>
@@ -1206,11 +1071,11 @@
         </w:tc>
         <w:tc>
           <w:tcPr>
-            <w:tcW w:w="5509" w:type="dxa"/>
+            <w:tcW w:w="5510" w:type="dxa"/>
             <w:tcBorders/>
             <w:shd w:fill="auto" w:val="clear"/>
             <w:tcMar>
-              <w:left w:w="108" w:type="dxa"/>
+              <w:left w:w="103" w:type="dxa"/>
             </w:tcMar>
           </w:tcPr>
           <w:p>
@@ -1238,11 +1103,11 @@
         <w:trPr/>
         <w:tc>
           <w:tcPr>
-            <w:tcW w:w="4066" w:type="dxa"/>
+            <w:tcW w:w="4065" w:type="dxa"/>
             <w:tcBorders/>
             <w:shd w:fill="auto" w:val="clear"/>
             <w:tcMar>
-              <w:left w:w="108" w:type="dxa"/>
+              <w:left w:w="103" w:type="dxa"/>
             </w:tcMar>
           </w:tcPr>
           <w:p>
@@ -1267,11 +1132,11 @@
         </w:tc>
         <w:tc>
           <w:tcPr>
-            <w:tcW w:w="5509" w:type="dxa"/>
+            <w:tcW w:w="5510" w:type="dxa"/>
             <w:tcBorders/>
             <w:shd w:fill="auto" w:val="clear"/>
             <w:tcMar>
-              <w:left w:w="108" w:type="dxa"/>
+              <w:left w:w="103" w:type="dxa"/>
             </w:tcMar>
           </w:tcPr>
           <w:p>
@@ -1299,11 +1164,11 @@
         <w:trPr/>
         <w:tc>
           <w:tcPr>
-            <w:tcW w:w="4066" w:type="dxa"/>
+            <w:tcW w:w="4065" w:type="dxa"/>
             <w:tcBorders/>
             <w:shd w:fill="auto" w:val="clear"/>
             <w:tcMar>
-              <w:left w:w="108" w:type="dxa"/>
+              <w:left w:w="103" w:type="dxa"/>
             </w:tcMar>
           </w:tcPr>
           <w:p>
@@ -1331,11 +1196,11 @@
         </w:tc>
         <w:tc>
           <w:tcPr>
-            <w:tcW w:w="5509" w:type="dxa"/>
+            <w:tcW w:w="5510" w:type="dxa"/>
             <w:tcBorders/>
             <w:shd w:fill="auto" w:val="clear"/>
             <w:tcMar>
-              <w:left w:w="108" w:type="dxa"/>
+              <w:left w:w="103" w:type="dxa"/>
             </w:tcMar>
           </w:tcPr>
           <w:p>
@@ -1363,11 +1228,11 @@
         <w:trPr/>
         <w:tc>
           <w:tcPr>
-            <w:tcW w:w="4066" w:type="dxa"/>
+            <w:tcW w:w="4065" w:type="dxa"/>
             <w:tcBorders/>
             <w:shd w:fill="auto" w:val="clear"/>
             <w:tcMar>
-              <w:left w:w="108" w:type="dxa"/>
+              <w:left w:w="103" w:type="dxa"/>
             </w:tcMar>
           </w:tcPr>
           <w:p>
@@ -1392,11 +1257,11 @@
         </w:tc>
         <w:tc>
           <w:tcPr>
-            <w:tcW w:w="5509" w:type="dxa"/>
+            <w:tcW w:w="5510" w:type="dxa"/>
             <w:tcBorders/>
             <w:shd w:fill="auto" w:val="clear"/>
             <w:tcMar>
-              <w:left w:w="108" w:type="dxa"/>
+              <w:left w:w="103" w:type="dxa"/>
             </w:tcMar>
           </w:tcPr>
           <w:p>
@@ -1439,6 +1304,10 @@
           <w:b/>
           <w:sz w:val="40"/>
           <w:b/>
+          <w:szCs w:val="24"/>
+          <w:rFonts w:ascii="Cambria" w:hAnsi="Cambria" w:eastAsia="Cambria" w:cs="" w:asciiTheme="minorHAnsi" w:cstheme="minorBidi" w:eastAsiaTheme="minorHAnsi" w:hAnsiTheme="minorHAnsi"/>
+          <w:color w:val="00000A"/>
+          <w:lang w:val="en-US" w:eastAsia="en-US" w:bidi="ar-SA"/>
         </w:rPr>
       </w:pPr>
       <w:r>
@@ -1458,6 +1327,10 @@
           <w:b/>
           <w:sz w:val="40"/>
           <w:b/>
+          <w:szCs w:val="24"/>
+          <w:rFonts w:ascii="Cambria" w:hAnsi="Cambria" w:eastAsia="Cambria" w:cs="" w:asciiTheme="minorHAnsi" w:cstheme="minorBidi" w:eastAsiaTheme="minorHAnsi" w:hAnsiTheme="minorHAnsi"/>
+          <w:color w:val="00000A"/>
+          <w:lang w:val="en-US" w:eastAsia="en-US" w:bidi="ar-SA"/>
         </w:rPr>
       </w:pPr>
       <w:r>
@@ -1477,6 +1350,10 @@
           <w:b/>
           <w:sz w:val="40"/>
           <w:b/>
+          <w:szCs w:val="24"/>
+          <w:rFonts w:ascii="Cambria" w:hAnsi="Cambria" w:eastAsia="Cambria" w:cs="" w:asciiTheme="minorHAnsi" w:cstheme="minorBidi" w:eastAsiaTheme="minorHAnsi" w:hAnsiTheme="minorHAnsi"/>
+          <w:color w:val="00000A"/>
+          <w:lang w:val="en-US" w:eastAsia="en-US" w:bidi="ar-SA"/>
         </w:rPr>
       </w:pPr>
       <w:r>
@@ -1496,6 +1373,10 @@
           <w:b/>
           <w:sz w:val="40"/>
           <w:b/>
+          <w:szCs w:val="24"/>
+          <w:rFonts w:ascii="Cambria" w:hAnsi="Cambria" w:eastAsia="Cambria" w:cs="" w:asciiTheme="minorHAnsi" w:cstheme="minorBidi" w:eastAsiaTheme="minorHAnsi" w:hAnsiTheme="minorHAnsi"/>
+          <w:color w:val="00000A"/>
+          <w:lang w:val="en-US" w:eastAsia="en-US" w:bidi="ar-SA"/>
         </w:rPr>
       </w:pPr>
       <w:r>
@@ -1515,6 +1396,10 @@
           <w:b/>
           <w:sz w:val="40"/>
           <w:b/>
+          <w:szCs w:val="24"/>
+          <w:rFonts w:ascii="Cambria" w:hAnsi="Cambria" w:eastAsia="Cambria" w:cs="" w:asciiTheme="minorHAnsi" w:cstheme="minorBidi" w:eastAsiaTheme="minorHAnsi" w:hAnsiTheme="minorHAnsi"/>
+          <w:color w:val="00000A"/>
+          <w:lang w:val="en-US" w:eastAsia="en-US" w:bidi="ar-SA"/>
         </w:rPr>
       </w:pPr>
       <w:r>
@@ -1534,6 +1419,10 @@
           <w:b/>
           <w:sz w:val="40"/>
           <w:b/>
+          <w:szCs w:val="24"/>
+          <w:rFonts w:ascii="Cambria" w:hAnsi="Cambria" w:eastAsia="Cambria" w:cs="" w:asciiTheme="minorHAnsi" w:cstheme="minorBidi" w:eastAsiaTheme="minorHAnsi" w:hAnsiTheme="minorHAnsi"/>
+          <w:color w:val="00000A"/>
+          <w:lang w:val="en-US" w:eastAsia="en-US" w:bidi="ar-SA"/>
         </w:rPr>
       </w:pPr>
       <w:r>
@@ -1553,6 +1442,10 @@
           <w:b/>
           <w:sz w:val="40"/>
           <w:b/>
+          <w:szCs w:val="24"/>
+          <w:rFonts w:ascii="Cambria" w:hAnsi="Cambria" w:eastAsia="Cambria" w:cs="" w:asciiTheme="minorHAnsi" w:cstheme="minorBidi" w:eastAsiaTheme="minorHAnsi" w:hAnsiTheme="minorHAnsi"/>
+          <w:color w:val="00000A"/>
+          <w:lang w:val="en-US" w:eastAsia="en-US" w:bidi="ar-SA"/>
         </w:rPr>
       </w:pPr>
       <w:r>
@@ -1572,6 +1465,10 @@
           <w:b/>
           <w:sz w:val="40"/>
           <w:b/>
+          <w:szCs w:val="24"/>
+          <w:rFonts w:ascii="Cambria" w:hAnsi="Cambria" w:eastAsia="Cambria" w:cs="" w:asciiTheme="minorHAnsi" w:cstheme="minorBidi" w:eastAsiaTheme="minorHAnsi" w:hAnsiTheme="minorHAnsi"/>
+          <w:color w:val="00000A"/>
+          <w:lang w:val="en-US" w:eastAsia="en-US" w:bidi="ar-SA"/>
         </w:rPr>
       </w:pPr>
       <w:r>
@@ -1591,6 +1488,10 @@
           <w:b/>
           <w:sz w:val="40"/>
           <w:b/>
+          <w:szCs w:val="24"/>
+          <w:rFonts w:ascii="Cambria" w:hAnsi="Cambria" w:eastAsia="Cambria" w:cs="" w:asciiTheme="minorHAnsi" w:cstheme="minorBidi" w:eastAsiaTheme="minorHAnsi" w:hAnsiTheme="minorHAnsi"/>
+          <w:color w:val="00000A"/>
+          <w:lang w:val="en-US" w:eastAsia="en-US" w:bidi="ar-SA"/>
         </w:rPr>
       </w:pPr>
       <w:r>
@@ -1610,6 +1511,10 @@
           <w:b/>
           <w:sz w:val="40"/>
           <w:b/>
+          <w:szCs w:val="24"/>
+          <w:rFonts w:ascii="Cambria" w:hAnsi="Cambria" w:eastAsia="Cambria" w:cs="" w:asciiTheme="minorHAnsi" w:cstheme="minorBidi" w:eastAsiaTheme="minorHAnsi" w:hAnsiTheme="minorHAnsi"/>
+          <w:color w:val="00000A"/>
+          <w:lang w:val="en-US" w:eastAsia="en-US" w:bidi="ar-SA"/>
         </w:rPr>
       </w:pPr>
       <w:r>
@@ -1633,70 +1538,7 @@
           <w:b w:val="false"/>
           <w:bCs w:val="false"/>
         </w:rPr>
-        <w:t>T</w:t>
-      </w:r>
-      <w:r>
-        <w:rPr>
-          <w:b w:val="false"/>
-          <w:bCs w:val="false"/>
-        </w:rPr>
-        <w:t xml:space="preserve">ake an </w:t>
-      </w:r>
-      <w:r>
-        <w:rPr>
-          <w:b w:val="false"/>
-          <w:bCs w:val="false"/>
-        </w:rPr>
-        <w:t>Arduino</w:t>
-      </w:r>
-      <w:r>
-        <w:rPr>
-          <w:b w:val="false"/>
-          <w:bCs w:val="false"/>
-        </w:rPr>
-        <w:t xml:space="preserve"> Uno board and a Adafruit </w:t>
-      </w:r>
-      <w:r>
-        <w:rPr>
-          <w:b w:val="false"/>
-          <w:bCs w:val="false"/>
-        </w:rPr>
-        <w:t>M</w:t>
-      </w:r>
-      <w:r>
-        <w:rPr>
-          <w:b w:val="false"/>
-          <w:bCs w:val="false"/>
-        </w:rPr>
-        <w:t xml:space="preserve">usicmaker MP3 shield and attach them together from the pins </w:t>
-      </w:r>
-      <w:r>
-        <w:rPr>
-          <w:b w:val="false"/>
-          <w:bCs w:val="false"/>
-        </w:rPr>
-        <w:t>as shown</w:t>
-      </w:r>
-      <w:r>
-        <w:rPr>
-          <w:b w:val="false"/>
-          <w:bCs w:val="false"/>
-        </w:rPr>
-        <w:t xml:space="preserve">. Start by placing the MP3 shield on top of the </w:t>
-      </w:r>
-      <w:r>
-        <w:rPr>
-          <w:b w:val="false"/>
-          <w:bCs w:val="false"/>
-        </w:rPr>
-        <w:t>Arduino</w:t>
-      </w:r>
-      <w:r>
-        <w:rPr>
-          <w:b w:val="false"/>
-          <w:bCs w:val="false"/>
-        </w:rPr>
-        <w:t xml:space="preserve"> board.</w:t>
+        <w:t>Take an Arduino Uno board and a Adafruit Musicmaker MP3 shield and attach them together from the pins as shown. Start by placing the MP3 shield on top of the Arduino board.</w:t>
       </w:r>
       <w:r/>
     </w:p>
@@ -1704,8 +1546,14 @@
       <w:pPr>
         <w:pStyle w:val="Normal"/>
         <w:rPr>
-          <w:b/>
-          <w:b/>
+          <w:sz w:val="24"/>
+          <w:b/>
+          <w:sz w:val="24"/>
+          <w:b/>
+          <w:szCs w:val="24"/>
+          <w:rFonts w:ascii="Cambria" w:hAnsi="Cambria" w:eastAsia="Cambria" w:cs="" w:asciiTheme="minorHAnsi" w:cstheme="minorBidi" w:eastAsiaTheme="minorHAnsi" w:hAnsiTheme="minorHAnsi"/>
+          <w:color w:val="00000A"/>
+          <w:lang w:val="en-US" w:eastAsia="en-US" w:bidi="ar-SA"/>
         </w:rPr>
       </w:pPr>
       <w:r>
@@ -1719,8 +1567,14 @@
       <w:pPr>
         <w:pStyle w:val="Normal"/>
         <w:rPr>
-          <w:b/>
-          <w:b/>
+          <w:sz w:val="24"/>
+          <w:b/>
+          <w:sz w:val="24"/>
+          <w:b/>
+          <w:szCs w:val="24"/>
+          <w:rFonts w:ascii="Cambria" w:hAnsi="Cambria" w:eastAsia="Cambria" w:cs="" w:asciiTheme="minorHAnsi" w:cstheme="minorBidi" w:eastAsiaTheme="minorHAnsi" w:hAnsiTheme="minorHAnsi"/>
+          <w:color w:val="00000A"/>
+          <w:lang w:val="en-US" w:eastAsia="en-US" w:bidi="ar-SA"/>
         </w:rPr>
       </w:pPr>
       <w:r>
@@ -1792,8 +1646,14 @@
       <w:pPr>
         <w:pStyle w:val="ListParagraph"/>
         <w:rPr>
-          <w:b/>
-          <w:b/>
+          <w:sz w:val="24"/>
+          <w:b/>
+          <w:sz w:val="24"/>
+          <w:b/>
+          <w:szCs w:val="24"/>
+          <w:rFonts w:ascii="Cambria" w:hAnsi="Cambria" w:eastAsia="Cambria" w:cs="" w:asciiTheme="minorHAnsi" w:cstheme="minorBidi" w:eastAsiaTheme="minorHAnsi" w:hAnsiTheme="minorHAnsi"/>
+          <w:color w:val="00000A"/>
+          <w:lang w:val="en-US" w:eastAsia="en-US" w:bidi="ar-SA"/>
         </w:rPr>
       </w:pPr>
       <w:r>
@@ -1816,128 +1676,22 @@
           <w:b w:val="false"/>
           <w:bCs w:val="false"/>
         </w:rPr>
-        <w:t xml:space="preserve">Next, apply </w:t>
-      </w:r>
-      <w:r>
-        <w:rPr>
-          <w:b w:val="false"/>
-          <w:bCs w:val="false"/>
-        </w:rPr>
-        <w:t>the</w:t>
-      </w:r>
-      <w:r>
-        <w:rPr>
-          <w:b w:val="false"/>
-          <w:bCs w:val="false"/>
-        </w:rPr>
-        <w:t xml:space="preserve"> </w:t>
-      </w:r>
-      <w:r>
-        <w:rPr>
-          <w:b w:val="false"/>
-          <w:bCs w:val="false"/>
-        </w:rPr>
-        <w:t xml:space="preserve">push </w:t>
-      </w:r>
-      <w:r>
-        <w:rPr>
-          <w:b w:val="false"/>
-          <w:bCs w:val="false"/>
-        </w:rPr>
-        <w:t xml:space="preserve">buttons to the </w:t>
-      </w:r>
-      <w:r>
-        <w:rPr>
-          <w:b w:val="false"/>
-          <w:bCs w:val="false"/>
-        </w:rPr>
-        <w:t>breadboard</w:t>
-      </w:r>
-      <w:r>
-        <w:rPr>
-          <w:b w:val="false"/>
-          <w:bCs w:val="false"/>
-        </w:rPr>
-        <w:t xml:space="preserve">. Take </w:t>
-      </w:r>
-      <w:r>
-        <w:rPr>
-          <w:b w:val="false"/>
-          <w:bCs w:val="false"/>
-        </w:rPr>
-        <w:t>the</w:t>
-      </w:r>
-      <w:r>
-        <w:rPr>
-          <w:b w:val="false"/>
-          <w:bCs w:val="false"/>
-        </w:rPr>
-        <w:t xml:space="preserve"> breadboard and 5 push buttons and 5 male-to-female wires. You will also need 5 250 ohm 0.25 W resistors. Follow the diagram below when assigning the wires and resistors on the breadboard (Note the resistors in the diagram don’t match the resistors we need, diagram is for placement guidance). </w:t>
-      </w:r>
-      <w:r>
-        <w:rPr>
-          <w:b w:val="false"/>
-          <w:bCs w:val="false"/>
-        </w:rPr>
-        <w:t xml:space="preserve">Connect the wires from the breadboard to the </w:t>
-      </w:r>
-      <w:r>
-        <w:rPr>
-          <w:b w:val="false"/>
-          <w:bCs w:val="false"/>
-        </w:rPr>
-        <w:t xml:space="preserve">digital pins of the MP3 shield </w:t>
-      </w:r>
-      <w:r>
-        <w:rPr>
-          <w:b w:val="false"/>
-          <w:bCs w:val="false"/>
-        </w:rPr>
-        <w:t>(digital pins #</w:t>
-      </w:r>
-      <w:r>
-        <w:rPr>
-          <w:b w:val="false"/>
-          <w:bCs w:val="false"/>
-        </w:rPr>
-        <w:t xml:space="preserve"> 9,8,5 and 2</w:t>
-      </w:r>
-      <w:r>
-        <w:rPr>
-          <w:b w:val="false"/>
-          <w:bCs w:val="false"/>
-        </w:rPr>
-        <w:t>)</w:t>
-      </w:r>
-      <w:r>
-        <w:rPr>
-          <w:b w:val="false"/>
-          <w:bCs w:val="false"/>
-        </w:rPr>
-        <w:t xml:space="preserve">. The last wire will be pinned to the RESET header on the shield. Pin 2 will be </w:t>
-      </w:r>
-      <w:r>
-        <w:rPr>
-          <w:b w:val="false"/>
-          <w:bCs w:val="false"/>
-        </w:rPr>
-        <w:t xml:space="preserve">for </w:t>
-      </w:r>
-      <w:r>
-        <w:rPr>
-          <w:b w:val="false"/>
-          <w:bCs w:val="false"/>
-        </w:rPr>
-        <w:t>Pause/Play. Pin 5 will be fast forward/skip forward. Pin 8 will be record. Pin 9 will be rewind/skip backward. And finally the reset pin will restart the device.</w:t>
-      </w:r>
-      <w:r/>
-    </w:p>
-    <w:p>
-      <w:pPr>
-        <w:pStyle w:val="ListParagraph"/>
-        <w:rPr>
-          <w:b/>
-          <w:b/>
+        <w:t>Next, apply the push buttons to the breadboard. Take the breadboard and 5 push buttons and 5 male-to-female wires. You will also need 5 250 ohm 0.25 W resistors. Follow the diagram below when assigning the wires and resistors on the breadboard (Note the resistors in the diagram don’t match the resistors we need, diagram is for placement guidance). Connect the wires from the breadboard to the digital pins of the MP3 shield (digital pins # 9,8,5 and 2). The last wire will be pinned to the RESET header on the shield. Pin 2 will be for Pause/Play. Pin 5 will be fast forward/skip forward. Pin 8 will be record. Pin 9 will be rewind/skip backward. And finally the reset pin will restart the device.</w:t>
+      </w:r>
+      <w:r/>
+    </w:p>
+    <w:p>
+      <w:pPr>
+        <w:pStyle w:val="ListParagraph"/>
+        <w:rPr>
+          <w:sz w:val="24"/>
+          <w:b/>
+          <w:sz w:val="24"/>
+          <w:b/>
+          <w:szCs w:val="24"/>
+          <w:rFonts w:ascii="Cambria" w:hAnsi="Cambria" w:eastAsia="Cambria" w:cs="" w:asciiTheme="minorHAnsi" w:cstheme="minorBidi" w:eastAsiaTheme="minorHAnsi" w:hAnsiTheme="minorHAnsi"/>
+          <w:color w:val="00000A"/>
+          <w:lang w:val="en-US" w:eastAsia="en-US" w:bidi="ar-SA"/>
         </w:rPr>
       </w:pPr>
       <w:r>
@@ -2112,8 +1866,14 @@
       <w:pPr>
         <w:pStyle w:val="Normal"/>
         <w:rPr>
-          <w:b/>
-          <w:b/>
+          <w:sz w:val="24"/>
+          <w:b/>
+          <w:sz w:val="24"/>
+          <w:b/>
+          <w:szCs w:val="24"/>
+          <w:rFonts w:ascii="Cambria" w:hAnsi="Cambria" w:eastAsia="Cambria" w:cs="" w:asciiTheme="minorHAnsi" w:cstheme="minorBidi" w:eastAsiaTheme="minorHAnsi" w:hAnsiTheme="minorHAnsi"/>
+          <w:color w:val="00000A"/>
+          <w:lang w:val="en-US" w:eastAsia="en-US" w:bidi="ar-SA"/>
         </w:rPr>
       </w:pPr>
       <w:r>
@@ -2136,100 +1896,22 @@
           <w:b w:val="false"/>
           <w:bCs w:val="false"/>
         </w:rPr>
-        <w:t xml:space="preserve">Next, place a potentiometer on the same breadboard where you </w:t>
-      </w:r>
-      <w:r>
-        <w:rPr>
-          <w:b w:val="false"/>
-          <w:bCs w:val="false"/>
-        </w:rPr>
-        <w:t xml:space="preserve">previously </w:t>
-      </w:r>
-      <w:r>
-        <w:rPr>
-          <w:b w:val="false"/>
-          <w:bCs w:val="false"/>
-        </w:rPr>
-        <w:t xml:space="preserve">placed </w:t>
-      </w:r>
-      <w:r>
-        <w:rPr>
-          <w:b w:val="false"/>
-          <w:bCs w:val="false"/>
-        </w:rPr>
-        <w:t>the push</w:t>
-      </w:r>
-      <w:r>
-        <w:rPr>
-          <w:b w:val="false"/>
-          <w:bCs w:val="false"/>
-        </w:rPr>
-        <w:t xml:space="preserve"> buttons. The potentiometer is going to </w:t>
-      </w:r>
-      <w:r>
-        <w:rPr>
-          <w:b w:val="false"/>
-          <w:bCs w:val="false"/>
-        </w:rPr>
-        <w:t xml:space="preserve">serve as a </w:t>
-      </w:r>
-      <w:r>
-        <w:rPr>
-          <w:b w:val="false"/>
-          <w:bCs w:val="false"/>
-        </w:rPr>
-        <w:t xml:space="preserve">volume dial.  </w:t>
-      </w:r>
-      <w:r>
-        <w:rPr>
-          <w:b w:val="false"/>
-          <w:bCs w:val="false"/>
-        </w:rPr>
-        <w:t xml:space="preserve">If it doesn't already </w:t>
-      </w:r>
-      <w:r>
-        <w:rPr>
-          <w:b w:val="false"/>
-          <w:bCs w:val="false"/>
-        </w:rPr>
-        <w:t xml:space="preserve">have 3 wires soldered to </w:t>
-      </w:r>
-      <w:r>
-        <w:rPr>
-          <w:b w:val="false"/>
-          <w:bCs w:val="false"/>
-        </w:rPr>
-        <w:t>it, do so</w:t>
-      </w:r>
-      <w:r>
-        <w:rPr>
-          <w:b w:val="false"/>
-          <w:bCs w:val="false"/>
-        </w:rPr>
-        <w:t xml:space="preserve">. With the dial facing towards you, take the leftmost wire and pin it to the plus column in your breadboard. Then take </w:t>
-      </w:r>
-      <w:r>
-        <w:rPr>
-          <w:b w:val="false"/>
-          <w:bCs w:val="false"/>
-        </w:rPr>
-        <w:t>the</w:t>
-      </w:r>
-      <w:r>
-        <w:rPr>
-          <w:b w:val="false"/>
-          <w:bCs w:val="false"/>
-        </w:rPr>
-        <w:t xml:space="preserve"> rightmost wire and pin it to the minus column on your breadboard. Now with the middle wire, pin it directly to the breadboard and take a male to female wire and pin it to the breadboard next to the middle wire you pinned from the potentiometer and pin it to the MP3 shield on Analog 0 “A0”.</w:t>
-      </w:r>
-      <w:r/>
-    </w:p>
-    <w:p>
-      <w:pPr>
-        <w:pStyle w:val="ListParagraph"/>
-        <w:rPr>
-          <w:b/>
-          <w:b/>
+        <w:t>Next, place a potentiometer on the same breadboard where you previously placed the push buttons. The potentiometer is going to serve as a volume dial.  If it doesn't already have 3 wires soldered to it, do so. With the dial facing towards you, take the leftmost wire and pin it to the plus column in your breadboard. Then take the rightmost wire and pin it to the minus column on your breadboard. Now with the middle wire, pin it directly to the breadboard and take a male to female wire and pin it to the breadboard next to the middle wire you pinned from the potentiometer and pin it to the MP3 shield on Analog 0 “A0”.</w:t>
+      </w:r>
+      <w:r/>
+    </w:p>
+    <w:p>
+      <w:pPr>
+        <w:pStyle w:val="ListParagraph"/>
+        <w:rPr>
+          <w:sz w:val="24"/>
+          <w:b/>
+          <w:sz w:val="24"/>
+          <w:b/>
+          <w:szCs w:val="24"/>
+          <w:rFonts w:ascii="Cambria" w:hAnsi="Cambria" w:eastAsia="Cambria" w:cs="" w:asciiTheme="minorHAnsi" w:cstheme="minorBidi" w:eastAsiaTheme="minorHAnsi" w:hAnsiTheme="minorHAnsi"/>
+          <w:color w:val="00000A"/>
+          <w:lang w:val="en-US" w:eastAsia="en-US" w:bidi="ar-SA"/>
         </w:rPr>
       </w:pPr>
       <w:r>
@@ -2348,8 +2030,14 @@
       <w:pPr>
         <w:pStyle w:val="Normal"/>
         <w:rPr>
-          <w:b/>
-          <w:b/>
+          <w:sz w:val="24"/>
+          <w:b/>
+          <w:sz w:val="24"/>
+          <w:b/>
+          <w:szCs w:val="24"/>
+          <w:rFonts w:ascii="Cambria" w:hAnsi="Cambria" w:eastAsia="Cambria" w:cs="" w:asciiTheme="minorHAnsi" w:cstheme="minorBidi" w:eastAsiaTheme="minorHAnsi" w:hAnsiTheme="minorHAnsi"/>
+          <w:color w:val="00000A"/>
+          <w:lang w:val="en-US" w:eastAsia="en-US" w:bidi="ar-SA"/>
         </w:rPr>
       </w:pPr>
       <w:r>
@@ -2372,182 +2060,7 @@
           <w:b w:val="false"/>
           <w:bCs w:val="false"/>
         </w:rPr>
-        <w:t>Place</w:t>
-      </w:r>
-      <w:r>
-        <w:rPr>
-          <w:b w:val="false"/>
-          <w:bCs w:val="false"/>
-        </w:rPr>
-        <w:t xml:space="preserve"> a LED light indicator onto the breadboard. Looking at the LED</w:t>
-      </w:r>
-      <w:r>
-        <w:rPr>
-          <w:b w:val="false"/>
-          <w:bCs w:val="false"/>
-        </w:rPr>
-        <w:t xml:space="preserve">'s </w:t>
-      </w:r>
-      <w:r>
-        <w:rPr>
-          <w:b w:val="false"/>
-          <w:bCs w:val="false"/>
-        </w:rPr>
-        <w:t xml:space="preserve">pin ends, </w:t>
-      </w:r>
-      <w:r>
-        <w:rPr>
-          <w:b w:val="false"/>
-          <w:bCs w:val="false"/>
-        </w:rPr>
-        <w:t xml:space="preserve">there </w:t>
-      </w:r>
-      <w:r>
-        <w:rPr>
-          <w:b w:val="false"/>
-          <w:bCs w:val="false"/>
-        </w:rPr>
-        <w:t xml:space="preserve">should </w:t>
-      </w:r>
-      <w:r>
-        <w:rPr>
-          <w:b w:val="false"/>
-          <w:bCs w:val="false"/>
-        </w:rPr>
-        <w:t>be</w:t>
-      </w:r>
-      <w:r>
-        <w:rPr>
-          <w:b w:val="false"/>
-          <w:bCs w:val="false"/>
-        </w:rPr>
-        <w:t xml:space="preserve"> </w:t>
-      </w:r>
-      <w:r>
-        <w:rPr>
-          <w:b w:val="false"/>
-          <w:bCs w:val="false"/>
-        </w:rPr>
-        <w:t>one</w:t>
-      </w:r>
-      <w:r>
-        <w:rPr>
-          <w:b w:val="false"/>
-          <w:bCs w:val="false"/>
-        </w:rPr>
-        <w:t xml:space="preserve"> long end and </w:t>
-      </w:r>
-      <w:r>
-        <w:rPr>
-          <w:b w:val="false"/>
-          <w:bCs w:val="false"/>
-        </w:rPr>
-        <w:t xml:space="preserve">one </w:t>
-      </w:r>
-      <w:r>
-        <w:rPr>
-          <w:b w:val="false"/>
-          <w:bCs w:val="false"/>
-        </w:rPr>
-        <w:t xml:space="preserve"> short end. Tak</w:t>
-      </w:r>
-      <w:r>
-        <w:rPr>
-          <w:b w:val="false"/>
-          <w:bCs w:val="false"/>
-        </w:rPr>
-        <w:t>ing</w:t>
-      </w:r>
-      <w:r>
-        <w:rPr>
-          <w:b w:val="false"/>
-          <w:bCs w:val="false"/>
-        </w:rPr>
-        <w:t xml:space="preserve"> the short end, place it into the minus column of your breadboard, then proceed to placing the long end pin on your breadboard.  Next </w:t>
-      </w:r>
-      <w:r>
-        <w:rPr>
-          <w:b w:val="false"/>
-          <w:bCs w:val="false"/>
-        </w:rPr>
-        <w:t xml:space="preserve">take </w:t>
-      </w:r>
-      <w:r>
-        <w:rPr>
-          <w:b w:val="false"/>
-          <w:bCs w:val="false"/>
-        </w:rPr>
-        <w:t xml:space="preserve">a resistor as well as another male to female wire </w:t>
-      </w:r>
-      <w:r>
-        <w:rPr>
-          <w:b w:val="false"/>
-          <w:bCs w:val="false"/>
-        </w:rPr>
-        <w:t>and</w:t>
-      </w:r>
-      <w:r>
-        <w:rPr>
-          <w:b w:val="false"/>
-          <w:bCs w:val="false"/>
-        </w:rPr>
-        <w:t xml:space="preserve"> </w:t>
-      </w:r>
-      <w:r>
-        <w:rPr>
-          <w:b w:val="false"/>
-          <w:bCs w:val="false"/>
-        </w:rPr>
-        <w:t>f</w:t>
-      </w:r>
-      <w:r>
-        <w:rPr>
-          <w:b w:val="false"/>
-          <w:bCs w:val="false"/>
-        </w:rPr>
-        <w:t xml:space="preserve">ollow the diagram </w:t>
-      </w:r>
-      <w:r>
-        <w:rPr>
-          <w:b w:val="false"/>
-          <w:bCs w:val="false"/>
-        </w:rPr>
-        <w:t>to</w:t>
-      </w:r>
-      <w:r>
-        <w:rPr>
-          <w:b w:val="false"/>
-          <w:bCs w:val="false"/>
-        </w:rPr>
-        <w:t xml:space="preserve"> plac</w:t>
-      </w:r>
-      <w:r>
-        <w:rPr>
-          <w:b w:val="false"/>
-          <w:bCs w:val="false"/>
-        </w:rPr>
-        <w:t>e</w:t>
-      </w:r>
-      <w:r>
-        <w:rPr>
-          <w:b w:val="false"/>
-          <w:bCs w:val="false"/>
-        </w:rPr>
-        <w:t xml:space="preserve"> the resistor and the wire so that they are aligned with the LED light placed on the breadboard. The other end of the wire should be pinned to Digital </w:t>
-      </w:r>
-      <w:r>
-        <w:rPr>
-          <w:b w:val="false"/>
-          <w:bCs w:val="false"/>
-        </w:rPr>
-        <w:t>pin</w:t>
-      </w:r>
-      <w:r>
-        <w:rPr>
-          <w:b w:val="false"/>
-          <w:bCs w:val="false"/>
-        </w:rPr>
-        <w:t xml:space="preserve"> 10 on the surface of the MP3 shield.</w:t>
+        <w:t>Place a LED light indicator onto the breadboard. Looking at the LED's pin ends, there should be one long end and one  short end. Taking the short end, place it into the minus column of your breadboard, then proceed to placing the long end pin on your breadboard.  Next take a resistor as well as another male to female wire and follow the diagram to place the resistor and the wire so that they are aligned with the LED light placed on the breadboard. The other end of the wire should be pinned to Digital pin 10 on the surface of the MP3 shield.</w:t>
       </w:r>
       <w:r/>
     </w:p>
@@ -2556,8 +2069,14 @@
         <w:pStyle w:val="Normal"/>
         <w:jc w:val="center"/>
         <w:rPr>
-          <w:b/>
-          <w:b/>
+          <w:sz w:val="24"/>
+          <w:b/>
+          <w:sz w:val="24"/>
+          <w:b/>
+          <w:szCs w:val="24"/>
+          <w:rFonts w:ascii="Cambria" w:hAnsi="Cambria" w:eastAsia="Cambria" w:cs="" w:asciiTheme="minorHAnsi" w:cstheme="minorBidi" w:eastAsiaTheme="minorHAnsi" w:hAnsiTheme="minorHAnsi"/>
+          <w:color w:val="00000A"/>
+          <w:lang w:val="en-US" w:eastAsia="en-US" w:bidi="ar-SA"/>
         </w:rPr>
       </w:pPr>
       <w:r>
@@ -2580,7 +2099,7 @@
         <w:rPr/>
         <w:drawing>
           <wp:inline distT="0" distB="0" distL="0" distR="0">
-            <wp:extent cx="1379855" cy="1612900"/>
+            <wp:extent cx="1379220" cy="1612900"/>
             <wp:effectExtent l="0" t="0" r="0" b="0"/>
             <wp:docPr id="7" name="Picture" descr="Screen Shot 2015-03-02 at 12.50.47 PM.png"/>
             <wp:cNvGraphicFramePr>
@@ -2604,7 +2123,7 @@
                   <pic:spPr bwMode="auto">
                     <a:xfrm>
                       <a:off x="0" y="0"/>
-                      <a:ext cx="1379855" cy="1612900"/>
+                      <a:ext cx="1379220" cy="1612900"/>
                     </a:xfrm>
                     <a:prstGeom prst="rect">
                       <a:avLst/>
@@ -2684,8 +2203,14 @@
       <w:pPr>
         <w:pStyle w:val="Normal"/>
         <w:rPr>
-          <w:b/>
-          <w:b/>
+          <w:sz w:val="24"/>
+          <w:b/>
+          <w:sz w:val="24"/>
+          <w:b/>
+          <w:szCs w:val="24"/>
+          <w:rFonts w:ascii="Cambria" w:hAnsi="Cambria" w:eastAsia="Cambria" w:cs="" w:asciiTheme="minorHAnsi" w:cstheme="minorBidi" w:eastAsiaTheme="minorHAnsi" w:hAnsiTheme="minorHAnsi"/>
+          <w:color w:val="00000A"/>
+          <w:lang w:val="en-US" w:eastAsia="en-US" w:bidi="ar-SA"/>
         </w:rPr>
       </w:pPr>
       <w:r>
@@ -2708,84 +2233,7 @@
           <w:b w:val="false"/>
           <w:bCs w:val="false"/>
         </w:rPr>
-        <w:t xml:space="preserve">Next </w:t>
-      </w:r>
-      <w:r>
-        <w:rPr>
-          <w:b w:val="false"/>
-          <w:bCs w:val="false"/>
-        </w:rPr>
-        <w:t xml:space="preserve">take </w:t>
-      </w:r>
-      <w:r>
-        <w:rPr>
-          <w:b w:val="false"/>
-          <w:bCs w:val="false"/>
-        </w:rPr>
-        <w:t xml:space="preserve">microphone component </w:t>
-      </w:r>
-      <w:r>
-        <w:rPr>
-          <w:b w:val="false"/>
-          <w:bCs w:val="false"/>
-        </w:rPr>
-        <w:t>along with</w:t>
-      </w:r>
-      <w:r>
-        <w:rPr>
-          <w:b w:val="false"/>
-          <w:bCs w:val="false"/>
-        </w:rPr>
-        <w:t xml:space="preserve"> 1 male-to-female wire and 2 male-to-male wires. Follow the diagram </w:t>
-      </w:r>
-      <w:r>
-        <w:rPr>
-          <w:b w:val="false"/>
-          <w:bCs w:val="false"/>
-        </w:rPr>
-        <w:t>below: w</w:t>
-      </w:r>
-      <w:r>
-        <w:rPr>
-          <w:b w:val="false"/>
-          <w:bCs w:val="false"/>
-        </w:rPr>
-        <w:t xml:space="preserve">ith the “Out” pin wire a male-to-female wire that from the breadboard to the surface of the music shield to the M+ pin. With the next pin on the microphone, “VDD” take a male-to-male wire and </w:t>
-      </w:r>
-      <w:r>
-        <w:rPr>
-          <w:b w:val="false"/>
-          <w:bCs w:val="false"/>
-        </w:rPr>
-        <w:t>connect</w:t>
-      </w:r>
-      <w:r>
-        <w:rPr>
-          <w:b w:val="false"/>
-          <w:bCs w:val="false"/>
-        </w:rPr>
-        <w:t xml:space="preserve"> the “VDD” pin to the minus column on the breadboard. Finally, </w:t>
-      </w:r>
-      <w:r>
-        <w:rPr>
-          <w:b w:val="false"/>
-          <w:bCs w:val="false"/>
-        </w:rPr>
-        <w:t xml:space="preserve">use a male-to-male wire to connect </w:t>
-      </w:r>
-      <w:r>
-        <w:rPr>
-          <w:b w:val="false"/>
-          <w:bCs w:val="false"/>
-        </w:rPr>
-        <w:t xml:space="preserve">the “GND” pin on the microphone wire </w:t>
-      </w:r>
-      <w:r>
-        <w:rPr>
-          <w:b w:val="false"/>
-          <w:bCs w:val="false"/>
-        </w:rPr>
-        <w:t>with the plus column on the breadboard.</w:t>
+        <w:t>Next take microphone component along with 1 male-to-female wire and 2 male-to-male wires. Follow the diagram below: with the “Out” pin wire a male-to-female wire that from the breadboard to the surface of the music shield to the M+ pin. With the next pin on the microphone, “VDD” take a male-to-male wire and connect the “VDD” pin to the minus column on the breadboard. Finally, use a male-to-male wire to connect the “GND” pin on the microphone wire with the plus column on the breadboard.</w:t>
       </w:r>
       <w:r/>
     </w:p>
@@ -2794,8 +2242,14 @@
         <w:pStyle w:val="Normal"/>
         <w:jc w:val="center"/>
         <w:rPr>
-          <w:b/>
-          <w:b/>
+          <w:sz w:val="24"/>
+          <w:b/>
+          <w:sz w:val="24"/>
+          <w:b/>
+          <w:szCs w:val="24"/>
+          <w:rFonts w:ascii="Cambria" w:hAnsi="Cambria" w:eastAsia="Cambria" w:cs="" w:asciiTheme="minorHAnsi" w:cstheme="minorBidi" w:eastAsiaTheme="minorHAnsi" w:hAnsiTheme="minorHAnsi"/>
+          <w:color w:val="00000A"/>
+          <w:lang w:val="en-US" w:eastAsia="en-US" w:bidi="ar-SA"/>
         </w:rPr>
       </w:pPr>
       <w:r>
@@ -2931,9 +2385,15 @@
       <w:pPr>
         <w:pStyle w:val="Normal"/>
         <w:rPr>
-          <w:b w:val="false"/>
-          <w:b w:val="false"/>
-          <w:bCs w:val="false"/>
+          <w:sz w:val="24"/>
+          <w:b w:val="false"/>
+          <w:sz w:val="24"/>
+          <w:b w:val="false"/>
+          <w:szCs w:val="24"/>
+          <w:bCs w:val="false"/>
+          <w:rFonts w:ascii="Cambria" w:hAnsi="Cambria" w:eastAsia="Cambria" w:cs="" w:asciiTheme="minorHAnsi" w:cstheme="minorBidi" w:eastAsiaTheme="minorHAnsi" w:hAnsiTheme="minorHAnsi"/>
+          <w:color w:val="00000A"/>
+          <w:lang w:val="en-US" w:eastAsia="en-US" w:bidi="ar-SA"/>
         </w:rPr>
       </w:pPr>
       <w:r>
@@ -2957,30 +2417,22 @@
           <w:b w:val="false"/>
           <w:bCs w:val="false"/>
         </w:rPr>
-        <w:t xml:space="preserve">Using </w:t>
-      </w:r>
-      <w:r>
-        <w:rPr>
-          <w:b w:val="false"/>
-          <w:bCs w:val="false"/>
-        </w:rPr>
-        <w:t xml:space="preserve">2 male-to-female wires connect one on the plus column from the breadboard to the “5V” pin on surface of the MP3 shield. The second wire will be connected from the minus column of the breadboard to the “GND” pin on the surface of the MP3 shield </w:t>
-      </w:r>
-      <w:r>
-        <w:rPr>
-          <w:b w:val="false"/>
-          <w:bCs w:val="false"/>
-        </w:rPr>
-        <w:t>as detailed below</w:t>
-      </w:r>
-      <w:r/>
-    </w:p>
-    <w:p>
-      <w:pPr>
-        <w:pStyle w:val="ListParagraph"/>
-        <w:rPr>
-          <w:b/>
-          <w:b/>
+        <w:t>Using 2 male-to-female wires connect one on the plus column from the breadboard to the “5V” pin on surface of the MP3 shield. The second wire will be connected from the minus column of the breadboard to the “GND” pin on the surface of the MP3 shield as detailed below</w:t>
+      </w:r>
+      <w:r/>
+    </w:p>
+    <w:p>
+      <w:pPr>
+        <w:pStyle w:val="ListParagraph"/>
+        <w:rPr>
+          <w:sz w:val="24"/>
+          <w:b/>
+          <w:sz w:val="24"/>
+          <w:b/>
+          <w:szCs w:val="24"/>
+          <w:rFonts w:ascii="Cambria" w:hAnsi="Cambria" w:eastAsia="Cambria" w:cs="" w:asciiTheme="minorHAnsi" w:cstheme="minorBidi" w:eastAsiaTheme="minorHAnsi" w:hAnsiTheme="minorHAnsi"/>
+          <w:color w:val="00000A"/>
+          <w:lang w:val="en-US" w:eastAsia="en-US" w:bidi="ar-SA"/>
         </w:rPr>
       </w:pPr>
       <w:r>
@@ -3107,8 +2559,14 @@
       <w:pPr>
         <w:pStyle w:val="Normal"/>
         <w:rPr>
-          <w:b/>
-          <w:b/>
+          <w:sz w:val="24"/>
+          <w:b/>
+          <w:sz w:val="24"/>
+          <w:b/>
+          <w:szCs w:val="24"/>
+          <w:rFonts w:ascii="Cambria" w:hAnsi="Cambria" w:eastAsia="Cambria" w:cs="" w:asciiTheme="minorHAnsi" w:cstheme="minorBidi" w:eastAsiaTheme="minorHAnsi" w:hAnsiTheme="minorHAnsi"/>
+          <w:color w:val="00000A"/>
+          <w:lang w:val="en-US" w:eastAsia="en-US" w:bidi="ar-SA"/>
         </w:rPr>
       </w:pPr>
       <w:r>
@@ -3131,38 +2589,23 @@
           <w:b w:val="false"/>
           <w:bCs w:val="false"/>
         </w:rPr>
-        <w:t xml:space="preserve">The next step is to </w:t>
-      </w:r>
-      <w:r>
-        <w:rPr>
-          <w:b w:val="false"/>
-          <w:bCs w:val="false"/>
-        </w:rPr>
-        <w:t xml:space="preserve">setup the audio switchboard. </w:t>
-      </w:r>
-      <w:r>
-        <w:rPr>
-          <w:b w:val="false"/>
-          <w:bCs w:val="false"/>
-        </w:rPr>
-        <w:t xml:space="preserve">Using a new </w:t>
-      </w:r>
-      <w:r>
-        <w:rPr>
-          <w:b w:val="false"/>
-          <w:bCs w:val="false"/>
-        </w:rPr>
-        <w:t>breadboard, grab 2 male to female wires. Stick on end of the wire onto the surface of the MP3 shield to pin “GND”. There should be a second one on there. Place the other pin onto the minus column of your second new breadboard. Taking another wire, place it onto the surface of your MP3 shield to pin “Vin” and the pin it to plus column of your new breadboard.</w:t>
-      </w:r>
-      <w:r/>
-    </w:p>
-    <w:p>
-      <w:pPr>
-        <w:pStyle w:val="ListParagraph"/>
-        <w:rPr>
-          <w:b w:val="false"/>
-          <w:b w:val="false"/>
-          <w:bCs w:val="false"/>
+        <w:t>The next step is to setup the audio switchboard. Connect the “GND” pin on the MP3 shield with the minus column of your second breadboard. Using a second wire, connect the MP3 shield pin “Vin” and the plus column of the new breadboard.</w:t>
+      </w:r>
+      <w:r/>
+    </w:p>
+    <w:p>
+      <w:pPr>
+        <w:pStyle w:val="ListParagraph"/>
+        <w:rPr>
+          <w:sz w:val="24"/>
+          <w:b w:val="false"/>
+          <w:sz w:val="24"/>
+          <w:b w:val="false"/>
+          <w:szCs w:val="24"/>
+          <w:bCs w:val="false"/>
+          <w:rFonts w:ascii="Cambria" w:hAnsi="Cambria" w:eastAsia="Cambria" w:cs="" w:asciiTheme="minorHAnsi" w:cstheme="minorBidi" w:eastAsiaTheme="minorHAnsi" w:hAnsiTheme="minorHAnsi"/>
+          <w:color w:val="00000A"/>
+          <w:lang w:val="en-US" w:eastAsia="en-US" w:bidi="ar-SA"/>
         </w:rPr>
       </w:pPr>
       <w:r>
@@ -3231,13 +2674,15 @@
       </w:r>
       <w:r>
         <w:rPr>
-          <w:b/>
+          <w:b w:val="false"/>
+          <w:bCs w:val="false"/>
         </w:rPr>
         <w:t xml:space="preserve"> </w:t>
       </w:r>
       <w:r>
         <w:rPr>
-          <w:b/>
+          <w:b w:val="false"/>
+          <w:bCs w:val="false"/>
         </w:rPr>
         <w:drawing>
           <wp:inline distT="0" distB="0" distL="0" distR="0">
@@ -3290,13 +2735,21 @@
       <w:pPr>
         <w:pStyle w:val="Normal"/>
         <w:rPr>
-          <w:b/>
-          <w:b/>
-        </w:rPr>
-      </w:pPr>
-      <w:r>
-        <w:rPr>
-          <w:b/>
+          <w:sz w:val="24"/>
+          <w:b w:val="false"/>
+          <w:sz w:val="24"/>
+          <w:b w:val="false"/>
+          <w:szCs w:val="24"/>
+          <w:bCs w:val="false"/>
+          <w:rFonts w:ascii="Cambria" w:hAnsi="Cambria" w:eastAsia="Cambria" w:cs="" w:asciiTheme="minorHAnsi" w:cstheme="minorBidi" w:eastAsiaTheme="minorHAnsi" w:hAnsiTheme="minorHAnsi"/>
+          <w:color w:val="00000A"/>
+          <w:lang w:val="en-US" w:eastAsia="en-US" w:bidi="ar-SA"/>
+        </w:rPr>
+      </w:pPr>
+      <w:r>
+        <w:rPr>
+          <w:b w:val="false"/>
+          <w:bCs w:val="false"/>
         </w:rPr>
       </w:r>
       <w:r/>
@@ -3308,16 +2761,13 @@
           <w:ilvl w:val="0"/>
           <w:numId w:val="1"/>
         </w:numPr>
-        <w:rPr>
-          <w:b/>
-          <w:b/>
-        </w:rPr>
-      </w:pPr>
-      <w:r>
-        <w:rPr>
-          <w:b/>
-        </w:rPr>
-        <w:t xml:space="preserve">Next we need two male to male wires for our breadboard. These are going to be placed directly on the opposite end of the breadboard. Take the first one and pin it to the plus column of your breadboard in the minus column and place the other end to the other plus column of your breadboard on the other side. Take the second wire and place it same as before with the first wire but be sure that both ends are in the minus columns. Make sure that these two wires are close to each other we bridge the 2 lines so we can have 5v and gnd on both sides of the breadboard.  </w:t>
+      </w:pPr>
+      <w:r>
+        <w:rPr>
+          <w:b w:val="false"/>
+          <w:bCs w:val="false"/>
+        </w:rPr>
+        <w:t>Next, using two male-to-male wires connect the two sides of the breadboard: plus to plus and minus to minus as shown.</w:t>
       </w:r>
       <w:r/>
     </w:p>
@@ -3325,10 +2775,6 @@
       <w:pPr>
         <w:pStyle w:val="ListParagraph"/>
         <w:jc w:val="center"/>
-        <w:rPr>
-          <w:b/>
-          <w:b/>
-        </w:rPr>
       </w:pPr>
       <w:r>
         <w:rPr/>
@@ -3336,7 +2782,7 @@
           <wp:inline distT="0" distB="0" distL="0" distR="0">
             <wp:extent cx="1638300" cy="3657600"/>
             <wp:effectExtent l="0" t="0" r="0" b="0"/>
-            <wp:docPr id="15" name="Picture" descr="Screen Shot 2015-03-02 at 1.21.43 PM.png"/>
+            <wp:docPr id="15" name="Picture" descr=""/>
             <wp:cNvGraphicFramePr>
               <a:graphicFrameLocks xmlns:a="http://schemas.openxmlformats.org/drawingml/2006/main" noChangeAspect="1"/>
             </wp:cNvGraphicFramePr>
@@ -3344,7 +2790,7 @@
               <a:graphicData uri="http://schemas.openxmlformats.org/drawingml/2006/picture">
                 <pic:pic xmlns:pic="http://schemas.openxmlformats.org/drawingml/2006/picture">
                   <pic:nvPicPr>
-                    <pic:cNvPr id="15" name="Picture" descr="Screen Shot 2015-03-02 at 1.21.43 PM.png"/>
+                    <pic:cNvPr id="15" name="Picture" descr=""/>
                     <pic:cNvPicPr>
                       <a:picLocks noChangeAspect="1" noChangeArrowheads="1"/>
                     </pic:cNvPicPr>
@@ -3383,8 +2829,14 @@
       <w:pPr>
         <w:pStyle w:val="Normal"/>
         <w:rPr>
-          <w:b/>
-          <w:b/>
+          <w:sz w:val="24"/>
+          <w:b/>
+          <w:sz w:val="24"/>
+          <w:b/>
+          <w:szCs w:val="24"/>
+          <w:rFonts w:ascii="Cambria" w:hAnsi="Cambria" w:eastAsia="Cambria" w:cs="" w:asciiTheme="minorHAnsi" w:cstheme="minorBidi" w:eastAsiaTheme="minorHAnsi" w:hAnsiTheme="minorHAnsi"/>
+          <w:color w:val="00000A"/>
+          <w:lang w:val="en-US" w:eastAsia="en-US" w:bidi="ar-SA"/>
         </w:rPr>
       </w:pPr>
       <w:r>
@@ -3401,16 +2853,13 @@
           <w:ilvl w:val="0"/>
           <w:numId w:val="1"/>
         </w:numPr>
-        <w:rPr>
-          <w:b/>
-          <w:b/>
-        </w:rPr>
-      </w:pPr>
-      <w:r>
-        <w:rPr>
-          <w:b/>
-        </w:rPr>
-        <w:t>Next is going to be our audio amplifier. This is labeled “LM386” on it. Before placing it onto the breadboard take a look to see if there is a groove on the amplifier. Be sure that groove is facing away from the two wires you have just placed in the previous step. (facing left) Place them in the left mid area of your breadboard. Use the diagram as a guide for placement.</w:t>
+      </w:pPr>
+      <w:r>
+        <w:rPr>
+          <w:b w:val="false"/>
+          <w:bCs w:val="false"/>
+        </w:rPr>
+        <w:t>The next step is to install the audio amplifier. This is chip labeled “LM386” and is very sensitive to electrostatic discharge. It is recommended to use  Before placing it onto the breadboard take a look to see if there is a groove on the amplifier. Use this notch to orientate the chip so that the notch is on the left side of the amplifier.  Use the diagram as a guide for placement.</w:t>
       </w:r>
       <w:r/>
     </w:p>
@@ -3475,41 +2924,33 @@
     <w:p>
       <w:pPr>
         <w:pStyle w:val="Normal"/>
-        <w:rPr>
-          <w:b/>
-          <w:b/>
-        </w:rPr>
-      </w:pPr>
-      <w:r>
-        <w:rPr>
-          <w:b/>
-        </w:rPr>
-      </w:r>
-      <w:r/>
-    </w:p>
-    <w:p>
-      <w:pPr>
-        <w:pStyle w:val="ListParagraph"/>
+      </w:pPr>
+      <w:r>
+        <w:rPr/>
+      </w:r>
+      <w:r/>
+    </w:p>
+    <w:p>
+      <w:pPr>
+        <w:pStyle w:val="ListParagraph"/>
+        <w:widowControl/>
         <w:numPr>
           <w:ilvl w:val="0"/>
           <w:numId w:val="1"/>
         </w:numPr>
-        <w:rPr>
-          <w:b/>
-          <w:b/>
-        </w:rPr>
-      </w:pPr>
-      <w:r>
-        <w:rPr>
-          <w:b/>
-        </w:rPr>
-        <w:t xml:space="preserve"> </w:t>
-      </w:r>
-      <w:r>
-        <w:rPr>
-          <w:b/>
-        </w:rPr>
-        <w:t>We are going to be adding a resistor and a capacitor next to our amplifier. Take a 1.2K ohm resistor and using the diagram as reference take one end of the pin and place it next to the far bottom left pin of your amplifier. Then take a 10uF (micro farads) capacitor that is 25V and place one pin end that doesn’t have white shaded on the capacitor and place it next to the top far left pin of your amplifier.  All that is left is to place the other end pin of the resistor and the capacitor next to each other as shown on the diagram.</w:t>
+        <w:suppressAutoHyphens w:val="true"/>
+        <w:bidi w:val="0"/>
+        <w:spacing w:before="0" w:after="0"/>
+        <w:ind w:left="720" w:right="0" w:hanging="540"/>
+        <w:contextualSpacing/>
+        <w:jc w:val="left"/>
+      </w:pPr>
+      <w:r>
+        <w:rPr>
+          <w:b w:val="false"/>
+          <w:bCs w:val="false"/>
+        </w:rPr>
+        <w:t>Take a 1.2K ohm resistor and using the diagram as reference, take one end of the pin and place it next to the far bottom left pin of the amplifier. Then take a 10uF (micro farads) capacitor that is 25V and place the pin end that doesn’t have white shaded on the capacitor and place it next to the top far left pin of your amplifier.  All that is left is to place the other end pin of the resistor and the capacitor next to each other as shown on the diagram.</w:t>
       </w:r>
       <w:r/>
     </w:p>
@@ -3575,40 +3016,46 @@
       <w:pPr>
         <w:pStyle w:val="Normal"/>
         <w:rPr>
-          <w:b/>
-          <w:b/>
-        </w:rPr>
-      </w:pPr>
-      <w:r>
-        <w:rPr>
-          <w:b/>
-        </w:rPr>
-      </w:r>
-      <w:r/>
-    </w:p>
-    <w:p>
-      <w:pPr>
-        <w:pStyle w:val="ListParagraph"/>
+          <w:sz w:val="24"/>
+          <w:b w:val="false"/>
+          <w:sz w:val="24"/>
+          <w:b w:val="false"/>
+          <w:szCs w:val="24"/>
+          <w:bCs w:val="false"/>
+          <w:rFonts w:ascii="Cambria" w:hAnsi="Cambria" w:eastAsia="Cambria" w:cs="" w:asciiTheme="minorHAnsi" w:cstheme="minorBidi" w:eastAsiaTheme="minorHAnsi" w:hAnsiTheme="minorHAnsi"/>
+          <w:color w:val="00000A"/>
+          <w:lang w:val="en-US" w:eastAsia="en-US" w:bidi="ar-SA"/>
+        </w:rPr>
+      </w:pPr>
+      <w:r>
+        <w:rPr>
+          <w:b w:val="false"/>
+          <w:bCs w:val="false"/>
+        </w:rPr>
+      </w:r>
+      <w:r/>
+    </w:p>
+    <w:p>
+      <w:pPr>
+        <w:pStyle w:val="ListParagraph"/>
+        <w:widowControl/>
         <w:numPr>
           <w:ilvl w:val="0"/>
           <w:numId w:val="1"/>
         </w:numPr>
-        <w:rPr>
-          <w:b/>
-          <w:b/>
-        </w:rPr>
-      </w:pPr>
-      <w:r>
-        <w:rPr>
-          <w:b/>
-        </w:rPr>
-        <w:t xml:space="preserve"> </w:t>
-      </w:r>
-      <w:r>
-        <w:rPr>
-          <w:b/>
-        </w:rPr>
-        <w:t>Next we are going to need a 100nF (nano farad) capacitor and a male to male wire for our amplifier. Starting with the capacitor take one end of the capacitor and place it next to the top mid-left pin of your amplifier and stick the other end of pin to the minus column of the breadboard. Then taking the male to male wire place one end next to the bottom mid-left pin of the amplifier and the other end to the minus column of the breadboard.</w:t>
+        <w:suppressAutoHyphens w:val="true"/>
+        <w:bidi w:val="0"/>
+        <w:spacing w:before="0" w:after="0"/>
+        <w:ind w:left="720" w:right="0" w:hanging="629"/>
+        <w:contextualSpacing/>
+        <w:jc w:val="left"/>
+      </w:pPr>
+      <w:r>
+        <w:rPr>
+          <w:b w:val="false"/>
+          <w:bCs w:val="false"/>
+        </w:rPr>
+        <w:t>Connect a 100nF (nano farad) capacitor to pin 7 of the amplifier as well as to ground (the minus column of the breadboard).</w:t>
       </w:r>
       <w:r/>
     </w:p>
@@ -3617,8 +3064,14 @@
         <w:pStyle w:val="ListParagraph"/>
         <w:jc w:val="center"/>
         <w:rPr>
-          <w:b/>
-          <w:b/>
+          <w:sz w:val="24"/>
+          <w:b/>
+          <w:sz w:val="24"/>
+          <w:b/>
+          <w:szCs w:val="24"/>
+          <w:rFonts w:ascii="Cambria" w:hAnsi="Cambria" w:eastAsia="Cambria" w:cs="" w:asciiTheme="minorHAnsi" w:cstheme="minorBidi" w:eastAsiaTheme="minorHAnsi" w:hAnsiTheme="minorHAnsi"/>
+          <w:color w:val="00000A"/>
+          <w:lang w:val="en-US" w:eastAsia="en-US" w:bidi="ar-SA"/>
         </w:rPr>
       </w:pPr>
       <w:r>
@@ -3690,40 +3143,294 @@
       <w:pPr>
         <w:pStyle w:val="ListParagraph"/>
         <w:rPr>
-          <w:b/>
-          <w:b/>
-        </w:rPr>
-      </w:pPr>
-      <w:r>
-        <w:rPr>
-          <w:b/>
-        </w:rPr>
-      </w:r>
-      <w:r/>
-    </w:p>
-    <w:p>
-      <w:pPr>
-        <w:pStyle w:val="ListParagraph"/>
+          <w:sz w:val="24"/>
+          <w:b/>
+          <w:sz w:val="24"/>
+          <w:b/>
+          <w:szCs w:val="24"/>
+          <w:rFonts w:ascii="Cambria" w:hAnsi="Cambria" w:eastAsia="Cambria" w:cs="" w:asciiTheme="minorHAnsi" w:cstheme="minorBidi" w:eastAsiaTheme="minorHAnsi" w:hAnsiTheme="minorHAnsi"/>
+          <w:color w:val="00000A"/>
+          <w:lang w:val="en-US" w:eastAsia="en-US" w:bidi="ar-SA"/>
+        </w:rPr>
+      </w:pPr>
+      <w:r>
+        <w:rPr>
+          <w:b/>
+        </w:rPr>
+      </w:r>
+      <w:r/>
+    </w:p>
+    <w:p>
+      <w:pPr>
+        <w:pStyle w:val="ListParagraph"/>
+        <w:widowControl/>
         <w:numPr>
           <w:ilvl w:val="0"/>
           <w:numId w:val="1"/>
         </w:numPr>
-        <w:rPr>
-          <w:b/>
-          <w:b/>
-        </w:rPr>
-      </w:pPr>
-      <w:r>
-        <w:rPr>
-          <w:b/>
+        <w:suppressAutoHyphens w:val="true"/>
+        <w:bidi w:val="0"/>
+        <w:spacing w:before="0" w:after="0"/>
+        <w:ind w:left="720" w:right="0" w:hanging="720"/>
+        <w:contextualSpacing/>
+        <w:jc w:val="left"/>
+      </w:pPr>
+      <w:r>
+        <w:rPr>
+          <w:b w:val="false"/>
+          <w:bCs w:val="false"/>
+        </w:rPr>
+        <w:t xml:space="preserve">Connect </w:t>
+      </w:r>
+      <w:commentRangeStart w:id="1"/>
+      <w:r>
+        <w:rPr>
+          <w:b w:val="false"/>
+          <w:bCs w:val="false"/>
+        </w:rPr>
+        <w:t>pin number 6</w:t>
+      </w:r>
+      <w:r>
+        <w:rPr>
+          <w:b w:val="false"/>
+          <w:bCs w:val="false"/>
+        </w:rPr>
+      </w:r>
+      <w:commentRangeEnd w:id="1"/>
+      <w:r>
+        <w:commentReference w:id="1"/>
+      </w:r>
+      <w:r>
+        <w:rPr>
+          <w:b w:val="false"/>
+          <w:bCs w:val="false"/>
+        </w:rPr>
+        <w:t xml:space="preserve"> of the amplifier to the plus column of the breadboard with a male-to-male wire.</w:t>
+      </w:r>
+      <w:r/>
+    </w:p>
+    <w:p>
+      <w:pPr>
+        <w:pStyle w:val="ListParagraph"/>
+        <w:widowControl/>
+        <w:numPr>
+          <w:ilvl w:val="0"/>
+          <w:numId w:val="1"/>
+        </w:numPr>
+        <w:suppressAutoHyphens w:val="true"/>
+        <w:bidi w:val="0"/>
+        <w:spacing w:before="0" w:after="0"/>
+        <w:ind w:left="720" w:right="0" w:hanging="720"/>
+        <w:contextualSpacing/>
+        <w:jc w:val="left"/>
+      </w:pPr>
+      <w:r>
+        <w:rPr>
+          <w:b w:val="false"/>
+          <w:bCs w:val="false"/>
+        </w:rPr>
+        <w:t xml:space="preserve">Next, with the potentiometer in hand, </w:t>
+      </w:r>
+      <w:r>
+        <w:rPr>
+          <w:b w:val="false"/>
+          <w:bCs w:val="false"/>
+        </w:rPr>
+        <w:t xml:space="preserve">and </w:t>
+      </w:r>
+      <w:r>
+        <w:rPr>
+          <w:b w:val="false"/>
+          <w:bCs w:val="false"/>
+        </w:rPr>
+        <w:t xml:space="preserve">with the dial facing towards you take the left wire and place it in the minus column of your breadboard. </w:t>
+      </w:r>
+      <w:r/>
+    </w:p>
+    <w:p>
+      <w:pPr>
+        <w:pStyle w:val="ListParagraph"/>
+        <w:widowControl/>
+        <w:numPr>
+          <w:ilvl w:val="0"/>
+          <w:numId w:val="1"/>
+        </w:numPr>
+        <w:suppressAutoHyphens w:val="true"/>
+        <w:bidi w:val="0"/>
+        <w:spacing w:before="0" w:after="0"/>
+        <w:ind w:left="720" w:right="0" w:hanging="720"/>
+        <w:contextualSpacing/>
+        <w:jc w:val="left"/>
+      </w:pPr>
+      <w:r>
+        <w:rPr>
+          <w:b w:val="false"/>
+          <w:bCs w:val="false"/>
+        </w:rPr>
+        <w:t>P</w:t>
+      </w:r>
+      <w:r>
+        <w:rPr>
+          <w:b w:val="false"/>
+          <w:bCs w:val="false"/>
+        </w:rPr>
+        <w:t xml:space="preserve">in </w:t>
+      </w:r>
+      <w:r>
+        <w:rPr>
+          <w:b w:val="false"/>
+          <w:bCs w:val="false"/>
+        </w:rPr>
+        <w:t>the middle wire of the potentiometer</w:t>
+      </w:r>
+      <w:r>
+        <w:rPr>
+          <w:b w:val="false"/>
+          <w:bCs w:val="false"/>
         </w:rPr>
         <w:t xml:space="preserve"> </w:t>
       </w:r>
       <w:r>
         <w:rPr>
-          <w:b/>
-        </w:rPr>
-        <w:t>Next we are going to need a few male to male wires, a headphone jack with wires soldered onto it already, a headphone aux cord with 3 wire pins on the other end and another potentiometer that has 3 wires already soldered to it. Starting with the male to male wire place one end next to the mid-right pin of the amplifier and place the other end onto the plus column of the breadboard. Next with the potentiometer in hand, with the dial facing towards you take the left wire and place it in the minus column of your breadboard. Next with the middle wire of your potentiometer pin it next to the bottom mid-right pin of your amplifier. Now we need to place our headphone jack onto the breadboard. Taking a look at the headphone jack you’ll notice 5 wires attached to it, four in the back and one in the front. Having the headphone jack face away from you place the 4 back wires right next to each other aligned from left to right onto the breadboard close to the top right area of the breadboard as possible. Then taking the headphone aux cord take the green and purple wires and pin them aligned to the far left wire of the headphone jack.  Then with the yellow wire from the headphone aux cord, pin it next to the far right wire of the headphone jack. Now going back to the potentiometer with the far right wire pin it next to the mid left wire of your headphone jack. Once that is done, plug the headphone aux cord to the headphone jack on the surface of the MP3 shield.</w:t>
+          <w:b w:val="false"/>
+          <w:bCs w:val="false"/>
+        </w:rPr>
+        <w:t xml:space="preserve">to pin 3 of the amplifier. </w:t>
+      </w:r>
+      <w:r/>
+    </w:p>
+    <w:p>
+      <w:pPr>
+        <w:pStyle w:val="ListParagraph"/>
+        <w:widowControl/>
+        <w:numPr>
+          <w:ilvl w:val="0"/>
+          <w:numId w:val="1"/>
+        </w:numPr>
+        <w:suppressAutoHyphens w:val="true"/>
+        <w:bidi w:val="0"/>
+        <w:spacing w:before="0" w:after="0"/>
+        <w:ind w:left="720" w:right="0" w:hanging="720"/>
+        <w:contextualSpacing/>
+        <w:jc w:val="left"/>
+      </w:pPr>
+      <w:r>
+        <w:rPr>
+          <w:b w:val="false"/>
+          <w:bCs w:val="false"/>
+        </w:rPr>
+        <w:t>The headphone jack has 5 leads, 1 in the front and 4 in the back. Connect the back 4 leads to the breadboard to 4 different terminal strips with</w:t>
+      </w:r>
+      <w:r>
+        <w:rPr>
+          <w:b w:val="false"/>
+          <w:bCs w:val="false"/>
+        </w:rPr>
+        <w:t xml:space="preserve"> the headphone jack fac</w:t>
+      </w:r>
+      <w:r>
+        <w:rPr>
+          <w:b w:val="false"/>
+          <w:bCs w:val="false"/>
+        </w:rPr>
+        <w:t xml:space="preserve">ing </w:t>
+      </w:r>
+      <w:r>
+        <w:rPr>
+          <w:b w:val="false"/>
+          <w:bCs w:val="false"/>
+        </w:rPr>
+        <w:t>away from you.</w:t>
+      </w:r>
+      <w:r/>
+    </w:p>
+    <w:p>
+      <w:pPr>
+        <w:pStyle w:val="ListParagraph"/>
+        <w:widowControl/>
+        <w:numPr>
+          <w:ilvl w:val="0"/>
+          <w:numId w:val="1"/>
+        </w:numPr>
+        <w:suppressAutoHyphens w:val="true"/>
+        <w:bidi w:val="0"/>
+        <w:spacing w:before="0" w:after="0"/>
+        <w:ind w:left="720" w:right="0" w:hanging="720"/>
+        <w:contextualSpacing/>
+        <w:jc w:val="left"/>
+      </w:pPr>
+      <w:r>
+        <w:rPr/>
+        <w:t xml:space="preserve">Connect the headphone aux cable by taking </w:t>
+      </w:r>
+      <w:r>
+        <w:rPr>
+          <w:b w:val="false"/>
+          <w:bCs w:val="false"/>
+        </w:rPr>
+        <w:t>the green and purple wires and pin</w:t>
+      </w:r>
+      <w:r>
+        <w:rPr>
+          <w:b w:val="false"/>
+          <w:bCs w:val="false"/>
+        </w:rPr>
+        <w:t>ing</w:t>
+      </w:r>
+      <w:r>
+        <w:rPr>
+          <w:b w:val="false"/>
+          <w:bCs w:val="false"/>
+        </w:rPr>
+        <w:t xml:space="preserve"> them aligned to the far left wire of the headphone jack.  Then with the yellow wire from the headphone aux cord, pin it next to the far right wire of the headphone jack. </w:t>
+      </w:r>
+      <w:r/>
+    </w:p>
+    <w:p>
+      <w:pPr>
+        <w:pStyle w:val="ListParagraph"/>
+        <w:widowControl/>
+        <w:numPr>
+          <w:ilvl w:val="0"/>
+          <w:numId w:val="1"/>
+        </w:numPr>
+        <w:suppressAutoHyphens w:val="true"/>
+        <w:bidi w:val="0"/>
+        <w:spacing w:before="0" w:after="0"/>
+        <w:ind w:left="720" w:right="0" w:hanging="720"/>
+        <w:contextualSpacing/>
+        <w:jc w:val="left"/>
+      </w:pPr>
+      <w:r>
+        <w:rPr>
+          <w:b w:val="false"/>
+          <w:bCs w:val="false"/>
+        </w:rPr>
+        <w:t xml:space="preserve">Back to the potentiometer. Connect the mid-left wire of the headphone jack to the far right terminal of the potentiometer. </w:t>
+      </w:r>
+      <w:r/>
+    </w:p>
+    <w:p>
+      <w:pPr>
+        <w:pStyle w:val="ListParagraph"/>
+        <w:widowControl/>
+        <w:numPr>
+          <w:ilvl w:val="0"/>
+          <w:numId w:val="1"/>
+        </w:numPr>
+        <w:suppressAutoHyphens w:val="true"/>
+        <w:bidi w:val="0"/>
+        <w:spacing w:before="0" w:after="0"/>
+        <w:ind w:left="720" w:right="0" w:hanging="720"/>
+        <w:contextualSpacing/>
+        <w:jc w:val="left"/>
+      </w:pPr>
+      <w:r>
+        <w:rPr>
+          <w:b w:val="false"/>
+          <w:bCs w:val="false"/>
+        </w:rPr>
+        <w:t>Plug the headphone aux cable into the headphone jack on the Musicmaker shield.</w:t>
       </w:r>
       <w:r/>
     </w:p>
@@ -3845,7 +3552,8 @@
       </w:pPr>
       <w:r>
         <w:rPr>
-          <w:b/>
+          <w:b w:val="false"/>
+          <w:bCs w:val="false"/>
           <w:sz w:val="20"/>
         </w:rPr>
         <w:t>(Note: Green is right output, Yellow is left output and Purple is GND)</w:t>
@@ -3856,54 +3564,148 @@
       <w:pPr>
         <w:pStyle w:val="ListParagraph"/>
         <w:rPr>
-          <w:b/>
-          <w:b/>
-        </w:rPr>
-      </w:pPr>
-      <w:r>
-        <w:rPr>
-          <w:b/>
-        </w:rPr>
-      </w:r>
-      <w:r/>
-    </w:p>
-    <w:p>
-      <w:pPr>
-        <w:pStyle w:val="ListParagraph"/>
+          <w:sz w:val="24"/>
+          <w:b w:val="false"/>
+          <w:sz w:val="24"/>
+          <w:b w:val="false"/>
+          <w:szCs w:val="24"/>
+          <w:bCs w:val="false"/>
+          <w:rFonts w:ascii="Cambria" w:hAnsi="Cambria" w:eastAsia="Cambria" w:cs="" w:asciiTheme="minorHAnsi" w:cstheme="minorBidi" w:eastAsiaTheme="minorHAnsi" w:hAnsiTheme="minorHAnsi"/>
+          <w:color w:val="00000A"/>
+          <w:lang w:val="en-US" w:eastAsia="en-US" w:bidi="ar-SA"/>
+        </w:rPr>
+      </w:pPr>
+      <w:r>
+        <w:rPr>
+          <w:b w:val="false"/>
+          <w:bCs w:val="false"/>
+        </w:rPr>
+      </w:r>
+      <w:r/>
+    </w:p>
+    <w:p>
+      <w:pPr>
+        <w:pStyle w:val="ListParagraph"/>
+        <w:widowControl/>
         <w:numPr>
           <w:ilvl w:val="0"/>
           <w:numId w:val="1"/>
         </w:numPr>
-        <w:rPr>
-          <w:b/>
-          <w:b/>
-        </w:rPr>
-      </w:pPr>
-      <w:r>
-        <w:rPr>
-          <w:b/>
-        </w:rPr>
-        <w:t xml:space="preserve"> </w:t>
-      </w:r>
-      <w:r>
-        <w:rPr>
-          <w:b/>
-        </w:rPr>
-        <w:t>Next we need a few male to male wires, 8 ohm speaker, 10 ohm resistor, 250uF (micro farad) capacitor and  1uF (micro farad) capacitors. Start by wiring a male to male wire next to the bottom far right pin of the amplifier and pin the other end to the minus column of the breadboard. Next we need to take our 250uF capacitor next to the top far right pin of the amplifier. Be sure that the pin is the one on the white shaded side of the capacitor. Then with the other pin place it into the breadboard. We then need to take our speaker and look for the minus polarity wire from our speaker and pin it in front of the capacitor we had just placed. (The pin that isn’t next to the amplifier.) Going back to the speaker, place the other pin into the minus column of our breadboard. Next taking our resistor place one end of the pin behind the capacitor we had just placed and the other endpin to the right of it.  Next we need to take are last 2 1uF capacitors and place them behind the right pin of our resistor we just placed. Be sure that the resistors are aligned in a diagonally parallel pacement and that the white shaded sides of the capacitors are facing to the left. (Refer to the diagram) Finally we must place a male to male wire next to our 2 capacitors and pin the other end to the minus column of the bread board.</w:t>
-      </w:r>
-      <w:r/>
-    </w:p>
-    <w:p>
-      <w:pPr>
-        <w:pStyle w:val="ListParagraph"/>
-        <w:rPr>
-          <w:b/>
-          <w:b/>
-        </w:rPr>
-      </w:pPr>
-      <w:r>
-        <w:rPr>
-          <w:b/>
+        <w:suppressAutoHyphens w:val="true"/>
+        <w:bidi w:val="0"/>
+        <w:spacing w:before="0" w:after="0"/>
+        <w:ind w:left="720" w:right="0" w:hanging="629"/>
+        <w:contextualSpacing/>
+        <w:jc w:val="left"/>
+        <w:rPr>
+          <w:sz w:val="24"/>
+          <w:b w:val="false"/>
+          <w:sz w:val="24"/>
+          <w:b w:val="false"/>
+          <w:szCs w:val="24"/>
+          <w:bCs w:val="false"/>
+          <w:rFonts w:ascii="Cambria" w:hAnsi="Cambria" w:eastAsia="Cambria" w:cs="" w:asciiTheme="minorHAnsi" w:cstheme="minorBidi" w:eastAsiaTheme="minorHAnsi" w:hAnsiTheme="minorHAnsi"/>
+          <w:color w:val="00000A"/>
+          <w:lang w:val="en-US" w:eastAsia="en-US" w:bidi="ar-SA"/>
+        </w:rPr>
+      </w:pPr>
+      <w:r>
+        <w:rPr>
+          <w:b w:val="false"/>
+          <w:bCs w:val="false"/>
+        </w:rPr>
+        <w:t xml:space="preserve">Connect pin 4 of the amplifier to the minus column of the breadboard. </w:t>
+      </w:r>
+      <w:r/>
+    </w:p>
+    <w:p>
+      <w:pPr>
+        <w:pStyle w:val="ListParagraph"/>
+        <w:widowControl/>
+        <w:numPr>
+          <w:ilvl w:val="0"/>
+          <w:numId w:val="1"/>
+        </w:numPr>
+        <w:suppressAutoHyphens w:val="true"/>
+        <w:bidi w:val="0"/>
+        <w:spacing w:before="0" w:after="0"/>
+        <w:ind w:left="720" w:right="0" w:hanging="629"/>
+        <w:contextualSpacing/>
+        <w:jc w:val="left"/>
+        <w:rPr>
+          <w:sz w:val="24"/>
+          <w:b w:val="false"/>
+          <w:sz w:val="24"/>
+          <w:b w:val="false"/>
+          <w:szCs w:val="24"/>
+          <w:bCs w:val="false"/>
+          <w:rFonts w:ascii="Cambria" w:hAnsi="Cambria" w:eastAsia="Cambria" w:cs="" w:asciiTheme="minorHAnsi" w:cstheme="minorBidi" w:eastAsiaTheme="minorHAnsi" w:hAnsiTheme="minorHAnsi"/>
+          <w:color w:val="00000A"/>
+          <w:lang w:val="en-US" w:eastAsia="en-US" w:bidi="ar-SA"/>
+        </w:rPr>
+      </w:pPr>
+      <w:r>
+        <w:rPr>
+          <w:b w:val="false"/>
+          <w:bCs w:val="false"/>
+        </w:rPr>
+      </w:r>
+      <w:r/>
+    </w:p>
+    <w:p>
+      <w:pPr>
+        <w:pStyle w:val="ListParagraph"/>
+        <w:widowControl/>
+        <w:numPr>
+          <w:ilvl w:val="0"/>
+          <w:numId w:val="1"/>
+        </w:numPr>
+        <w:suppressAutoHyphens w:val="true"/>
+        <w:bidi w:val="0"/>
+        <w:spacing w:before="0" w:after="0"/>
+        <w:ind w:left="720" w:right="0" w:hanging="629"/>
+        <w:contextualSpacing/>
+        <w:jc w:val="left"/>
+        <w:rPr>
+          <w:sz w:val="24"/>
+          <w:b w:val="false"/>
+          <w:sz w:val="24"/>
+          <w:b w:val="false"/>
+          <w:szCs w:val="24"/>
+          <w:bCs w:val="false"/>
+          <w:rFonts w:ascii="Cambria" w:hAnsi="Cambria" w:eastAsia="Cambria" w:cs="" w:asciiTheme="minorHAnsi" w:cstheme="minorBidi" w:eastAsiaTheme="minorHAnsi" w:hAnsiTheme="minorHAnsi"/>
+          <w:color w:val="00000A"/>
+          <w:lang w:val="en-US" w:eastAsia="en-US" w:bidi="ar-SA"/>
+        </w:rPr>
+      </w:pPr>
+      <w:r>
+        <w:rPr>
+          <w:b w:val="false"/>
+          <w:bCs w:val="false"/>
+        </w:rPr>
+        <w:t>Next we need to take our 250uF capacitor next to the top far right pin of the amplifier. Be sure that the pin is the one on the white shaded side of the capacitor. Then with the other pin place it into the breadboard. We then need to take our speaker and look for the minus polarity wire from our speaker and pin it in front of the capacitor we had just placed. (The pin that isn’t next to the amplifier.) Going back to the speaker, place the other pin into the minus column of our breadboard. Next taking our resistor place one end of the pin behind the capacitor we had just placed and the other endpin to the right of it.  Next we need to take are last 2 1uF capacitors and place them behind the right pin of our resistor we just placed. Be sure that the resistors are aligned in a diagonally parallel pacement and that the white shaded sides of the capacitors are facing to the left. (Refer to the diagram) Finally we must place a male to male wire next to our 2 capacitors and pin the other end to the minus column of the bread board.</w:t>
+      </w:r>
+      <w:r/>
+    </w:p>
+    <w:p>
+      <w:pPr>
+        <w:pStyle w:val="ListParagraph"/>
+        <w:rPr>
+          <w:sz w:val="24"/>
+          <w:b w:val="false"/>
+          <w:sz w:val="24"/>
+          <w:b w:val="false"/>
+          <w:szCs w:val="24"/>
+          <w:bCs w:val="false"/>
+          <w:rFonts w:ascii="Cambria" w:hAnsi="Cambria" w:eastAsia="Cambria" w:cs="" w:asciiTheme="minorHAnsi" w:cstheme="minorBidi" w:eastAsiaTheme="minorHAnsi" w:hAnsiTheme="minorHAnsi"/>
+          <w:color w:val="00000A"/>
+          <w:lang w:val="en-US" w:eastAsia="en-US" w:bidi="ar-SA"/>
+        </w:rPr>
+      </w:pPr>
+      <w:r>
+        <w:rPr>
+          <w:b w:val="false"/>
+          <w:bCs w:val="false"/>
         </w:rPr>
       </w:r>
       <w:r/>
@@ -3918,7 +3720,10 @@
         </w:rPr>
       </w:pPr>
       <w:r>
-        <w:rPr/>
+        <w:rPr>
+          <w:b w:val="false"/>
+          <w:bCs w:val="false"/>
+        </w:rPr>
         <w:drawing>
           <wp:inline distT="0" distB="0" distL="0" distR="0">
             <wp:extent cx="3895725" cy="3952875"/>
@@ -3970,36 +3775,52 @@
       <w:pPr>
         <w:pStyle w:val="ListParagraph"/>
         <w:rPr>
-          <w:b/>
-          <w:b/>
-        </w:rPr>
-      </w:pPr>
-      <w:r>
-        <w:rPr>
-          <w:b/>
-        </w:rPr>
-      </w:r>
-      <w:r/>
-    </w:p>
-    <w:p>
-      <w:pPr>
-        <w:pStyle w:val="ListParagraph"/>
+          <w:sz w:val="24"/>
+          <w:b w:val="false"/>
+          <w:sz w:val="24"/>
+          <w:b w:val="false"/>
+          <w:szCs w:val="24"/>
+          <w:bCs w:val="false"/>
+          <w:rFonts w:ascii="Cambria" w:hAnsi="Cambria" w:eastAsia="Cambria" w:cs="" w:asciiTheme="minorHAnsi" w:cstheme="minorBidi" w:eastAsiaTheme="minorHAnsi" w:hAnsiTheme="minorHAnsi"/>
+          <w:color w:val="00000A"/>
+          <w:lang w:val="en-US" w:eastAsia="en-US" w:bidi="ar-SA"/>
+        </w:rPr>
+      </w:pPr>
+      <w:r>
+        <w:rPr>
+          <w:b w:val="false"/>
+          <w:bCs w:val="false"/>
+        </w:rPr>
+      </w:r>
+      <w:r/>
+    </w:p>
+    <w:p>
+      <w:pPr>
+        <w:pStyle w:val="ListParagraph"/>
+        <w:widowControl/>
         <w:numPr>
           <w:ilvl w:val="0"/>
           <w:numId w:val="1"/>
         </w:numPr>
-      </w:pPr>
-      <w:r>
-        <w:rPr>
-          <w:b/>
-        </w:rPr>
-        <w:t xml:space="preserve"> </w:t>
-      </w:r>
-      <w:r>
-        <w:rPr>
-          <w:b/>
-        </w:rPr>
-        <w:t xml:space="preserve">Now that we have our setup for testing, it’s time to format our Arduino component. To start you will need a micro SD card  the capacity of the SD card depends on the user . Load into the SD card some music or audio files. Be sure that they are in MP3 format. (Ex. Music.mp3) IMPORTANT. The file name must be equal or less than 8 characters or the device won’t play the files.  (Ex. abcdefgh.mp3) Rename the file if need on a computer before you upload them onto the SD card also don´t forget to add the file named v44k1q05.img that is a patch from adafruit that makes work the recording that patch can be found at: </w:t>
+        <w:suppressAutoHyphens w:val="true"/>
+        <w:bidi w:val="0"/>
+        <w:spacing w:before="0" w:after="0"/>
+        <w:ind w:left="720" w:right="0" w:hanging="720"/>
+        <w:contextualSpacing/>
+        <w:jc w:val="left"/>
+      </w:pPr>
+      <w:r>
+        <w:rPr>
+          <w:b w:val="false"/>
+          <w:bCs w:val="false"/>
+        </w:rPr>
+        <w:t>Now that we have our setup for testing, it’s time to format our Arduino component. To start you will need a micro SD card  the capacity of the SD card depends on the user . Load into the SD card some music or audio files. Be sure that they are in MP3 format. (Ex. Music.mp3) IMPORTANT. The file name must be equal or less than 8 characters or the device won’t play the files.  (Ex. abcdefgh.mp3) Rename the file if need on a computer before you upload them onto the SD ca</w:t>
+      </w:r>
+      <w:r>
+        <w:rPr>
+          <w:b/>
+        </w:rPr>
+        <w:t xml:space="preserve">rd also don´t forget to add the file named v44k1q05.img that is a patch from adafruit that makes work the recording that patch can be found at: </w:t>
       </w:r>
       <w:hyperlink r:id="rId23">
         <w:r>
@@ -4038,24 +3859,37 @@
       <w:pPr>
         <w:pStyle w:val="Normal"/>
         <w:rPr>
-          <w:b/>
-          <w:b/>
-        </w:rPr>
-      </w:pPr>
-      <w:r>
-        <w:rPr>
-          <w:b/>
-        </w:rPr>
-      </w:r>
-      <w:r/>
-    </w:p>
-    <w:p>
-      <w:pPr>
-        <w:pStyle w:val="ListParagraph"/>
+          <w:sz w:val="24"/>
+          <w:b/>
+          <w:sz w:val="24"/>
+          <w:b/>
+          <w:szCs w:val="24"/>
+          <w:rFonts w:ascii="Cambria" w:hAnsi="Cambria" w:eastAsia="Cambria" w:cs="" w:asciiTheme="minorHAnsi" w:cstheme="minorBidi" w:eastAsiaTheme="minorHAnsi" w:hAnsiTheme="minorHAnsi"/>
+          <w:color w:val="00000A"/>
+          <w:lang w:val="en-US" w:eastAsia="en-US" w:bidi="ar-SA"/>
+        </w:rPr>
+      </w:pPr>
+      <w:r>
+        <w:rPr>
+          <w:b/>
+        </w:rPr>
+      </w:r>
+      <w:r/>
+    </w:p>
+    <w:p>
+      <w:pPr>
+        <w:pStyle w:val="ListParagraph"/>
+        <w:widowControl/>
         <w:numPr>
           <w:ilvl w:val="0"/>
           <w:numId w:val="1"/>
         </w:numPr>
+        <w:suppressAutoHyphens w:val="true"/>
+        <w:bidi w:val="0"/>
+        <w:spacing w:before="0" w:after="0"/>
+        <w:ind w:left="720" w:right="0" w:hanging="720"/>
+        <w:contextualSpacing/>
+        <w:jc w:val="left"/>
       </w:pPr>
       <w:r>
         <w:rPr>
@@ -4237,14 +4071,17 @@
     <w:p>
       <w:pPr>
         <w:pStyle w:val="ListParagraph"/>
+        <w:widowControl/>
         <w:numPr>
           <w:ilvl w:val="0"/>
           <w:numId w:val="1"/>
         </w:numPr>
-        <w:rPr>
-          <w:b/>
-          <w:b/>
-        </w:rPr>
+        <w:suppressAutoHyphens w:val="true"/>
+        <w:bidi w:val="0"/>
+        <w:spacing w:before="0" w:after="0"/>
+        <w:ind w:left="720" w:right="0" w:hanging="629"/>
+        <w:contextualSpacing/>
+        <w:jc w:val="left"/>
       </w:pPr>
       <w:r>
         <w:rPr>
@@ -4292,8 +4129,14 @@
       <w:pPr>
         <w:pStyle w:val="ListParagraph"/>
         <w:rPr>
-          <w:b/>
-          <w:b/>
+          <w:sz w:val="24"/>
+          <w:b/>
+          <w:sz w:val="24"/>
+          <w:b/>
+          <w:szCs w:val="24"/>
+          <w:rFonts w:ascii="Cambria" w:hAnsi="Cambria" w:eastAsia="Cambria" w:cs="" w:asciiTheme="minorHAnsi" w:cstheme="minorBidi" w:eastAsiaTheme="minorHAnsi" w:hAnsiTheme="minorHAnsi"/>
+          <w:color w:val="00000A"/>
+          <w:lang w:val="en-US" w:eastAsia="en-US" w:bidi="ar-SA"/>
         </w:rPr>
       </w:pPr>
       <w:r>
@@ -4452,14 +4295,17 @@
     <w:p>
       <w:pPr>
         <w:pStyle w:val="ListParagraph"/>
+        <w:widowControl/>
         <w:numPr>
           <w:ilvl w:val="0"/>
           <w:numId w:val="1"/>
         </w:numPr>
-        <w:rPr>
-          <w:b/>
-          <w:b/>
-        </w:rPr>
+        <w:suppressAutoHyphens w:val="true"/>
+        <w:bidi w:val="0"/>
+        <w:spacing w:before="0" w:after="0"/>
+        <w:ind w:left="720" w:right="0" w:hanging="809"/>
+        <w:contextualSpacing/>
+        <w:jc w:val="left"/>
       </w:pPr>
       <w:r>
         <w:rPr>
@@ -4473,8 +4319,14 @@
       <w:pPr>
         <w:pStyle w:val="Normal"/>
         <w:rPr>
-          <w:b/>
-          <w:b/>
+          <w:sz w:val="24"/>
+          <w:b/>
+          <w:sz w:val="24"/>
+          <w:b/>
+          <w:szCs w:val="24"/>
+          <w:rFonts w:ascii="Cambria" w:hAnsi="Cambria" w:eastAsia="Cambria" w:cs="" w:asciiTheme="minorHAnsi" w:cstheme="minorBidi" w:eastAsiaTheme="minorHAnsi" w:hAnsiTheme="minorHAnsi"/>
+          <w:color w:val="00000A"/>
+          <w:lang w:val="en-US" w:eastAsia="en-US" w:bidi="ar-SA"/>
         </w:rPr>
       </w:pPr>
       <w:r>
@@ -4504,8 +4356,14 @@
       <w:pPr>
         <w:pStyle w:val="Normal"/>
         <w:rPr>
-          <w:b/>
-          <w:b/>
+          <w:sz w:val="24"/>
+          <w:b/>
+          <w:sz w:val="24"/>
+          <w:b/>
+          <w:szCs w:val="24"/>
+          <w:rFonts w:ascii="Cambria" w:hAnsi="Cambria" w:eastAsia="Cambria" w:cs="" w:asciiTheme="minorHAnsi" w:cstheme="minorBidi" w:eastAsiaTheme="minorHAnsi" w:hAnsiTheme="minorHAnsi"/>
+          <w:color w:val="00000A"/>
+          <w:lang w:val="en-US" w:eastAsia="en-US" w:bidi="ar-SA"/>
         </w:rPr>
       </w:pPr>
       <w:r>
@@ -4538,8 +4396,14 @@
       <w:pPr>
         <w:pStyle w:val="Normal"/>
         <w:rPr>
-          <w:b/>
-          <w:b/>
+          <w:sz w:val="24"/>
+          <w:b/>
+          <w:sz w:val="24"/>
+          <w:b/>
+          <w:szCs w:val="24"/>
+          <w:rFonts w:ascii="Cambria" w:hAnsi="Cambria" w:eastAsia="Cambria" w:cs="" w:asciiTheme="minorHAnsi" w:cstheme="minorBidi" w:eastAsiaTheme="minorHAnsi" w:hAnsiTheme="minorHAnsi"/>
+          <w:color w:val="00000A"/>
+          <w:lang w:val="en-US" w:eastAsia="en-US" w:bidi="ar-SA"/>
         </w:rPr>
       </w:pPr>
       <w:r>
@@ -4628,8 +4492,14 @@
       <w:pPr>
         <w:pStyle w:val="Normal"/>
         <w:rPr>
-          <w:b/>
-          <w:b/>
+          <w:sz w:val="24"/>
+          <w:b/>
+          <w:sz w:val="24"/>
+          <w:b/>
+          <w:szCs w:val="24"/>
+          <w:rFonts w:ascii="Cambria" w:hAnsi="Cambria" w:eastAsia="Cambria" w:cs="" w:asciiTheme="minorHAnsi" w:cstheme="minorBidi" w:eastAsiaTheme="minorHAnsi" w:hAnsiTheme="minorHAnsi"/>
+          <w:color w:val="00000A"/>
+          <w:lang w:val="en-US" w:eastAsia="en-US" w:bidi="ar-SA"/>
         </w:rPr>
       </w:pPr>
       <w:r>
@@ -4643,8 +4513,14 @@
       <w:pPr>
         <w:pStyle w:val="Normal"/>
         <w:rPr>
-          <w:b/>
-          <w:b/>
+          <w:sz w:val="24"/>
+          <w:b/>
+          <w:sz w:val="24"/>
+          <w:b/>
+          <w:szCs w:val="24"/>
+          <w:rFonts w:ascii="Cambria" w:hAnsi="Cambria" w:eastAsia="Cambria" w:cs="" w:asciiTheme="minorHAnsi" w:cstheme="minorBidi" w:eastAsiaTheme="minorHAnsi" w:hAnsiTheme="minorHAnsi"/>
+          <w:color w:val="00000A"/>
+          <w:lang w:val="en-US" w:eastAsia="en-US" w:bidi="ar-SA"/>
         </w:rPr>
       </w:pPr>
       <w:r>
@@ -4658,8 +4534,14 @@
       <w:pPr>
         <w:pStyle w:val="Normal"/>
         <w:rPr>
-          <w:b/>
-          <w:b/>
+          <w:sz w:val="24"/>
+          <w:b/>
+          <w:sz w:val="24"/>
+          <w:b/>
+          <w:szCs w:val="24"/>
+          <w:rFonts w:ascii="Cambria" w:hAnsi="Cambria" w:eastAsia="Cambria" w:cs="" w:asciiTheme="minorHAnsi" w:cstheme="minorBidi" w:eastAsiaTheme="minorHAnsi" w:hAnsiTheme="minorHAnsi"/>
+          <w:color w:val="00000A"/>
+          <w:lang w:val="en-US" w:eastAsia="en-US" w:bidi="ar-SA"/>
         </w:rPr>
       </w:pPr>
       <w:r>
@@ -4673,8 +4555,14 @@
       <w:pPr>
         <w:pStyle w:val="Normal"/>
         <w:rPr>
-          <w:b/>
-          <w:b/>
+          <w:sz w:val="24"/>
+          <w:b/>
+          <w:sz w:val="24"/>
+          <w:b/>
+          <w:szCs w:val="24"/>
+          <w:rFonts w:ascii="Cambria" w:hAnsi="Cambria" w:eastAsia="Cambria" w:cs="" w:asciiTheme="minorHAnsi" w:cstheme="minorBidi" w:eastAsiaTheme="minorHAnsi" w:hAnsiTheme="minorHAnsi"/>
+          <w:color w:val="00000A"/>
+          <w:lang w:val="en-US" w:eastAsia="en-US" w:bidi="ar-SA"/>
         </w:rPr>
       </w:pPr>
       <w:r>
@@ -4688,8 +4576,14 @@
       <w:pPr>
         <w:pStyle w:val="Normal"/>
         <w:rPr>
-          <w:b/>
-          <w:b/>
+          <w:sz w:val="24"/>
+          <w:b/>
+          <w:sz w:val="24"/>
+          <w:b/>
+          <w:szCs w:val="24"/>
+          <w:rFonts w:ascii="Cambria" w:hAnsi="Cambria" w:eastAsia="Cambria" w:cs="" w:asciiTheme="minorHAnsi" w:cstheme="minorBidi" w:eastAsiaTheme="minorHAnsi" w:hAnsiTheme="minorHAnsi"/>
+          <w:color w:val="00000A"/>
+          <w:lang w:val="en-US" w:eastAsia="en-US" w:bidi="ar-SA"/>
         </w:rPr>
       </w:pPr>
       <w:r>
@@ -4703,8 +4597,14 @@
       <w:pPr>
         <w:pStyle w:val="Normal"/>
         <w:rPr>
-          <w:b/>
-          <w:b/>
+          <w:sz w:val="24"/>
+          <w:b/>
+          <w:sz w:val="24"/>
+          <w:b/>
+          <w:szCs w:val="24"/>
+          <w:rFonts w:ascii="Cambria" w:hAnsi="Cambria" w:eastAsia="Cambria" w:cs="" w:asciiTheme="minorHAnsi" w:cstheme="minorBidi" w:eastAsiaTheme="minorHAnsi" w:hAnsiTheme="minorHAnsi"/>
+          <w:color w:val="00000A"/>
+          <w:lang w:val="en-US" w:eastAsia="en-US" w:bidi="ar-SA"/>
         </w:rPr>
       </w:pPr>
       <w:r>
@@ -4718,8 +4618,14 @@
       <w:pPr>
         <w:pStyle w:val="Normal"/>
         <w:rPr>
-          <w:b/>
-          <w:b/>
+          <w:sz w:val="24"/>
+          <w:b/>
+          <w:sz w:val="24"/>
+          <w:b/>
+          <w:szCs w:val="24"/>
+          <w:rFonts w:ascii="Cambria" w:hAnsi="Cambria" w:eastAsia="Cambria" w:cs="" w:asciiTheme="minorHAnsi" w:cstheme="minorBidi" w:eastAsiaTheme="minorHAnsi" w:hAnsiTheme="minorHAnsi"/>
+          <w:color w:val="00000A"/>
+          <w:lang w:val="en-US" w:eastAsia="en-US" w:bidi="ar-SA"/>
         </w:rPr>
       </w:pPr>
       <w:r>
@@ -4733,8 +4639,14 @@
       <w:pPr>
         <w:pStyle w:val="Normal"/>
         <w:rPr>
-          <w:b/>
-          <w:b/>
+          <w:sz w:val="24"/>
+          <w:b/>
+          <w:sz w:val="24"/>
+          <w:b/>
+          <w:szCs w:val="24"/>
+          <w:rFonts w:ascii="Cambria" w:hAnsi="Cambria" w:eastAsia="Cambria" w:cs="" w:asciiTheme="minorHAnsi" w:cstheme="minorBidi" w:eastAsiaTheme="minorHAnsi" w:hAnsiTheme="minorHAnsi"/>
+          <w:color w:val="00000A"/>
+          <w:lang w:val="en-US" w:eastAsia="en-US" w:bidi="ar-SA"/>
         </w:rPr>
       </w:pPr>
       <w:r>
@@ -4748,8 +4660,14 @@
       <w:pPr>
         <w:pStyle w:val="Normal"/>
         <w:rPr>
-          <w:b/>
-          <w:b/>
+          <w:sz w:val="24"/>
+          <w:b/>
+          <w:sz w:val="24"/>
+          <w:b/>
+          <w:szCs w:val="24"/>
+          <w:rFonts w:ascii="Cambria" w:hAnsi="Cambria" w:eastAsia="Cambria" w:cs="" w:asciiTheme="minorHAnsi" w:cstheme="minorBidi" w:eastAsiaTheme="minorHAnsi" w:hAnsiTheme="minorHAnsi"/>
+          <w:color w:val="00000A"/>
+          <w:lang w:val="en-US" w:eastAsia="en-US" w:bidi="ar-SA"/>
         </w:rPr>
       </w:pPr>
       <w:r>
@@ -4763,8 +4681,14 @@
       <w:pPr>
         <w:pStyle w:val="Normal"/>
         <w:rPr>
-          <w:b/>
-          <w:b/>
+          <w:sz w:val="24"/>
+          <w:b/>
+          <w:sz w:val="24"/>
+          <w:b/>
+          <w:szCs w:val="24"/>
+          <w:rFonts w:ascii="Cambria" w:hAnsi="Cambria" w:eastAsia="Cambria" w:cs="" w:asciiTheme="minorHAnsi" w:cstheme="minorBidi" w:eastAsiaTheme="minorHAnsi" w:hAnsiTheme="minorHAnsi"/>
+          <w:color w:val="00000A"/>
+          <w:lang w:val="en-US" w:eastAsia="en-US" w:bidi="ar-SA"/>
         </w:rPr>
       </w:pPr>
       <w:r>
@@ -4778,8 +4702,14 @@
       <w:pPr>
         <w:pStyle w:val="Normal"/>
         <w:rPr>
-          <w:b/>
-          <w:b/>
+          <w:sz w:val="24"/>
+          <w:b/>
+          <w:sz w:val="24"/>
+          <w:b/>
+          <w:szCs w:val="24"/>
+          <w:rFonts w:ascii="Cambria" w:hAnsi="Cambria" w:eastAsia="Cambria" w:cs="" w:asciiTheme="minorHAnsi" w:cstheme="minorBidi" w:eastAsiaTheme="minorHAnsi" w:hAnsiTheme="minorHAnsi"/>
+          <w:color w:val="00000A"/>
+          <w:lang w:val="en-US" w:eastAsia="en-US" w:bidi="ar-SA"/>
         </w:rPr>
       </w:pPr>
       <w:r>
@@ -4793,8 +4723,14 @@
       <w:pPr>
         <w:pStyle w:val="Normal"/>
         <w:rPr>
-          <w:b/>
-          <w:b/>
+          <w:sz w:val="24"/>
+          <w:b/>
+          <w:sz w:val="24"/>
+          <w:b/>
+          <w:szCs w:val="24"/>
+          <w:rFonts w:ascii="Cambria" w:hAnsi="Cambria" w:eastAsia="Cambria" w:cs="" w:asciiTheme="minorHAnsi" w:cstheme="minorBidi" w:eastAsiaTheme="minorHAnsi" w:hAnsiTheme="minorHAnsi"/>
+          <w:color w:val="00000A"/>
+          <w:lang w:val="en-US" w:eastAsia="en-US" w:bidi="ar-SA"/>
         </w:rPr>
       </w:pPr>
       <w:r>
@@ -4808,8 +4744,14 @@
       <w:pPr>
         <w:pStyle w:val="Normal"/>
         <w:rPr>
-          <w:b/>
-          <w:b/>
+          <w:sz w:val="24"/>
+          <w:b/>
+          <w:sz w:val="24"/>
+          <w:b/>
+          <w:szCs w:val="24"/>
+          <w:rFonts w:ascii="Cambria" w:hAnsi="Cambria" w:eastAsia="Cambria" w:cs="" w:asciiTheme="minorHAnsi" w:cstheme="minorBidi" w:eastAsiaTheme="minorHAnsi" w:hAnsiTheme="minorHAnsi"/>
+          <w:color w:val="00000A"/>
+          <w:lang w:val="en-US" w:eastAsia="en-US" w:bidi="ar-SA"/>
         </w:rPr>
       </w:pPr>
       <w:r>
@@ -4823,8 +4765,14 @@
       <w:pPr>
         <w:pStyle w:val="Normal"/>
         <w:rPr>
-          <w:b/>
-          <w:b/>
+          <w:sz w:val="24"/>
+          <w:b/>
+          <w:sz w:val="24"/>
+          <w:b/>
+          <w:szCs w:val="24"/>
+          <w:rFonts w:ascii="Cambria" w:hAnsi="Cambria" w:eastAsia="Cambria" w:cs="" w:asciiTheme="minorHAnsi" w:cstheme="minorBidi" w:eastAsiaTheme="minorHAnsi" w:hAnsiTheme="minorHAnsi"/>
+          <w:color w:val="00000A"/>
+          <w:lang w:val="en-US" w:eastAsia="en-US" w:bidi="ar-SA"/>
         </w:rPr>
       </w:pPr>
       <w:r>
@@ -4854,8 +4802,14 @@
       <w:pPr>
         <w:pStyle w:val="Normal"/>
         <w:rPr>
-          <w:b/>
-          <w:b/>
+          <w:sz w:val="24"/>
+          <w:b/>
+          <w:sz w:val="24"/>
+          <w:b/>
+          <w:szCs w:val="24"/>
+          <w:rFonts w:ascii="Cambria" w:hAnsi="Cambria" w:eastAsia="Cambria" w:cs="" w:asciiTheme="minorHAnsi" w:cstheme="minorBidi" w:eastAsiaTheme="minorHAnsi" w:hAnsiTheme="minorHAnsi"/>
+          <w:color w:val="00000A"/>
+          <w:lang w:val="en-US" w:eastAsia="en-US" w:bidi="ar-SA"/>
         </w:rPr>
       </w:pPr>
       <w:r>
@@ -4932,6 +4886,10 @@
 </w:document>
 </file>
 
+<file path=word/comments.xml><?xml version="1.0" encoding="UTF-8" standalone="yes"?>
+<w:comments xmlns:o="urn:schemas-microsoft-com:office:office" xmlns:r="http://schemas.openxmlformats.org/officeDocument/2006/relationships" xmlns:v="urn:schemas-microsoft-com:vml" xmlns:w="http://schemas.openxmlformats.org/wordprocessingml/2006/main" xmlns:w10="urn:schemas-microsoft-com:office:word" xmlns:wp="http://schemas.openxmlformats.org/drawingml/2006/wordprocessingDrawing" xmlns:wps="http://schemas.microsoft.com/office/word/2010/wordprocessingShape" xmlns:wpg="http://schemas.microsoft.com/office/word/2010/wordprocessingGroup" xmlns:mc="http://schemas.openxmlformats.org/markup-compatibility/2006" xmlns:wp14="http://schemas.microsoft.com/office/word/2010/wordprocessingDrawing" xmlns:w14="http://schemas.microsoft.com/office/word/2010/wordml" mc:Ignorable="w14 wp14"><w:comment w:id="0" w:author="Unknown Author" w:date="2015-03-03T20:55:24Z" w:initials=""><w:p><w:r><w:rPr><w:rFonts w:ascii="Cambria" w:hAnsi="Cambria" w:eastAsia="Cambria" w:cs="" w:asciiTheme="minorHAnsi" w:cstheme="minorBidi" w:eastAsiaTheme="minorHAnsi" w:hAnsiTheme="minorHAnsi"/><w:b w:val="false"/><w:bCs w:val="false"/><w:i w:val="false"/><w:iCs w:val="false"/><w:caps w:val="false"/><w:smallCaps w:val="false"/><w:strike w:val="false"/><w:dstrike w:val="false"/><w:outline w:val="false"/><w:shadow w:val="false"/><w:emboss w:val="false"/><w:imprint w:val="false"/><w:color w:val="auto"/><w:spacing w:val="0"/><w:w w:val="100"/><w:position w:val="0"/><w:sz w:val="20"/><w:sz w:val="20"/><w:szCs w:val="24"/><w:u w:val="none"/><w:vertAlign w:val="baseline"/><w:em w:val="none"/><w:lang w:val="en-US" w:eastAsia="en-US" w:bidi="ar-SA"/></w:rPr><w:t>Some of the images have been stretched or warped. It&apos;s my inclination to instead reference one, full-sized image with annotations instead. - CL</w:t></w:r><w:r></w:r></w:p></w:comment><w:comment w:id="1" w:author="Unknown Author" w:date="2015-03-03T21:05:38Z" w:initials=""><w:p><w:r><w:rPr><w:rFonts w:ascii="" w:hAnsi="" w:cstheme="minorBidi" w:cs="" w:eastAsia="Cambria" w:ascii="" w:hAnsi=""/><w:b w:val="false"/><w:bCs w:val="false"/><w:i w:val="false"/><w:iCs w:val="false"/><w:caps w:val="false"/><w:smallCaps w:val="false"/><w:strike w:val="false"/><w:dstrike w:val="false"/><w:outline w:val="false"/><w:shadow w:val="false"/><w:emboss w:val="false"/><w:imprint w:val="false"/><w:color w:val="auto"/><w:spacing w:val="0"/><w:w w:val="100"/><w:position w:val="0"/><w:sz w:val="24"/><w:sz w:val="20"/><w:sz w:val="20"/><w:szCs w:val="24"/><w:u w:val="none"/><w:vertAlign w:val="baseline"/><w:em w:val="none"/><w:lang w:bidi="ar-SA" w:eastAsia="en-US" w:val="en-US"/></w:rPr><w:t>“mid-right pin of the amplifier?”</w:t></w:r><w:r></w:r></w:p></w:comment></w:comments>
+</file>
+
 <file path=word/numbering.xml><?xml version="1.0" encoding="utf-8"?>
 <w:numbering xmlns:w="http://schemas.openxmlformats.org/wordprocessingml/2006/main" xmlns:o="urn:schemas-microsoft-com:office:office" xmlns:r="http://schemas.openxmlformats.org/officeDocument/2006/relationships" xmlns:v="urn:schemas-microsoft-com:vml">
   <w:abstractNum w:abstractNumId="1">
@@ -5151,7 +5109,6 @@
     <w:rPrDefault>
       <w:rPr>
         <w:rFonts w:ascii="Cambria" w:hAnsi="Cambria" w:eastAsia="Cambria" w:cs="" w:asciiTheme="minorHAnsi" w:cstheme="minorBidi" w:eastAsiaTheme="minorHAnsi" w:hAnsiTheme="minorHAnsi"/>
-        <w:sz w:val="24"/>
         <w:szCs w:val="24"/>
         <w:lang w:val="en-US" w:eastAsia="en-US" w:bidi="ar-SA"/>
       </w:rPr>
@@ -5173,7 +5130,7 @@
     </w:pPr>
     <w:rPr>
       <w:rFonts w:ascii="Cambria" w:hAnsi="Cambria" w:eastAsia="Cambria" w:cs="" w:asciiTheme="minorHAnsi" w:cstheme="minorBidi" w:eastAsiaTheme="minorHAnsi" w:hAnsiTheme="minorHAnsi"/>
-      <w:color w:val="auto"/>
+      <w:color w:val="00000A"/>
       <w:sz w:val="24"/>
       <w:szCs w:val="24"/>
       <w:lang w:val="en-US" w:eastAsia="en-US" w:bidi="ar-SA"/>

</xml_diff>

<commit_message>
adds pin layout for the amplifier
</commit_message>
<xml_diff>
--- a/documentation/Chattertale Manual.docx
+++ b/documentation/Chattertale Manual.docx
@@ -5,7 +5,6 @@
     <w:p>
       <w:pPr>
         <w:pStyle w:val="Normal"/>
-        <w:jc w:val="center"/>
       </w:pPr>
       <w:commentRangeStart w:id="0"/>
       <w:r>
@@ -44,8 +43,12 @@
       </w:pPr>
       <w:r>
         <w:rPr>
-          <w:b/>
+          <w:rFonts w:eastAsia="Cambria" w:cs="" w:cstheme="minorBidi" w:eastAsiaTheme="minorHAnsi"/>
+          <w:b/>
+          <w:color w:val="00000A"/>
           <w:sz w:val="40"/>
+          <w:szCs w:val="24"/>
+          <w:lang w:val="en-US" w:eastAsia="en-US" w:bidi="ar-SA"/>
         </w:rPr>
       </w:r>
       <w:r/>
@@ -65,11 +68,11 @@
         <w:tblStyle w:val="Tablaconcuadrcula"/>
         <w:tblW w:w="9577" w:type="dxa"/>
         <w:jc w:val="left"/>
-        <w:tblInd w:w="-5" w:type="dxa"/>
+        <w:tblInd w:w="-10" w:type="dxa"/>
         <w:tblBorders/>
         <w:tblCellMar>
           <w:top w:w="0" w:type="dxa"/>
-          <w:left w:w="103" w:type="dxa"/>
+          <w:left w:w="98" w:type="dxa"/>
           <w:bottom w:w="0" w:type="dxa"/>
           <w:right w:w="108" w:type="dxa"/>
         </w:tblCellMar>
@@ -86,7 +89,7 @@
             <w:tcBorders/>
             <w:shd w:fill="auto" w:val="clear"/>
             <w:tcMar>
-              <w:left w:w="103" w:type="dxa"/>
+              <w:left w:w="98" w:type="dxa"/>
             </w:tcMar>
           </w:tcPr>
           <w:p>
@@ -115,7 +118,7 @@
             <w:tcBorders/>
             <w:shd w:fill="auto" w:val="clear"/>
             <w:tcMar>
-              <w:left w:w="103" w:type="dxa"/>
+              <w:left w:w="98" w:type="dxa"/>
             </w:tcMar>
           </w:tcPr>
           <w:p>
@@ -142,7 +145,7 @@
             <w:tcBorders/>
             <w:shd w:fill="auto" w:val="clear"/>
             <w:tcMar>
-              <w:left w:w="103" w:type="dxa"/>
+              <w:left w:w="98" w:type="dxa"/>
             </w:tcMar>
           </w:tcPr>
           <w:p>
@@ -171,7 +174,7 @@
             <w:tcBorders/>
             <w:shd w:fill="auto" w:val="clear"/>
             <w:tcMar>
-              <w:left w:w="103" w:type="dxa"/>
+              <w:left w:w="98" w:type="dxa"/>
             </w:tcMar>
           </w:tcPr>
           <w:p>
@@ -198,7 +201,7 @@
             <w:tcBorders/>
             <w:shd w:fill="auto" w:val="clear"/>
             <w:tcMar>
-              <w:left w:w="103" w:type="dxa"/>
+              <w:left w:w="98" w:type="dxa"/>
             </w:tcMar>
           </w:tcPr>
           <w:p>
@@ -222,7 +225,7 @@
             <w:tcBorders/>
             <w:shd w:fill="auto" w:val="clear"/>
             <w:tcMar>
-              <w:left w:w="103" w:type="dxa"/>
+              <w:left w:w="98" w:type="dxa"/>
             </w:tcMar>
           </w:tcPr>
           <w:p>
@@ -254,7 +257,7 @@
             <w:tcBorders/>
             <w:shd w:fill="auto" w:val="clear"/>
             <w:tcMar>
-              <w:left w:w="103" w:type="dxa"/>
+              <w:left w:w="98" w:type="dxa"/>
             </w:tcMar>
           </w:tcPr>
           <w:p>
@@ -278,7 +281,7 @@
             <w:tcBorders/>
             <w:shd w:fill="auto" w:val="clear"/>
             <w:tcMar>
-              <w:left w:w="103" w:type="dxa"/>
+              <w:left w:w="98" w:type="dxa"/>
             </w:tcMar>
           </w:tcPr>
           <w:p>
@@ -310,7 +313,7 @@
             <w:tcBorders/>
             <w:shd w:fill="auto" w:val="clear"/>
             <w:tcMar>
-              <w:left w:w="103" w:type="dxa"/>
+              <w:left w:w="98" w:type="dxa"/>
             </w:tcMar>
           </w:tcPr>
           <w:p>
@@ -339,7 +342,7 @@
             <w:tcBorders/>
             <w:shd w:fill="auto" w:val="clear"/>
             <w:tcMar>
-              <w:left w:w="103" w:type="dxa"/>
+              <w:left w:w="98" w:type="dxa"/>
             </w:tcMar>
           </w:tcPr>
           <w:p>
@@ -371,7 +374,7 @@
             <w:tcBorders/>
             <w:shd w:fill="auto" w:val="clear"/>
             <w:tcMar>
-              <w:left w:w="103" w:type="dxa"/>
+              <w:left w:w="98" w:type="dxa"/>
             </w:tcMar>
           </w:tcPr>
           <w:p>
@@ -400,7 +403,7 @@
             <w:tcBorders/>
             <w:shd w:fill="auto" w:val="clear"/>
             <w:tcMar>
-              <w:left w:w="103" w:type="dxa"/>
+              <w:left w:w="98" w:type="dxa"/>
             </w:tcMar>
           </w:tcPr>
           <w:p>
@@ -432,7 +435,7 @@
             <w:tcBorders/>
             <w:shd w:fill="auto" w:val="clear"/>
             <w:tcMar>
-              <w:left w:w="103" w:type="dxa"/>
+              <w:left w:w="98" w:type="dxa"/>
             </w:tcMar>
           </w:tcPr>
           <w:p>
@@ -461,7 +464,7 @@
             <w:tcBorders/>
             <w:shd w:fill="auto" w:val="clear"/>
             <w:tcMar>
-              <w:left w:w="103" w:type="dxa"/>
+              <w:left w:w="98" w:type="dxa"/>
             </w:tcMar>
           </w:tcPr>
           <w:p>
@@ -493,7 +496,7 @@
             <w:tcBorders/>
             <w:shd w:fill="auto" w:val="clear"/>
             <w:tcMar>
-              <w:left w:w="103" w:type="dxa"/>
+              <w:left w:w="98" w:type="dxa"/>
             </w:tcMar>
           </w:tcPr>
           <w:p>
@@ -522,7 +525,7 @@
             <w:tcBorders/>
             <w:shd w:fill="auto" w:val="clear"/>
             <w:tcMar>
-              <w:left w:w="103" w:type="dxa"/>
+              <w:left w:w="98" w:type="dxa"/>
             </w:tcMar>
           </w:tcPr>
           <w:p>
@@ -554,7 +557,7 @@
             <w:tcBorders/>
             <w:shd w:fill="auto" w:val="clear"/>
             <w:tcMar>
-              <w:left w:w="103" w:type="dxa"/>
+              <w:left w:w="98" w:type="dxa"/>
             </w:tcMar>
           </w:tcPr>
           <w:p>
@@ -583,7 +586,7 @@
             <w:tcBorders/>
             <w:shd w:fill="auto" w:val="clear"/>
             <w:tcMar>
-              <w:left w:w="103" w:type="dxa"/>
+              <w:left w:w="98" w:type="dxa"/>
             </w:tcMar>
           </w:tcPr>
           <w:p>
@@ -615,7 +618,7 @@
             <w:tcBorders/>
             <w:shd w:fill="auto" w:val="clear"/>
             <w:tcMar>
-              <w:left w:w="103" w:type="dxa"/>
+              <w:left w:w="98" w:type="dxa"/>
             </w:tcMar>
           </w:tcPr>
           <w:p>
@@ -644,7 +647,7 @@
             <w:tcBorders/>
             <w:shd w:fill="auto" w:val="clear"/>
             <w:tcMar>
-              <w:left w:w="103" w:type="dxa"/>
+              <w:left w:w="98" w:type="dxa"/>
             </w:tcMar>
           </w:tcPr>
           <w:p>
@@ -676,7 +679,7 @@
             <w:tcBorders/>
             <w:shd w:fill="auto" w:val="clear"/>
             <w:tcMar>
-              <w:left w:w="103" w:type="dxa"/>
+              <w:left w:w="98" w:type="dxa"/>
             </w:tcMar>
           </w:tcPr>
           <w:p>
@@ -700,7 +703,7 @@
             <w:tcBorders/>
             <w:shd w:fill="auto" w:val="clear"/>
             <w:tcMar>
-              <w:left w:w="103" w:type="dxa"/>
+              <w:left w:w="98" w:type="dxa"/>
             </w:tcMar>
           </w:tcPr>
           <w:p>
@@ -732,7 +735,7 @@
             <w:tcBorders/>
             <w:shd w:fill="auto" w:val="clear"/>
             <w:tcMar>
-              <w:left w:w="103" w:type="dxa"/>
+              <w:left w:w="98" w:type="dxa"/>
             </w:tcMar>
           </w:tcPr>
           <w:p>
@@ -756,7 +759,7 @@
             <w:tcBorders/>
             <w:shd w:fill="auto" w:val="clear"/>
             <w:tcMar>
-              <w:left w:w="103" w:type="dxa"/>
+              <w:left w:w="98" w:type="dxa"/>
             </w:tcMar>
           </w:tcPr>
           <w:p>
@@ -796,11 +799,11 @@
         <w:tblStyle w:val="Tablaconcuadrcula"/>
         <w:tblW w:w="9576" w:type="dxa"/>
         <w:jc w:val="left"/>
-        <w:tblInd w:w="-5" w:type="dxa"/>
+        <w:tblInd w:w="-10" w:type="dxa"/>
         <w:tblBorders/>
         <w:tblCellMar>
           <w:top w:w="0" w:type="dxa"/>
-          <w:left w:w="103" w:type="dxa"/>
+          <w:left w:w="98" w:type="dxa"/>
           <w:bottom w:w="0" w:type="dxa"/>
           <w:right w:w="108" w:type="dxa"/>
         </w:tblCellMar>
@@ -817,7 +820,7 @@
             <w:tcBorders/>
             <w:shd w:fill="auto" w:val="clear"/>
             <w:tcMar>
-              <w:left w:w="103" w:type="dxa"/>
+              <w:left w:w="98" w:type="dxa"/>
             </w:tcMar>
           </w:tcPr>
           <w:p>
@@ -846,7 +849,7 @@
             <w:tcBorders/>
             <w:shd w:fill="auto" w:val="clear"/>
             <w:tcMar>
-              <w:left w:w="103" w:type="dxa"/>
+              <w:left w:w="98" w:type="dxa"/>
             </w:tcMar>
           </w:tcPr>
           <w:p>
@@ -878,7 +881,7 @@
             <w:tcBorders/>
             <w:shd w:fill="auto" w:val="clear"/>
             <w:tcMar>
-              <w:left w:w="103" w:type="dxa"/>
+              <w:left w:w="98" w:type="dxa"/>
             </w:tcMar>
           </w:tcPr>
           <w:p>
@@ -902,7 +905,7 @@
             <w:tcBorders/>
             <w:shd w:fill="auto" w:val="clear"/>
             <w:tcMar>
-              <w:left w:w="103" w:type="dxa"/>
+              <w:left w:w="98" w:type="dxa"/>
             </w:tcMar>
           </w:tcPr>
           <w:p>
@@ -929,7 +932,7 @@
             <w:tcBorders/>
             <w:shd w:fill="auto" w:val="clear"/>
             <w:tcMar>
-              <w:left w:w="103" w:type="dxa"/>
+              <w:left w:w="98" w:type="dxa"/>
             </w:tcMar>
           </w:tcPr>
           <w:p>
@@ -958,7 +961,7 @@
             <w:tcBorders/>
             <w:shd w:fill="auto" w:val="clear"/>
             <w:tcMar>
-              <w:left w:w="103" w:type="dxa"/>
+              <w:left w:w="98" w:type="dxa"/>
             </w:tcMar>
           </w:tcPr>
           <w:p>
@@ -990,7 +993,7 @@
             <w:tcBorders/>
             <w:shd w:fill="auto" w:val="clear"/>
             <w:tcMar>
-              <w:left w:w="103" w:type="dxa"/>
+              <w:left w:w="98" w:type="dxa"/>
             </w:tcMar>
           </w:tcPr>
           <w:p>
@@ -1019,7 +1022,7 @@
             <w:tcBorders/>
             <w:shd w:fill="auto" w:val="clear"/>
             <w:tcMar>
-              <w:left w:w="103" w:type="dxa"/>
+              <w:left w:w="98" w:type="dxa"/>
             </w:tcMar>
           </w:tcPr>
           <w:p>
@@ -1046,7 +1049,7 @@
             <w:tcBorders/>
             <w:shd w:fill="auto" w:val="clear"/>
             <w:tcMar>
-              <w:left w:w="103" w:type="dxa"/>
+              <w:left w:w="98" w:type="dxa"/>
             </w:tcMar>
           </w:tcPr>
           <w:p>
@@ -1075,7 +1078,7 @@
             <w:tcBorders/>
             <w:shd w:fill="auto" w:val="clear"/>
             <w:tcMar>
-              <w:left w:w="103" w:type="dxa"/>
+              <w:left w:w="98" w:type="dxa"/>
             </w:tcMar>
           </w:tcPr>
           <w:p>
@@ -1107,7 +1110,7 @@
             <w:tcBorders/>
             <w:shd w:fill="auto" w:val="clear"/>
             <w:tcMar>
-              <w:left w:w="103" w:type="dxa"/>
+              <w:left w:w="98" w:type="dxa"/>
             </w:tcMar>
           </w:tcPr>
           <w:p>
@@ -1136,7 +1139,7 @@
             <w:tcBorders/>
             <w:shd w:fill="auto" w:val="clear"/>
             <w:tcMar>
-              <w:left w:w="103" w:type="dxa"/>
+              <w:left w:w="98" w:type="dxa"/>
             </w:tcMar>
           </w:tcPr>
           <w:p>
@@ -1168,7 +1171,7 @@
             <w:tcBorders/>
             <w:shd w:fill="auto" w:val="clear"/>
             <w:tcMar>
-              <w:left w:w="103" w:type="dxa"/>
+              <w:left w:w="98" w:type="dxa"/>
             </w:tcMar>
           </w:tcPr>
           <w:p>
@@ -1200,7 +1203,7 @@
             <w:tcBorders/>
             <w:shd w:fill="auto" w:val="clear"/>
             <w:tcMar>
-              <w:left w:w="103" w:type="dxa"/>
+              <w:left w:w="98" w:type="dxa"/>
             </w:tcMar>
           </w:tcPr>
           <w:p>
@@ -1232,7 +1235,7 @@
             <w:tcBorders/>
             <w:shd w:fill="auto" w:val="clear"/>
             <w:tcMar>
-              <w:left w:w="103" w:type="dxa"/>
+              <w:left w:w="98" w:type="dxa"/>
             </w:tcMar>
           </w:tcPr>
           <w:p>
@@ -1261,7 +1264,7 @@
             <w:tcBorders/>
             <w:shd w:fill="auto" w:val="clear"/>
             <w:tcMar>
-              <w:left w:w="103" w:type="dxa"/>
+              <w:left w:w="98" w:type="dxa"/>
             </w:tcMar>
           </w:tcPr>
           <w:p>
@@ -1312,8 +1315,12 @@
       </w:pPr>
       <w:r>
         <w:rPr>
-          <w:b/>
+          <w:rFonts w:eastAsia="Cambria" w:cs="" w:cstheme="minorBidi" w:eastAsiaTheme="minorHAnsi"/>
+          <w:b/>
+          <w:color w:val="00000A"/>
           <w:sz w:val="40"/>
+          <w:szCs w:val="24"/>
+          <w:lang w:val="en-US" w:eastAsia="en-US" w:bidi="ar-SA"/>
         </w:rPr>
       </w:r>
       <w:r/>
@@ -1335,8 +1342,12 @@
       </w:pPr>
       <w:r>
         <w:rPr>
-          <w:b/>
+          <w:rFonts w:eastAsia="Cambria" w:cs="" w:cstheme="minorBidi" w:eastAsiaTheme="minorHAnsi"/>
+          <w:b/>
+          <w:color w:val="00000A"/>
           <w:sz w:val="40"/>
+          <w:szCs w:val="24"/>
+          <w:lang w:val="en-US" w:eastAsia="en-US" w:bidi="ar-SA"/>
         </w:rPr>
       </w:r>
       <w:r/>
@@ -1358,8 +1369,12 @@
       </w:pPr>
       <w:r>
         <w:rPr>
-          <w:b/>
+          <w:rFonts w:eastAsia="Cambria" w:cs="" w:cstheme="minorBidi" w:eastAsiaTheme="minorHAnsi"/>
+          <w:b/>
+          <w:color w:val="00000A"/>
           <w:sz w:val="40"/>
+          <w:szCs w:val="24"/>
+          <w:lang w:val="en-US" w:eastAsia="en-US" w:bidi="ar-SA"/>
         </w:rPr>
       </w:r>
       <w:r/>
@@ -1381,8 +1396,12 @@
       </w:pPr>
       <w:r>
         <w:rPr>
-          <w:b/>
+          <w:rFonts w:eastAsia="Cambria" w:cs="" w:cstheme="minorBidi" w:eastAsiaTheme="minorHAnsi"/>
+          <w:b/>
+          <w:color w:val="00000A"/>
           <w:sz w:val="40"/>
+          <w:szCs w:val="24"/>
+          <w:lang w:val="en-US" w:eastAsia="en-US" w:bidi="ar-SA"/>
         </w:rPr>
       </w:r>
       <w:r/>
@@ -1404,8 +1423,12 @@
       </w:pPr>
       <w:r>
         <w:rPr>
-          <w:b/>
+          <w:rFonts w:eastAsia="Cambria" w:cs="" w:cstheme="minorBidi" w:eastAsiaTheme="minorHAnsi"/>
+          <w:b/>
+          <w:color w:val="00000A"/>
           <w:sz w:val="40"/>
+          <w:szCs w:val="24"/>
+          <w:lang w:val="en-US" w:eastAsia="en-US" w:bidi="ar-SA"/>
         </w:rPr>
       </w:r>
       <w:r/>
@@ -1427,8 +1450,12 @@
       </w:pPr>
       <w:r>
         <w:rPr>
-          <w:b/>
+          <w:rFonts w:eastAsia="Cambria" w:cs="" w:cstheme="minorBidi" w:eastAsiaTheme="minorHAnsi"/>
+          <w:b/>
+          <w:color w:val="00000A"/>
           <w:sz w:val="40"/>
+          <w:szCs w:val="24"/>
+          <w:lang w:val="en-US" w:eastAsia="en-US" w:bidi="ar-SA"/>
         </w:rPr>
       </w:r>
       <w:r/>
@@ -1450,8 +1477,12 @@
       </w:pPr>
       <w:r>
         <w:rPr>
-          <w:b/>
+          <w:rFonts w:eastAsia="Cambria" w:cs="" w:cstheme="minorBidi" w:eastAsiaTheme="minorHAnsi"/>
+          <w:b/>
+          <w:color w:val="00000A"/>
           <w:sz w:val="40"/>
+          <w:szCs w:val="24"/>
+          <w:lang w:val="en-US" w:eastAsia="en-US" w:bidi="ar-SA"/>
         </w:rPr>
       </w:r>
       <w:r/>
@@ -1473,8 +1504,12 @@
       </w:pPr>
       <w:r>
         <w:rPr>
-          <w:b/>
+          <w:rFonts w:eastAsia="Cambria" w:cs="" w:cstheme="minorBidi" w:eastAsiaTheme="minorHAnsi"/>
+          <w:b/>
+          <w:color w:val="00000A"/>
           <w:sz w:val="40"/>
+          <w:szCs w:val="24"/>
+          <w:lang w:val="en-US" w:eastAsia="en-US" w:bidi="ar-SA"/>
         </w:rPr>
       </w:r>
       <w:r/>
@@ -1496,8 +1531,12 @@
       </w:pPr>
       <w:r>
         <w:rPr>
-          <w:b/>
+          <w:rFonts w:eastAsia="Cambria" w:cs="" w:cstheme="minorBidi" w:eastAsiaTheme="minorHAnsi"/>
+          <w:b/>
+          <w:color w:val="00000A"/>
           <w:sz w:val="40"/>
+          <w:szCs w:val="24"/>
+          <w:lang w:val="en-US" w:eastAsia="en-US" w:bidi="ar-SA"/>
         </w:rPr>
       </w:r>
       <w:r/>
@@ -1519,8 +1558,12 @@
       </w:pPr>
       <w:r>
         <w:rPr>
-          <w:b/>
+          <w:rFonts w:eastAsia="Cambria" w:cs="" w:cstheme="minorBidi" w:eastAsiaTheme="minorHAnsi"/>
+          <w:b/>
+          <w:color w:val="00000A"/>
           <w:sz w:val="40"/>
+          <w:szCs w:val="24"/>
+          <w:lang w:val="en-US" w:eastAsia="en-US" w:bidi="ar-SA"/>
         </w:rPr>
       </w:r>
       <w:r/>
@@ -1558,7 +1601,12 @@
       </w:pPr>
       <w:r>
         <w:rPr>
-          <w:b/>
+          <w:rFonts w:eastAsia="Cambria" w:cs="" w:cstheme="minorBidi" w:eastAsiaTheme="minorHAnsi"/>
+          <w:b/>
+          <w:color w:val="00000A"/>
+          <w:sz w:val="24"/>
+          <w:szCs w:val="24"/>
+          <w:lang w:val="en-US" w:eastAsia="en-US" w:bidi="ar-SA"/>
         </w:rPr>
       </w:r>
       <w:r/>
@@ -1579,7 +1627,12 @@
       </w:pPr>
       <w:r>
         <w:rPr>
-          <w:b/>
+          <w:rFonts w:eastAsia="Cambria" w:cs="" w:cstheme="minorBidi" w:eastAsiaTheme="minorHAnsi"/>
+          <w:b/>
+          <w:color w:val="00000A"/>
+          <w:sz w:val="24"/>
+          <w:szCs w:val="24"/>
+          <w:lang w:val="en-US" w:eastAsia="en-US" w:bidi="ar-SA"/>
         </w:rPr>
       </w:r>
       <w:r/>
@@ -1658,7 +1711,12 @@
       </w:pPr>
       <w:r>
         <w:rPr>
-          <w:b/>
+          <w:rFonts w:eastAsia="Cambria" w:cs="" w:cstheme="minorBidi" w:eastAsiaTheme="minorHAnsi"/>
+          <w:b/>
+          <w:color w:val="00000A"/>
+          <w:sz w:val="24"/>
+          <w:szCs w:val="24"/>
+          <w:lang w:val="en-US" w:eastAsia="en-US" w:bidi="ar-SA"/>
         </w:rPr>
       </w:r>
       <w:r/>
@@ -1696,7 +1754,12 @@
       </w:pPr>
       <w:r>
         <w:rPr>
-          <w:b/>
+          <w:rFonts w:eastAsia="Cambria" w:cs="" w:cstheme="minorBidi" w:eastAsiaTheme="minorHAnsi"/>
+          <w:b/>
+          <w:color w:val="00000A"/>
+          <w:sz w:val="24"/>
+          <w:szCs w:val="24"/>
+          <w:lang w:val="en-US" w:eastAsia="en-US" w:bidi="ar-SA"/>
         </w:rPr>
       </w:r>
       <w:r/>
@@ -1878,7 +1941,12 @@
       </w:pPr>
       <w:r>
         <w:rPr>
-          <w:b/>
+          <w:rFonts w:eastAsia="Cambria" w:cs="" w:cstheme="minorBidi" w:eastAsiaTheme="minorHAnsi"/>
+          <w:b/>
+          <w:color w:val="00000A"/>
+          <w:sz w:val="24"/>
+          <w:szCs w:val="24"/>
+          <w:lang w:val="en-US" w:eastAsia="en-US" w:bidi="ar-SA"/>
         </w:rPr>
       </w:r>
       <w:r/>
@@ -1916,7 +1984,12 @@
       </w:pPr>
       <w:r>
         <w:rPr>
-          <w:b/>
+          <w:rFonts w:eastAsia="Cambria" w:cs="" w:cstheme="minorBidi" w:eastAsiaTheme="minorHAnsi"/>
+          <w:b/>
+          <w:color w:val="00000A"/>
+          <w:sz w:val="24"/>
+          <w:szCs w:val="24"/>
+          <w:lang w:val="en-US" w:eastAsia="en-US" w:bidi="ar-SA"/>
         </w:rPr>
       </w:r>
       <w:r/>
@@ -2042,7 +2115,12 @@
       </w:pPr>
       <w:r>
         <w:rPr>
-          <w:b/>
+          <w:rFonts w:eastAsia="Cambria" w:cs="" w:cstheme="minorBidi" w:eastAsiaTheme="minorHAnsi"/>
+          <w:b/>
+          <w:color w:val="00000A"/>
+          <w:sz w:val="24"/>
+          <w:szCs w:val="24"/>
+          <w:lang w:val="en-US" w:eastAsia="en-US" w:bidi="ar-SA"/>
         </w:rPr>
       </w:r>
       <w:r/>
@@ -2081,7 +2159,12 @@
       </w:pPr>
       <w:r>
         <w:rPr>
-          <w:b/>
+          <w:rFonts w:eastAsia="Cambria" w:cs="" w:cstheme="minorBidi" w:eastAsiaTheme="minorHAnsi"/>
+          <w:b/>
+          <w:color w:val="00000A"/>
+          <w:sz w:val="24"/>
+          <w:szCs w:val="24"/>
+          <w:lang w:val="en-US" w:eastAsia="en-US" w:bidi="ar-SA"/>
         </w:rPr>
       </w:r>
       <w:r/>
@@ -2215,7 +2298,12 @@
       </w:pPr>
       <w:r>
         <w:rPr>
-          <w:b/>
+          <w:rFonts w:eastAsia="Cambria" w:cs="" w:cstheme="minorBidi" w:eastAsiaTheme="minorHAnsi"/>
+          <w:b/>
+          <w:color w:val="00000A"/>
+          <w:sz w:val="24"/>
+          <w:szCs w:val="24"/>
+          <w:lang w:val="en-US" w:eastAsia="en-US" w:bidi="ar-SA"/>
         </w:rPr>
       </w:r>
       <w:r/>
@@ -2254,7 +2342,12 @@
       </w:pPr>
       <w:r>
         <w:rPr>
-          <w:b/>
+          <w:rFonts w:eastAsia="Cambria" w:cs="" w:cstheme="minorBidi" w:eastAsiaTheme="minorHAnsi"/>
+          <w:b/>
+          <w:color w:val="00000A"/>
+          <w:sz w:val="24"/>
+          <w:szCs w:val="24"/>
+          <w:lang w:val="en-US" w:eastAsia="en-US" w:bidi="ar-SA"/>
         </w:rPr>
       </w:r>
       <w:r/>
@@ -2398,8 +2491,13 @@
       </w:pPr>
       <w:r>
         <w:rPr>
-          <w:b w:val="false"/>
-          <w:bCs w:val="false"/>
+          <w:rFonts w:eastAsia="Cambria" w:cs="" w:cstheme="minorBidi" w:eastAsiaTheme="minorHAnsi"/>
+          <w:b w:val="false"/>
+          <w:bCs w:val="false"/>
+          <w:color w:val="00000A"/>
+          <w:sz w:val="24"/>
+          <w:szCs w:val="24"/>
+          <w:lang w:val="en-US" w:eastAsia="en-US" w:bidi="ar-SA"/>
         </w:rPr>
       </w:r>
       <w:r/>
@@ -2437,7 +2535,12 @@
       </w:pPr>
       <w:r>
         <w:rPr>
-          <w:b/>
+          <w:rFonts w:eastAsia="Cambria" w:cs="" w:cstheme="minorBidi" w:eastAsiaTheme="minorHAnsi"/>
+          <w:b/>
+          <w:color w:val="00000A"/>
+          <w:sz w:val="24"/>
+          <w:szCs w:val="24"/>
+          <w:lang w:val="en-US" w:eastAsia="en-US" w:bidi="ar-SA"/>
         </w:rPr>
       </w:r>
       <w:r/>
@@ -2571,7 +2674,12 @@
       </w:pPr>
       <w:r>
         <w:rPr>
-          <w:b/>
+          <w:rFonts w:eastAsia="Cambria" w:cs="" w:cstheme="minorBidi" w:eastAsiaTheme="minorHAnsi"/>
+          <w:b/>
+          <w:color w:val="00000A"/>
+          <w:sz w:val="24"/>
+          <w:szCs w:val="24"/>
+          <w:lang w:val="en-US" w:eastAsia="en-US" w:bidi="ar-SA"/>
         </w:rPr>
       </w:r>
       <w:r/>
@@ -2610,8 +2718,13 @@
       </w:pPr>
       <w:r>
         <w:rPr>
-          <w:b w:val="false"/>
-          <w:bCs w:val="false"/>
+          <w:rFonts w:eastAsia="Cambria" w:cs="" w:cstheme="minorBidi" w:eastAsiaTheme="minorHAnsi"/>
+          <w:b w:val="false"/>
+          <w:bCs w:val="false"/>
+          <w:color w:val="00000A"/>
+          <w:sz w:val="24"/>
+          <w:szCs w:val="24"/>
+          <w:lang w:val="en-US" w:eastAsia="en-US" w:bidi="ar-SA"/>
         </w:rPr>
       </w:r>
       <w:r/>
@@ -2748,8 +2861,13 @@
       </w:pPr>
       <w:r>
         <w:rPr>
-          <w:b w:val="false"/>
-          <w:bCs w:val="false"/>
+          <w:rFonts w:eastAsia="Cambria" w:cs="" w:cstheme="minorBidi" w:eastAsiaTheme="minorHAnsi"/>
+          <w:b w:val="false"/>
+          <w:bCs w:val="false"/>
+          <w:color w:val="00000A"/>
+          <w:sz w:val="24"/>
+          <w:szCs w:val="24"/>
+          <w:lang w:val="en-US" w:eastAsia="en-US" w:bidi="ar-SA"/>
         </w:rPr>
       </w:r>
       <w:r/>
@@ -2841,7 +2959,12 @@
       </w:pPr>
       <w:r>
         <w:rPr>
-          <w:b/>
+          <w:rFonts w:eastAsia="Cambria" w:cs="" w:cstheme="minorBidi" w:eastAsiaTheme="minorHAnsi"/>
+          <w:b/>
+          <w:color w:val="00000A"/>
+          <w:sz w:val="24"/>
+          <w:szCs w:val="24"/>
+          <w:lang w:val="en-US" w:eastAsia="en-US" w:bidi="ar-SA"/>
         </w:rPr>
       </w:r>
       <w:r/>
@@ -2941,7 +3064,7 @@
         <w:suppressAutoHyphens w:val="true"/>
         <w:bidi w:val="0"/>
         <w:spacing w:before="0" w:after="0"/>
-        <w:ind w:left="720" w:right="0" w:hanging="540"/>
+        <w:ind w:left="720" w:right="0" w:hanging="360"/>
         <w:contextualSpacing/>
         <w:jc w:val="left"/>
       </w:pPr>
@@ -3029,8 +3152,13 @@
       </w:pPr>
       <w:r>
         <w:rPr>
-          <w:b w:val="false"/>
-          <w:bCs w:val="false"/>
+          <w:rFonts w:eastAsia="Cambria" w:cs="" w:cstheme="minorBidi" w:eastAsiaTheme="minorHAnsi"/>
+          <w:b w:val="false"/>
+          <w:bCs w:val="false"/>
+          <w:color w:val="00000A"/>
+          <w:sz w:val="24"/>
+          <w:szCs w:val="24"/>
+          <w:lang w:val="en-US" w:eastAsia="en-US" w:bidi="ar-SA"/>
         </w:rPr>
       </w:r>
       <w:r/>
@@ -3046,7 +3174,7 @@
         <w:suppressAutoHyphens w:val="true"/>
         <w:bidi w:val="0"/>
         <w:spacing w:before="0" w:after="0"/>
-        <w:ind w:left="720" w:right="0" w:hanging="629"/>
+        <w:ind w:left="720" w:right="0" w:hanging="360"/>
         <w:contextualSpacing/>
         <w:jc w:val="left"/>
       </w:pPr>
@@ -3076,7 +3204,12 @@
       </w:pPr>
       <w:r>
         <w:rPr>
-          <w:b/>
+          <w:rFonts w:eastAsia="Cambria" w:cs="" w:cstheme="minorBidi" w:eastAsiaTheme="minorHAnsi"/>
+          <w:b/>
+          <w:color w:val="00000A"/>
+          <w:sz w:val="24"/>
+          <w:szCs w:val="24"/>
+          <w:lang w:val="en-US" w:eastAsia="en-US" w:bidi="ar-SA"/>
         </w:rPr>
       </w:r>
       <w:r/>
@@ -3155,8 +3288,40 @@
       </w:pPr>
       <w:r>
         <w:rPr>
-          <w:b/>
-        </w:rPr>
+          <w:rFonts w:eastAsia="Cambria" w:cs="" w:cstheme="minorBidi" w:eastAsiaTheme="minorHAnsi"/>
+          <w:b/>
+          <w:color w:val="00000A"/>
+          <w:sz w:val="24"/>
+          <w:szCs w:val="24"/>
+          <w:lang w:val="en-US" w:eastAsia="en-US" w:bidi="ar-SA"/>
+        </w:rPr>
+      </w:r>
+      <w:r/>
+    </w:p>
+    <w:p>
+      <w:pPr>
+        <w:pStyle w:val="Normal"/>
+      </w:pPr>
+      <w:r>
+        <w:rPr>
+          <w:b w:val="false"/>
+          <w:bCs w:val="false"/>
+        </w:rPr>
+        <w:t>Connect pin number 6</w:t>
+      </w:r>
+      <w:r>
+        <w:rPr>
+          <w:b w:val="false"/>
+          <w:bCs w:val="false"/>
+        </w:rPr>
+        <w:commentReference w:id="1"/>
+      </w:r>
+      <w:r>
+        <w:rPr>
+          <w:b w:val="false"/>
+          <w:bCs w:val="false"/>
+        </w:rPr>
+        <w:t xml:space="preserve"> of the amplifier to the plus column of the breadboard with a male-to-male wire.</w:t>
       </w:r>
       <w:r/>
     </w:p>
@@ -3171,7 +3336,7 @@
         <w:suppressAutoHyphens w:val="true"/>
         <w:bidi w:val="0"/>
         <w:spacing w:before="0" w:after="0"/>
-        <w:ind w:left="720" w:right="0" w:hanging="720"/>
+        <w:ind w:left="720" w:right="0" w:hanging="360"/>
         <w:contextualSpacing/>
         <w:jc w:val="left"/>
       </w:pPr>
@@ -3180,32 +3345,7 @@
           <w:b w:val="false"/>
           <w:bCs w:val="false"/>
         </w:rPr>
-        <w:t xml:space="preserve">Connect </w:t>
-      </w:r>
-      <w:commentRangeStart w:id="1"/>
-      <w:r>
-        <w:rPr>
-          <w:b w:val="false"/>
-          <w:bCs w:val="false"/>
-        </w:rPr>
-        <w:t>pin number 6</w:t>
-      </w:r>
-      <w:r>
-        <w:rPr>
-          <w:b w:val="false"/>
-          <w:bCs w:val="false"/>
-        </w:rPr>
-      </w:r>
-      <w:commentRangeEnd w:id="1"/>
-      <w:r>
-        <w:commentReference w:id="1"/>
-      </w:r>
-      <w:r>
-        <w:rPr>
-          <w:b w:val="false"/>
-          <w:bCs w:val="false"/>
-        </w:rPr>
-        <w:t xml:space="preserve"> of the amplifier to the plus column of the breadboard with a male-to-male wire.</w:t>
+        <w:t xml:space="preserve">Next, with the potentiometer in hand, and with the dial facing towards you take the left wire and place it in the minus column of your breadboard. </w:t>
       </w:r>
       <w:r/>
     </w:p>
@@ -3220,7 +3360,7 @@
         <w:suppressAutoHyphens w:val="true"/>
         <w:bidi w:val="0"/>
         <w:spacing w:before="0" w:after="0"/>
-        <w:ind w:left="720" w:right="0" w:hanging="720"/>
+        <w:ind w:left="720" w:right="0" w:hanging="360"/>
         <w:contextualSpacing/>
         <w:jc w:val="left"/>
       </w:pPr>
@@ -3229,21 +3369,7 @@
           <w:b w:val="false"/>
           <w:bCs w:val="false"/>
         </w:rPr>
-        <w:t xml:space="preserve">Next, with the potentiometer in hand, </w:t>
-      </w:r>
-      <w:r>
-        <w:rPr>
-          <w:b w:val="false"/>
-          <w:bCs w:val="false"/>
-        </w:rPr>
-        <w:t xml:space="preserve">and </w:t>
-      </w:r>
-      <w:r>
-        <w:rPr>
-          <w:b w:val="false"/>
-          <w:bCs w:val="false"/>
-        </w:rPr>
-        <w:t xml:space="preserve">with the dial facing towards you take the left wire and place it in the minus column of your breadboard. </w:t>
+        <w:t xml:space="preserve">Pin the middle wire of the potentiometer to pin 3 of the amplifier. </w:t>
       </w:r>
       <w:r/>
     </w:p>
@@ -3258,7 +3384,7 @@
         <w:suppressAutoHyphens w:val="true"/>
         <w:bidi w:val="0"/>
         <w:spacing w:before="0" w:after="0"/>
-        <w:ind w:left="720" w:right="0" w:hanging="720"/>
+        <w:ind w:left="720" w:right="0" w:hanging="360"/>
         <w:contextualSpacing/>
         <w:jc w:val="left"/>
       </w:pPr>
@@ -3267,35 +3393,7 @@
           <w:b w:val="false"/>
           <w:bCs w:val="false"/>
         </w:rPr>
-        <w:t>P</w:t>
-      </w:r>
-      <w:r>
-        <w:rPr>
-          <w:b w:val="false"/>
-          <w:bCs w:val="false"/>
-        </w:rPr>
-        <w:t xml:space="preserve">in </w:t>
-      </w:r>
-      <w:r>
-        <w:rPr>
-          <w:b w:val="false"/>
-          <w:bCs w:val="false"/>
-        </w:rPr>
-        <w:t>the middle wire of the potentiometer</w:t>
-      </w:r>
-      <w:r>
-        <w:rPr>
-          <w:b w:val="false"/>
-          <w:bCs w:val="false"/>
-        </w:rPr>
-        <w:t xml:space="preserve"> </w:t>
-      </w:r>
-      <w:r>
-        <w:rPr>
-          <w:b w:val="false"/>
-          <w:bCs w:val="false"/>
-        </w:rPr>
-        <w:t xml:space="preserve">to pin 3 of the amplifier. </w:t>
+        <w:t>The headphone jack has 5 leads, 1 in the front and 4 in the back. Connect the back 4 leads to the breadboard to 4 different terminal strips with the headphone jack facing away from you.</w:t>
       </w:r>
       <w:r/>
     </w:p>
@@ -3310,37 +3408,20 @@
         <w:suppressAutoHyphens w:val="true"/>
         <w:bidi w:val="0"/>
         <w:spacing w:before="0" w:after="0"/>
-        <w:ind w:left="720" w:right="0" w:hanging="720"/>
+        <w:ind w:left="720" w:right="0" w:hanging="360"/>
         <w:contextualSpacing/>
         <w:jc w:val="left"/>
       </w:pPr>
       <w:r>
-        <w:rPr>
-          <w:b w:val="false"/>
-          <w:bCs w:val="false"/>
-        </w:rPr>
-        <w:t>The headphone jack has 5 leads, 1 in the front and 4 in the back. Connect the back 4 leads to the breadboard to 4 different terminal strips with</w:t>
-      </w:r>
-      <w:r>
-        <w:rPr>
-          <w:b w:val="false"/>
-          <w:bCs w:val="false"/>
-        </w:rPr>
-        <w:t xml:space="preserve"> the headphone jack fac</w:t>
-      </w:r>
-      <w:r>
-        <w:rPr>
-          <w:b w:val="false"/>
-          <w:bCs w:val="false"/>
-        </w:rPr>
-        <w:t xml:space="preserve">ing </w:t>
-      </w:r>
-      <w:r>
-        <w:rPr>
-          <w:b w:val="false"/>
-          <w:bCs w:val="false"/>
-        </w:rPr>
-        <w:t>away from you.</w:t>
+        <w:rPr/>
+        <w:t xml:space="preserve">Connect the headphone aux cable by taking </w:t>
+      </w:r>
+      <w:r>
+        <w:rPr>
+          <w:b w:val="false"/>
+          <w:bCs w:val="false"/>
+        </w:rPr>
+        <w:t xml:space="preserve">the green and purple wires and pining them aligned to the far left wire of the headphone jack.  Then with the yellow wire from the headphone aux cord, pin it next to the far right wire of the headphone jack. </w:t>
       </w:r>
       <w:r/>
     </w:p>
@@ -3355,34 +3436,16 @@
         <w:suppressAutoHyphens w:val="true"/>
         <w:bidi w:val="0"/>
         <w:spacing w:before="0" w:after="0"/>
-        <w:ind w:left="720" w:right="0" w:hanging="720"/>
+        <w:ind w:left="720" w:right="0" w:hanging="360"/>
         <w:contextualSpacing/>
         <w:jc w:val="left"/>
       </w:pPr>
       <w:r>
-        <w:rPr/>
-        <w:t xml:space="preserve">Connect the headphone aux cable by taking </w:t>
-      </w:r>
-      <w:r>
-        <w:rPr>
-          <w:b w:val="false"/>
-          <w:bCs w:val="false"/>
-        </w:rPr>
-        <w:t>the green and purple wires and pin</w:t>
-      </w:r>
-      <w:r>
-        <w:rPr>
-          <w:b w:val="false"/>
-          <w:bCs w:val="false"/>
-        </w:rPr>
-        <w:t>ing</w:t>
-      </w:r>
-      <w:r>
-        <w:rPr>
-          <w:b w:val="false"/>
-          <w:bCs w:val="false"/>
-        </w:rPr>
-        <w:t xml:space="preserve"> them aligned to the far left wire of the headphone jack.  Then with the yellow wire from the headphone aux cord, pin it next to the far right wire of the headphone jack. </w:t>
+        <w:rPr>
+          <w:b w:val="false"/>
+          <w:bCs w:val="false"/>
+        </w:rPr>
+        <w:t xml:space="preserve">Back to the potentiometer. Connect the mid-left wire of the headphone jack to the far right terminal of the potentiometer. </w:t>
       </w:r>
       <w:r/>
     </w:p>
@@ -3397,31 +3460,7 @@
         <w:suppressAutoHyphens w:val="true"/>
         <w:bidi w:val="0"/>
         <w:spacing w:before="0" w:after="0"/>
-        <w:ind w:left="720" w:right="0" w:hanging="720"/>
-        <w:contextualSpacing/>
-        <w:jc w:val="left"/>
-      </w:pPr>
-      <w:r>
-        <w:rPr>
-          <w:b w:val="false"/>
-          <w:bCs w:val="false"/>
-        </w:rPr>
-        <w:t xml:space="preserve">Back to the potentiometer. Connect the mid-left wire of the headphone jack to the far right terminal of the potentiometer. </w:t>
-      </w:r>
-      <w:r/>
-    </w:p>
-    <w:p>
-      <w:pPr>
-        <w:pStyle w:val="ListParagraph"/>
-        <w:widowControl/>
-        <w:numPr>
-          <w:ilvl w:val="0"/>
-          <w:numId w:val="1"/>
-        </w:numPr>
-        <w:suppressAutoHyphens w:val="true"/>
-        <w:bidi w:val="0"/>
-        <w:spacing w:before="0" w:after="0"/>
-        <w:ind w:left="720" w:right="0" w:hanging="720"/>
+        <w:ind w:left="720" w:right="0" w:hanging="360"/>
         <w:contextualSpacing/>
         <w:jc w:val="left"/>
       </w:pPr>
@@ -3577,8 +3616,13 @@
       </w:pPr>
       <w:r>
         <w:rPr>
-          <w:b w:val="false"/>
-          <w:bCs w:val="false"/>
+          <w:rFonts w:eastAsia="Cambria" w:cs="" w:cstheme="minorBidi" w:eastAsiaTheme="minorHAnsi"/>
+          <w:b w:val="false"/>
+          <w:bCs w:val="false"/>
+          <w:color w:val="00000A"/>
+          <w:sz w:val="24"/>
+          <w:szCs w:val="24"/>
+          <w:lang w:val="en-US" w:eastAsia="en-US" w:bidi="ar-SA"/>
         </w:rPr>
       </w:r>
       <w:r/>
@@ -3594,7 +3638,7 @@
         <w:suppressAutoHyphens w:val="true"/>
         <w:bidi w:val="0"/>
         <w:spacing w:before="0" w:after="0"/>
-        <w:ind w:left="720" w:right="0" w:hanging="629"/>
+        <w:ind w:left="720" w:right="0" w:hanging="360"/>
         <w:contextualSpacing/>
         <w:jc w:val="left"/>
         <w:rPr>
@@ -3629,11 +3673,10 @@
         <w:suppressAutoHyphens w:val="true"/>
         <w:bidi w:val="0"/>
         <w:spacing w:before="0" w:after="0"/>
-        <w:ind w:left="720" w:right="0" w:hanging="629"/>
+        <w:ind w:left="720" w:right="0" w:hanging="360"/>
         <w:contextualSpacing/>
         <w:jc w:val="left"/>
       </w:pPr>
-      <w:commentRangeStart w:id="2"/>
       <w:r>
         <w:rPr>
           <w:b w:val="false"/>
@@ -3641,15 +3684,12 @@
         </w:rPr>
         <w:t xml:space="preserve">Next we need to take our 250uF capacitor next to the top far right pin of the amplifier. Be sure that the pin is the one on the white shaded side of the capacitor. Then with the other pin place it into the breadboard. </w:t>
       </w:r>
-      <w:commentRangeEnd w:id="2"/>
-      <w:r>
+      <w:r>
+        <w:rPr>
+          <w:b w:val="false"/>
+          <w:bCs w:val="false"/>
+        </w:rPr>
         <w:commentReference w:id="2"/>
-      </w:r>
-      <w:r>
-        <w:rPr>
-          <w:b w:val="false"/>
-          <w:bCs w:val="false"/>
-        </w:rPr>
       </w:r>
       <w:r/>
     </w:p>
@@ -3664,11 +3704,10 @@
         <w:suppressAutoHyphens w:val="true"/>
         <w:bidi w:val="0"/>
         <w:spacing w:before="0" w:after="0"/>
-        <w:ind w:left="720" w:right="0" w:hanging="629"/>
+        <w:ind w:left="720" w:right="0" w:hanging="360"/>
         <w:contextualSpacing/>
         <w:jc w:val="left"/>
       </w:pPr>
-      <w:commentRangeStart w:id="3"/>
       <w:r>
         <w:rPr>
           <w:b w:val="false"/>
@@ -3676,15 +3715,12 @@
         </w:rPr>
         <w:t xml:space="preserve">We then need to take our speaker and look for the minus polarity wire from our speaker and pin it in front of the capacitor we had just placed. (The pin that isn’t next to the amplifier.) Going back to the speaker, place the other pin into the minus column of our breadboard. </w:t>
       </w:r>
-      <w:commentRangeEnd w:id="3"/>
-      <w:r>
+      <w:r>
+        <w:rPr>
+          <w:b w:val="false"/>
+          <w:bCs w:val="false"/>
+        </w:rPr>
         <w:commentReference w:id="3"/>
-      </w:r>
-      <w:r>
-        <w:rPr>
-          <w:b w:val="false"/>
-          <w:bCs w:val="false"/>
-        </w:rPr>
       </w:r>
       <w:r/>
     </w:p>
@@ -3699,7 +3735,7 @@
         <w:suppressAutoHyphens w:val="true"/>
         <w:bidi w:val="0"/>
         <w:spacing w:before="0" w:after="0"/>
-        <w:ind w:left="720" w:right="0" w:hanging="629"/>
+        <w:ind w:left="720" w:right="0" w:hanging="360"/>
         <w:contextualSpacing/>
         <w:jc w:val="left"/>
         <w:rPr>
@@ -3734,7 +3770,7 @@
         <w:suppressAutoHyphens w:val="true"/>
         <w:bidi w:val="0"/>
         <w:spacing w:before="0" w:after="0"/>
-        <w:ind w:left="720" w:right="0" w:hanging="629"/>
+        <w:ind w:left="720" w:right="0" w:hanging="360"/>
         <w:contextualSpacing/>
         <w:jc w:val="left"/>
         <w:rPr>
@@ -3769,7 +3805,7 @@
         <w:suppressAutoHyphens w:val="true"/>
         <w:bidi w:val="0"/>
         <w:spacing w:before="0" w:after="0"/>
-        <w:ind w:left="720" w:right="0" w:hanging="629"/>
+        <w:ind w:left="720" w:right="0" w:hanging="360"/>
         <w:contextualSpacing/>
         <w:jc w:val="left"/>
         <w:rPr>
@@ -3810,8 +3846,13 @@
       </w:pPr>
       <w:r>
         <w:rPr>
-          <w:b w:val="false"/>
-          <w:bCs w:val="false"/>
+          <w:rFonts w:eastAsia="Cambria" w:cs="" w:cstheme="minorBidi" w:eastAsiaTheme="minorHAnsi"/>
+          <w:b w:val="false"/>
+          <w:bCs w:val="false"/>
+          <w:color w:val="00000A"/>
+          <w:sz w:val="24"/>
+          <w:szCs w:val="24"/>
+          <w:lang w:val="en-US" w:eastAsia="en-US" w:bidi="ar-SA"/>
         </w:rPr>
       </w:r>
       <w:r/>
@@ -3826,10 +3867,7 @@
         </w:rPr>
       </w:pPr>
       <w:r>
-        <w:rPr>
-          <w:b w:val="false"/>
-          <w:bCs w:val="false"/>
-        </w:rPr>
+        <w:rPr/>
         <w:drawing>
           <wp:inline distT="0" distB="0" distL="0" distR="0">
             <wp:extent cx="3895725" cy="3952875"/>
@@ -3894,8 +3932,13 @@
       </w:pPr>
       <w:r>
         <w:rPr>
-          <w:b w:val="false"/>
-          <w:bCs w:val="false"/>
+          <w:rFonts w:eastAsia="Cambria" w:cs="" w:cstheme="minorBidi" w:eastAsiaTheme="minorHAnsi"/>
+          <w:b w:val="false"/>
+          <w:bCs w:val="false"/>
+          <w:color w:val="00000A"/>
+          <w:sz w:val="24"/>
+          <w:szCs w:val="24"/>
+          <w:lang w:val="en-US" w:eastAsia="en-US" w:bidi="ar-SA"/>
         </w:rPr>
       </w:r>
       <w:r/>
@@ -3911,7 +3954,7 @@
         <w:suppressAutoHyphens w:val="true"/>
         <w:bidi w:val="0"/>
         <w:spacing w:before="0" w:after="0"/>
-        <w:ind w:left="720" w:right="0" w:hanging="720"/>
+        <w:ind w:left="720" w:right="0" w:hanging="360"/>
         <w:contextualSpacing/>
         <w:jc w:val="left"/>
       </w:pPr>
@@ -3920,49 +3963,7 @@
           <w:b w:val="false"/>
           <w:bCs w:val="false"/>
         </w:rPr>
-        <w:t xml:space="preserve">Now that we have our setup for testing, it’s time to format our Arduino component. To start you will need a micro SD card. Load into the SD card some music or audio files. Be sure that they are in MP3 format (Ex. Music.mp3) IMPORTANT. The file name must be </w:t>
-      </w:r>
-      <w:r>
-        <w:rPr>
-          <w:b w:val="false"/>
-          <w:bCs w:val="false"/>
-        </w:rPr>
-        <w:t>less than or equal to</w:t>
-      </w:r>
-      <w:r>
-        <w:rPr>
-          <w:b w:val="false"/>
-          <w:bCs w:val="false"/>
-        </w:rPr>
-        <w:t xml:space="preserve"> 8 characters or the device won’t play the files  (Ex. abcdefgh.mp3). </w:t>
-      </w:r>
-      <w:r>
-        <w:rPr>
-          <w:b w:val="false"/>
-          <w:bCs w:val="false"/>
-        </w:rPr>
-        <w:t>If need be, rename the files using a computer before</w:t>
-      </w:r>
-      <w:r>
-        <w:rPr>
-          <w:b w:val="false"/>
-          <w:bCs w:val="false"/>
-        </w:rPr>
-        <w:t xml:space="preserve"> upload</w:t>
-      </w:r>
-      <w:r>
-        <w:rPr>
-          <w:b w:val="false"/>
-          <w:bCs w:val="false"/>
-        </w:rPr>
-        <w:t>ing</w:t>
-      </w:r>
-      <w:r>
-        <w:rPr>
-          <w:b w:val="false"/>
-          <w:bCs w:val="false"/>
-        </w:rPr>
-        <w:t xml:space="preserve"> them onto the SD card.</w:t>
+        <w:t>Now that we have our setup for testing, it’s time to format our Arduino component. To start you will need a micro SD card. Load into the SD card some music or audio files. Be sure that they are in MP3 format (Ex. Music.mp3) IMPORTANT. The file name must be less than or equal to 8 characters or the device won’t play the files  (Ex. abcdefgh.mp3). If need be, rename the files using a computer before uploading them onto the SD card.</w:t>
       </w:r>
       <w:r/>
     </w:p>
@@ -3977,7 +3978,7 @@
         <w:suppressAutoHyphens w:val="true"/>
         <w:bidi w:val="0"/>
         <w:spacing w:before="0" w:after="0"/>
-        <w:ind w:left="720" w:right="0" w:hanging="720"/>
+        <w:ind w:left="720" w:right="0" w:hanging="360"/>
         <w:contextualSpacing/>
         <w:jc w:val="left"/>
       </w:pPr>
@@ -4001,7 +4002,7 @@
         <w:suppressAutoHyphens w:val="true"/>
         <w:bidi w:val="0"/>
         <w:spacing w:before="0" w:after="0"/>
-        <w:ind w:left="720" w:right="0" w:hanging="720"/>
+        <w:ind w:left="720" w:right="0" w:hanging="360"/>
         <w:contextualSpacing/>
         <w:jc w:val="left"/>
       </w:pPr>
@@ -4010,28 +4011,7 @@
           <w:b w:val="false"/>
           <w:bCs w:val="false"/>
         </w:rPr>
-        <w:t>Add the file</w:t>
-      </w:r>
-      <w:r>
-        <w:rPr>
-          <w:b w:val="false"/>
-          <w:bCs w:val="false"/>
-        </w:rPr>
-        <w:t xml:space="preserve"> </w:t>
-      </w:r>
-      <w:r>
-        <w:rPr>
-          <w:b w:val="false"/>
-          <w:bCs w:val="false"/>
-        </w:rPr>
-        <w:t>v44k1q05.img to the SD card. This file is an important patch to enable recording on the device. The file can be downloaded from the following website:</w:t>
-      </w:r>
-      <w:r>
-        <w:rPr>
-          <w:b w:val="false"/>
-          <w:bCs w:val="false"/>
-        </w:rPr>
-        <w:t xml:space="preserve"> </w:t>
+        <w:t xml:space="preserve">Add the file v44k1q05.img to the SD card. This file is an important patch to enable recording on the device. The file can be downloaded from the following website: </w:t>
       </w:r>
       <w:hyperlink r:id="rId23">
         <w:r>
@@ -4063,7 +4043,7 @@
         <w:suppressAutoHyphens w:val="true"/>
         <w:bidi w:val="0"/>
         <w:spacing w:before="0" w:after="0"/>
-        <w:ind w:left="720" w:right="0" w:hanging="720"/>
+        <w:ind w:left="720" w:right="0" w:hanging="360"/>
         <w:contextualSpacing/>
         <w:jc w:val="left"/>
       </w:pPr>
@@ -4072,14 +4052,7 @@
           <w:b w:val="false"/>
           <w:bCs w:val="false"/>
         </w:rPr>
-        <w:t>P</w:t>
-      </w:r>
-      <w:r>
-        <w:rPr>
-          <w:b w:val="false"/>
-          <w:bCs w:val="false"/>
-        </w:rPr>
-        <w:t>lace the card into the SD slot on the surface of the MP3 shield.</w:t>
+        <w:t>Place the card into the SD slot on the surface of the MP3 shield.</w:t>
       </w:r>
       <w:r/>
     </w:p>
@@ -4094,7 +4067,7 @@
         <w:suppressAutoHyphens w:val="true"/>
         <w:bidi w:val="0"/>
         <w:spacing w:before="0" w:after="0"/>
-        <w:ind w:left="720" w:right="0" w:hanging="720"/>
+        <w:ind w:left="720" w:right="0" w:hanging="360"/>
         <w:contextualSpacing/>
         <w:jc w:val="left"/>
       </w:pPr>
@@ -4103,35 +4076,7 @@
           <w:b w:val="false"/>
           <w:bCs w:val="false"/>
         </w:rPr>
-        <w:t xml:space="preserve">Next we need to upload our program into the Arduino board. </w:t>
-      </w:r>
-      <w:r>
-        <w:rPr>
-          <w:b w:val="false"/>
-          <w:bCs w:val="false"/>
-        </w:rPr>
-        <w:t xml:space="preserve">The </w:t>
-      </w:r>
-      <w:r>
-        <w:rPr>
-          <w:b w:val="false"/>
-          <w:bCs w:val="false"/>
-        </w:rPr>
-        <w:t>Arduino program</w:t>
-      </w:r>
-      <w:r>
-        <w:rPr>
-          <w:b w:val="false"/>
-          <w:bCs w:val="false"/>
-        </w:rPr>
-        <w:t>ing</w:t>
-      </w:r>
-      <w:r>
-        <w:rPr>
-          <w:b w:val="false"/>
-          <w:bCs w:val="false"/>
-        </w:rPr>
-        <w:t xml:space="preserve"> environment can be found at: </w:t>
+        <w:t xml:space="preserve">Next we need to upload our program into the Arduino board. The Arduino programing environment can be found at: </w:t>
       </w:r>
       <w:hyperlink r:id="rId24">
         <w:r>
@@ -4167,7 +4112,7 @@
         <w:suppressAutoHyphens w:val="true"/>
         <w:bidi w:val="0"/>
         <w:spacing w:before="0" w:after="0"/>
-        <w:ind w:left="720" w:right="0" w:hanging="720"/>
+        <w:ind w:left="720" w:right="0" w:hanging="360"/>
         <w:contextualSpacing/>
         <w:jc w:val="left"/>
       </w:pPr>
@@ -4176,77 +4121,7 @@
           <w:b w:val="false"/>
           <w:bCs w:val="false"/>
         </w:rPr>
-        <w:t xml:space="preserve">Once downloaded and installed, </w:t>
-      </w:r>
-      <w:r>
-        <w:rPr>
-          <w:b w:val="false"/>
-          <w:bCs w:val="false"/>
-        </w:rPr>
-        <w:t xml:space="preserve">connect </w:t>
-      </w:r>
-      <w:r>
-        <w:rPr>
-          <w:b w:val="false"/>
-          <w:bCs w:val="false"/>
-        </w:rPr>
-        <w:t>the</w:t>
-      </w:r>
-      <w:r>
-        <w:rPr>
-          <w:b w:val="false"/>
-          <w:bCs w:val="false"/>
-        </w:rPr>
-        <w:t xml:space="preserve"> Arduino directly to the computer</w:t>
-      </w:r>
-      <w:r>
-        <w:rPr>
-          <w:b w:val="false"/>
-          <w:bCs w:val="false"/>
-        </w:rPr>
-        <w:t xml:space="preserve"> via a </w:t>
-      </w:r>
-      <w:r>
-        <w:rPr>
-          <w:b w:val="false"/>
-          <w:bCs w:val="false"/>
-        </w:rPr>
-        <w:t xml:space="preserve">C2G USB cable. </w:t>
-      </w:r>
-      <w:r>
-        <w:rPr>
-          <w:b w:val="false"/>
-          <w:bCs w:val="false"/>
-        </w:rPr>
-        <w:t xml:space="preserve">Once connected, </w:t>
-      </w:r>
-      <w:r>
-        <w:rPr>
-          <w:b w:val="false"/>
-          <w:bCs w:val="false"/>
-        </w:rPr>
-        <w:t xml:space="preserve">go back to your Arduino development </w:t>
-      </w:r>
-      <w:r>
-        <w:rPr>
-          <w:b w:val="false"/>
-          <w:bCs w:val="false"/>
-        </w:rPr>
-        <w:t>environment</w:t>
-      </w:r>
-      <w:r>
-        <w:rPr>
-          <w:b w:val="false"/>
-          <w:bCs w:val="false"/>
-        </w:rPr>
-        <w:t xml:space="preserve"> and in the overhead toolbar select “Tools” and then select “Board”. </w:t>
-      </w:r>
-      <w:r>
-        <w:rPr>
-          <w:b w:val="false"/>
-          <w:bCs w:val="false"/>
-        </w:rPr>
-        <w:t>Choose either the “Uno” or “Mega” option.</w:t>
+        <w:t>Once downloaded and installed, connect the Arduino directly to the computer via a C2G USB cable. Once connected, go back to your Arduino development environment and in the overhead toolbar select “Tools” and then select “Board”. Choose either the “Uno” or “Mega” option.</w:t>
       </w:r>
       <w:r/>
     </w:p>
@@ -4261,7 +4136,7 @@
         <w:suppressAutoHyphens w:val="true"/>
         <w:bidi w:val="0"/>
         <w:spacing w:before="0" w:after="0"/>
-        <w:ind w:left="720" w:right="0" w:hanging="720"/>
+        <w:ind w:left="720" w:right="0" w:hanging="360"/>
         <w:contextualSpacing/>
         <w:jc w:val="left"/>
       </w:pPr>
@@ -4270,35 +4145,7 @@
           <w:b w:val="false"/>
           <w:bCs w:val="false"/>
         </w:rPr>
-        <w:t>Under the Tools option, select “</w:t>
-      </w:r>
-      <w:r>
-        <w:rPr>
-          <w:b w:val="false"/>
-          <w:bCs w:val="false"/>
-        </w:rPr>
-        <w:t>Serial Port” and select “</w:t>
-      </w:r>
-      <w:r>
-        <w:rPr>
-          <w:b w:val="false"/>
-          <w:bCs w:val="false"/>
-        </w:rPr>
-        <w:t>USB</w:t>
-      </w:r>
-      <w:r>
-        <w:rPr>
-          <w:b w:val="false"/>
-          <w:bCs w:val="false"/>
-        </w:rPr>
-        <w:t xml:space="preserve"> modem”. </w:t>
-      </w:r>
-      <w:r>
-        <w:rPr>
-          <w:b w:val="false"/>
-          <w:bCs w:val="false"/>
-        </w:rPr>
-        <w:t xml:space="preserve"> </w:t>
+        <w:t xml:space="preserve">Under the Tools option, select “Serial Port” and select “USB modem”.  </w:t>
       </w:r>
       <w:r/>
     </w:p>
@@ -4313,7 +4160,7 @@
         <w:suppressAutoHyphens w:val="true"/>
         <w:bidi w:val="0"/>
         <w:spacing w:before="0" w:after="0"/>
-        <w:ind w:left="720" w:right="0" w:hanging="720"/>
+        <w:ind w:left="720" w:right="0" w:hanging="360"/>
         <w:contextualSpacing/>
         <w:jc w:val="left"/>
       </w:pPr>
@@ -4322,130 +4169,12 @@
           <w:b w:val="false"/>
           <w:bCs w:val="false"/>
         </w:rPr>
-        <w:t>If this is the first time this computer has been connected to the Arduino, the upload will likely fail. This is probably because the</w:t>
-      </w:r>
-      <w:r>
-        <w:rPr>
-          <w:b w:val="false"/>
-          <w:bCs w:val="false"/>
-        </w:rPr>
-        <w:t xml:space="preserve"> computer doesn’t recognize the Arduino. </w:t>
-      </w:r>
-      <w:r>
-        <w:rPr>
-          <w:b w:val="false"/>
-          <w:bCs w:val="false"/>
-        </w:rPr>
-        <w:t>To resolve this, open</w:t>
-      </w:r>
-      <w:r>
-        <w:rPr>
-          <w:b w:val="false"/>
-          <w:bCs w:val="false"/>
-        </w:rPr>
-        <w:t xml:space="preserve"> </w:t>
-      </w:r>
-      <w:r>
-        <w:rPr>
-          <w:b w:val="false"/>
-          <w:bCs w:val="false"/>
-        </w:rPr>
-        <w:t>D</w:t>
-      </w:r>
-      <w:r>
-        <w:rPr>
-          <w:b w:val="false"/>
-          <w:bCs w:val="false"/>
-        </w:rPr>
-        <w:t xml:space="preserve">evice </w:t>
-      </w:r>
-      <w:r>
-        <w:rPr>
-          <w:b w:val="false"/>
-          <w:bCs w:val="false"/>
-        </w:rPr>
-        <w:t>M</w:t>
-      </w:r>
-      <w:r>
-        <w:rPr>
-          <w:b w:val="false"/>
-          <w:bCs w:val="false"/>
-        </w:rPr>
-        <w:t>anager (</w:t>
-      </w:r>
-      <w:r>
-        <w:rPr>
-          <w:b w:val="false"/>
-          <w:bCs w:val="false"/>
-        </w:rPr>
-        <w:t>for W</w:t>
-      </w:r>
-      <w:r>
-        <w:rPr>
-          <w:b w:val="false"/>
-          <w:bCs w:val="false"/>
-        </w:rPr>
-        <w:t>in</w:t>
-      </w:r>
-      <w:r>
-        <w:rPr>
-          <w:b w:val="false"/>
-          <w:bCs w:val="false"/>
-        </w:rPr>
-        <w:t>dows</w:t>
-      </w:r>
-      <w:r>
-        <w:rPr>
-          <w:b w:val="false"/>
-          <w:bCs w:val="false"/>
-        </w:rPr>
-        <w:t xml:space="preserve"> 7, </w:t>
-      </w:r>
-      <w:r>
-        <w:rPr>
-          <w:b w:val="false"/>
-          <w:bCs w:val="false"/>
-        </w:rPr>
-        <w:t>V</w:t>
-      </w:r>
-      <w:r>
-        <w:rPr>
-          <w:b w:val="false"/>
-          <w:bCs w:val="false"/>
-        </w:rPr>
-        <w:t xml:space="preserve">ista, </w:t>
-      </w:r>
-      <w:r>
-        <w:rPr>
-          <w:b w:val="false"/>
-          <w:bCs w:val="false"/>
-        </w:rPr>
-        <w:t>and XP</w:t>
-      </w:r>
-      <w:r>
-        <w:rPr>
-          <w:b w:val="false"/>
-          <w:bCs w:val="false"/>
-        </w:rPr>
-        <w:t xml:space="preserve">) and you will find something like </w:t>
-      </w:r>
-      <w:r>
-        <w:rPr>
-          <w:b w:val="false"/>
-          <w:bCs w:val="false"/>
-        </w:rPr>
-        <w:t>the image below</w:t>
-      </w:r>
-      <w:r>
-        <w:rPr>
-          <w:b w:val="false"/>
-          <w:bCs w:val="false"/>
-        </w:rPr>
-        <w:t>:</w:t>
-      </w:r>
-      <w:r>
-        <w:rPr>
-          <w:b/>
+        <w:t>If this is the first time this computer has been connected to the Arduino, the upload will likely fail. This is probably because the computer doesn’t recognize the Arduino. To resolve this, open Device Manager (for Windows 7, Vista, and XP) and you will find something like the image below:</w:t>
+      </w:r>
+      <w:r>
+        <w:rPr>
+          <w:b w:val="false"/>
+          <w:bCs w:val="false"/>
         </w:rPr>
         <w:drawing>
           <wp:inline distT="0" distB="0" distL="0" distR="0">
@@ -4503,14 +4232,7 @@
           <w:b w:val="false"/>
           <w:bCs w:val="false"/>
         </w:rPr>
-        <w:t xml:space="preserve">Then to install the drivers, </w:t>
-      </w:r>
-      <w:r>
-        <w:rPr>
-          <w:b w:val="false"/>
-          <w:bCs w:val="false"/>
-        </w:rPr>
-        <w:t>direct Device Manager to the “arduino.inf” file in the Arduino development environment's “Drivers” folder and proceed.</w:t>
+        <w:t>Then to install the drivers, direct Device Manager to the “arduino.inf” file in the Arduino development environment's “Drivers” folder and proceed.</w:t>
       </w:r>
       <w:r/>
     </w:p>
@@ -4594,7 +4316,7 @@
         <w:suppressAutoHyphens w:val="true"/>
         <w:bidi w:val="0"/>
         <w:spacing w:before="0" w:after="0"/>
-        <w:ind w:left="720" w:right="0" w:hanging="629"/>
+        <w:ind w:left="720" w:right="0" w:hanging="360"/>
         <w:contextualSpacing/>
         <w:jc w:val="left"/>
       </w:pPr>
@@ -4636,7 +4358,7 @@
         <w:suppressAutoHyphens w:val="true"/>
         <w:bidi w:val="0"/>
         <w:spacing w:before="0" w:after="0"/>
-        <w:ind w:left="720" w:right="0" w:hanging="720"/>
+        <w:ind w:left="720" w:right="0" w:hanging="360"/>
         <w:contextualSpacing/>
         <w:jc w:val="left"/>
       </w:pPr>
@@ -4667,7 +4389,7 @@
         <w:suppressAutoHyphens w:val="true"/>
         <w:bidi w:val="0"/>
         <w:spacing w:before="0" w:after="0"/>
-        <w:ind w:left="720" w:right="0" w:hanging="720"/>
+        <w:ind w:left="720" w:right="0" w:hanging="360"/>
         <w:contextualSpacing/>
         <w:jc w:val="left"/>
       </w:pPr>
@@ -4676,35 +4398,7 @@
           <w:b w:val="false"/>
           <w:bCs w:val="false"/>
         </w:rPr>
-        <w:t xml:space="preserve">Copy and paste the code </w:t>
-      </w:r>
-      <w:r>
-        <w:rPr>
-          <w:b w:val="false"/>
-          <w:bCs w:val="false"/>
-        </w:rPr>
-        <w:t xml:space="preserve">into the Arduino </w:t>
-      </w:r>
-      <w:r>
-        <w:rPr>
-          <w:b w:val="false"/>
-          <w:bCs w:val="false"/>
-        </w:rPr>
-        <w:t>development</w:t>
-      </w:r>
-      <w:r>
-        <w:rPr>
-          <w:b w:val="false"/>
-          <w:bCs w:val="false"/>
-        </w:rPr>
-        <w:t xml:space="preserve"> environment, </w:t>
-      </w:r>
-      <w:r>
-        <w:rPr>
-          <w:b w:val="false"/>
-          <w:bCs w:val="false"/>
-        </w:rPr>
-        <w:t>being sure to copy all the code.</w:t>
+        <w:t>Copy and paste the code into the Arduino development environment, being sure to copy all the code.</w:t>
       </w:r>
       <w:r/>
     </w:p>
@@ -4719,7 +4413,7 @@
         <w:suppressAutoHyphens w:val="true"/>
         <w:bidi w:val="0"/>
         <w:spacing w:before="0" w:after="0"/>
-        <w:ind w:left="720" w:right="0" w:hanging="720"/>
+        <w:ind w:left="720" w:right="0" w:hanging="360"/>
         <w:contextualSpacing/>
         <w:jc w:val="left"/>
       </w:pPr>
@@ -4732,30 +4426,20 @@
           <w:b w:val="false"/>
           <w:bCs w:val="false"/>
         </w:rPr>
-        <w:t xml:space="preserve">the program to the Arduino by clicking the Upload arrow in the Arduino development environment and wait for prompt indicating that the upload is complete. </w:t>
-      </w:r>
-      <w:r>
-        <w:rPr>
-          <w:b w:val="false"/>
-          <w:bCs w:val="false"/>
-        </w:rPr>
-        <w:t>If there are no errors, you should see something similar to the following screens:</w:t>
-      </w:r>
-      <w:r/>
-    </w:p>
-    <w:p>
-      <w:pPr>
-        <w:pStyle w:val="ListParagraph"/>
-        <w:rPr>
-          <w:b/>
-          <w:b/>
-        </w:rPr>
-      </w:pPr>
-      <w:r>
-        <w:rPr>
-          <w:b w:val="false"/>
-          <w:bCs w:val="false"/>
-        </w:rPr>
+        <w:t>the program to the Arduino by clicking the Upload arrow in the Arduino development environment and wait for prompt indicating that the upload is complete. If there are no errors, you should see something similar to the following screens:</w:t>
+      </w:r>
+      <w:r/>
+    </w:p>
+    <w:p>
+      <w:pPr>
+        <w:pStyle w:val="ListParagraph"/>
+        <w:rPr>
+          <w:b/>
+          <w:b/>
+        </w:rPr>
+      </w:pPr>
+      <w:r>
+        <w:rPr/>
         <w:drawing>
           <wp:inline distT="0" distB="0" distL="0" distR="0">
             <wp:extent cx="5029200" cy="2660650"/>
@@ -4820,25 +4504,27 @@
       </w:pPr>
       <w:r>
         <w:rPr>
-          <w:b w:val="false"/>
-          <w:bCs w:val="false"/>
-        </w:rPr>
-      </w:r>
-      <w:r/>
-    </w:p>
-    <w:p>
-      <w:pPr>
-        <w:pStyle w:val="ListParagraph"/>
-        <w:rPr>
-          <w:b/>
-          <w:b/>
-        </w:rPr>
-      </w:pPr>
-      <w:r>
-        <w:rPr>
-          <w:b w:val="false"/>
-          <w:bCs w:val="false"/>
-        </w:rPr>
+          <w:rFonts w:eastAsia="Cambria" w:cs="" w:cstheme="minorBidi" w:eastAsiaTheme="minorHAnsi"/>
+          <w:b w:val="false"/>
+          <w:bCs w:val="false"/>
+          <w:color w:val="00000A"/>
+          <w:sz w:val="24"/>
+          <w:szCs w:val="24"/>
+          <w:lang w:val="en-US" w:eastAsia="en-US" w:bidi="ar-SA"/>
+        </w:rPr>
+      </w:r>
+      <w:r/>
+    </w:p>
+    <w:p>
+      <w:pPr>
+        <w:pStyle w:val="ListParagraph"/>
+        <w:rPr>
+          <w:b/>
+          <w:b/>
+        </w:rPr>
+      </w:pPr>
+      <w:r>
+        <w:rPr/>
         <w:drawing>
           <wp:inline distT="0" distB="0" distL="0" distR="0">
             <wp:extent cx="5029200" cy="2664460"/>
@@ -4897,7 +4583,7 @@
         <w:suppressAutoHyphens w:val="true"/>
         <w:bidi w:val="0"/>
         <w:spacing w:before="0" w:after="0"/>
-        <w:ind w:left="720" w:right="0" w:hanging="809"/>
+        <w:ind w:left="720" w:right="0" w:hanging="360"/>
         <w:contextualSpacing/>
         <w:jc w:val="left"/>
       </w:pPr>
@@ -4906,119 +4592,7 @@
           <w:b w:val="false"/>
           <w:bCs w:val="false"/>
         </w:rPr>
-        <w:t xml:space="preserve">Finally, </w:t>
-      </w:r>
-      <w:r>
-        <w:rPr>
-          <w:b w:val="false"/>
-          <w:bCs w:val="false"/>
-        </w:rPr>
-        <w:t xml:space="preserve">power needs to be supplied. For the ChatterTale, there are </w:t>
-      </w:r>
-      <w:r>
-        <w:rPr>
-          <w:b w:val="false"/>
-          <w:bCs w:val="false"/>
-        </w:rPr>
-        <w:t xml:space="preserve">actually two input power </w:t>
-      </w:r>
-      <w:r>
-        <w:rPr>
-          <w:b w:val="false"/>
-          <w:bCs w:val="false"/>
-        </w:rPr>
-        <w:t>outputs</w:t>
-      </w:r>
-      <w:r>
-        <w:rPr>
-          <w:b w:val="false"/>
-          <w:bCs w:val="false"/>
-        </w:rPr>
-        <w:t xml:space="preserve">: One that will be used for power the buttons </w:t>
-      </w:r>
-      <w:r>
-        <w:rPr>
-          <w:b w:val="false"/>
-          <w:bCs w:val="false"/>
-        </w:rPr>
-        <w:t>and</w:t>
-      </w:r>
-      <w:r>
-        <w:rPr>
-          <w:b w:val="false"/>
-          <w:bCs w:val="false"/>
-        </w:rPr>
-        <w:t xml:space="preserve"> the Arduino and the other power output will go directly </w:t>
-      </w:r>
-      <w:r>
-        <w:rPr>
-          <w:b w:val="false"/>
-          <w:bCs w:val="false"/>
-        </w:rPr>
-        <w:t>i</w:t>
-      </w:r>
-      <w:r>
-        <w:rPr>
-          <w:b w:val="false"/>
-          <w:bCs w:val="false"/>
-        </w:rPr>
-        <w:t xml:space="preserve">nto the audio switch board </w:t>
-      </w:r>
-      <w:r>
-        <w:rPr>
-          <w:b w:val="false"/>
-          <w:bCs w:val="false"/>
-        </w:rPr>
-        <w:t>(should be at least 12V DC). A</w:t>
-      </w:r>
-      <w:r>
-        <w:rPr>
-          <w:b w:val="false"/>
-          <w:bCs w:val="false"/>
-        </w:rPr>
-        <w:t xml:space="preserve"> 12</w:t>
-      </w:r>
-      <w:r>
-        <w:rPr>
-          <w:b w:val="false"/>
-          <w:bCs w:val="false"/>
-        </w:rPr>
-        <w:t>V</w:t>
-      </w:r>
-      <w:r>
-        <w:rPr>
-          <w:b w:val="false"/>
-          <w:bCs w:val="false"/>
-        </w:rPr>
-        <w:t xml:space="preserve"> DC rechargeable battery that has a output cord and an input cord </w:t>
-      </w:r>
-      <w:r>
-        <w:rPr>
-          <w:b w:val="false"/>
-          <w:bCs w:val="false"/>
-        </w:rPr>
-        <w:t xml:space="preserve">is preferred but </w:t>
-      </w:r>
-      <w:r>
-        <w:rPr>
-          <w:b w:val="false"/>
-          <w:bCs w:val="false"/>
-        </w:rPr>
-        <w:t xml:space="preserve">a 12 volt </w:t>
-      </w:r>
-      <w:r>
-        <w:rPr>
-          <w:b w:val="false"/>
-          <w:bCs w:val="false"/>
-        </w:rPr>
-        <w:t>charger</w:t>
-      </w:r>
-      <w:r>
-        <w:rPr>
-          <w:b w:val="false"/>
-          <w:bCs w:val="false"/>
-        </w:rPr>
-        <w:t xml:space="preserve"> can work as well. </w:t>
+        <w:t xml:space="preserve">Finally, power needs to be supplied. For the ChatterTale, there are actually two input power outputs: One that will be used for power the buttons and the Arduino and the other power output will go directly into the audio switch board (should be at least 12V DC). A 12V DC rechargeable battery that has a output cord and an input cord is preferred but a 12 volt charger can work as well. </w:t>
       </w:r>
       <w:r/>
     </w:p>
@@ -5033,7 +4607,7 @@
         <w:suppressAutoHyphens w:val="true"/>
         <w:bidi w:val="0"/>
         <w:spacing w:before="0" w:after="0"/>
-        <w:ind w:left="720" w:right="0" w:hanging="809"/>
+        <w:ind w:left="720" w:right="0" w:hanging="360"/>
         <w:contextualSpacing/>
         <w:jc w:val="left"/>
       </w:pPr>
@@ -5042,42 +4616,7 @@
           <w:b w:val="false"/>
           <w:bCs w:val="false"/>
         </w:rPr>
-        <w:t xml:space="preserve">Attach the </w:t>
-      </w:r>
-      <w:r>
-        <w:rPr>
-          <w:b w:val="false"/>
-          <w:bCs w:val="false"/>
-        </w:rPr>
-        <w:t xml:space="preserve">12V 9V DC power Y Splitter Cable </w:t>
-      </w:r>
-      <w:r>
-        <w:rPr>
-          <w:b w:val="false"/>
-          <w:bCs w:val="false"/>
-        </w:rPr>
-        <w:t>(</w:t>
-      </w:r>
-      <w:r>
-        <w:rPr>
-          <w:b w:val="false"/>
-          <w:bCs w:val="false"/>
-        </w:rPr>
-        <w:t>one male head output cord cut off with 2 jumper wires soldered to it</w:t>
-      </w:r>
-      <w:r>
-        <w:rPr>
-          <w:b w:val="false"/>
-          <w:bCs w:val="false"/>
-        </w:rPr>
-        <w:t>)</w:t>
-      </w:r>
-      <w:r>
-        <w:rPr>
-          <w:b w:val="false"/>
-          <w:bCs w:val="false"/>
-        </w:rPr>
-        <w:t xml:space="preserve">. </w:t>
+        <w:t xml:space="preserve">Attach the 12V 9V DC power Y Splitter Cable (one male head output cord cut off with 2 jumper wires soldered to it). </w:t>
       </w:r>
       <w:r/>
     </w:p>
@@ -5092,7 +4631,7 @@
         <w:suppressAutoHyphens w:val="true"/>
         <w:bidi w:val="0"/>
         <w:spacing w:before="0" w:after="0"/>
-        <w:ind w:left="720" w:right="0" w:hanging="809"/>
+        <w:ind w:left="720" w:right="0" w:hanging="360"/>
         <w:contextualSpacing/>
         <w:jc w:val="left"/>
       </w:pPr>
@@ -5101,42 +4640,7 @@
           <w:b w:val="false"/>
           <w:bCs w:val="false"/>
         </w:rPr>
-        <w:t>P</w:t>
-      </w:r>
-      <w:r>
-        <w:rPr>
-          <w:b w:val="false"/>
-          <w:bCs w:val="false"/>
-        </w:rPr>
-        <w:t xml:space="preserve">lug the Y cable into the battery, </w:t>
-      </w:r>
-      <w:r>
-        <w:rPr>
-          <w:b w:val="false"/>
-          <w:bCs w:val="false"/>
-        </w:rPr>
-        <w:t>and</w:t>
-      </w:r>
-      <w:r>
-        <w:rPr>
-          <w:b w:val="false"/>
-          <w:bCs w:val="false"/>
-        </w:rPr>
-        <w:t xml:space="preserve"> proceed to pin the plus and minus polarities of the two jumper wires into the audio switch breadboard</w:t>
-      </w:r>
-      <w:r>
-        <w:rPr>
-          <w:b w:val="false"/>
-          <w:bCs w:val="false"/>
-        </w:rPr>
-        <w:t xml:space="preserve">'s </w:t>
-      </w:r>
-      <w:r>
-        <w:rPr>
-          <w:b w:val="false"/>
-          <w:bCs w:val="false"/>
-        </w:rPr>
-        <w:t xml:space="preserve">plus and minus columns respectively. </w:t>
+        <w:t xml:space="preserve">Plug the Y cable into the battery, and proceed to pin the plus and minus polarities of the two jumper wires into the audio switch breadboard's plus and minus columns respectively. </w:t>
       </w:r>
       <w:r/>
     </w:p>
@@ -5151,7 +4655,7 @@
         <w:suppressAutoHyphens w:val="true"/>
         <w:bidi w:val="0"/>
         <w:spacing w:before="0" w:after="0"/>
-        <w:ind w:left="720" w:right="0" w:hanging="809"/>
+        <w:ind w:left="720" w:right="0" w:hanging="360"/>
         <w:contextualSpacing/>
         <w:jc w:val="left"/>
       </w:pPr>
@@ -5160,42 +4664,7 @@
           <w:b w:val="false"/>
           <w:bCs w:val="false"/>
         </w:rPr>
-        <w:t>P</w:t>
-      </w:r>
-      <w:r>
-        <w:rPr>
-          <w:b w:val="false"/>
-          <w:bCs w:val="false"/>
-        </w:rPr>
-        <w:t>lu</w:t>
-      </w:r>
-      <w:r>
-        <w:rPr>
-          <w:b w:val="false"/>
-          <w:bCs w:val="false"/>
-        </w:rPr>
-        <w:t>g</w:t>
-      </w:r>
-      <w:r>
-        <w:rPr>
-          <w:b w:val="false"/>
-          <w:bCs w:val="false"/>
-        </w:rPr>
-        <w:t xml:space="preserve"> the other Y male cord into the Arduino and </w:t>
-      </w:r>
-      <w:r>
-        <w:rPr>
-          <w:b w:val="false"/>
-          <w:bCs w:val="false"/>
-        </w:rPr>
-        <w:t>press</w:t>
-      </w:r>
-      <w:r>
-        <w:rPr>
-          <w:b w:val="false"/>
-          <w:bCs w:val="false"/>
-        </w:rPr>
-        <w:t xml:space="preserve"> the power switch on the battery. </w:t>
+        <w:t xml:space="preserve">Plug the other Y male cord into the Arduino and press the power switch on the battery. </w:t>
       </w:r>
       <w:r/>
     </w:p>
@@ -5210,7 +4679,7 @@
         <w:suppressAutoHyphens w:val="true"/>
         <w:bidi w:val="0"/>
         <w:spacing w:before="0" w:after="0"/>
-        <w:ind w:left="720" w:right="0" w:hanging="809"/>
+        <w:ind w:left="720" w:right="0" w:hanging="360"/>
         <w:contextualSpacing/>
         <w:jc w:val="left"/>
         <w:rPr>
@@ -5251,8 +4720,13 @@
       </w:pPr>
       <w:r>
         <w:rPr>
-          <w:b w:val="false"/>
-          <w:bCs w:val="false"/>
+          <w:rFonts w:eastAsia="Cambria" w:cs="" w:cstheme="minorBidi" w:eastAsiaTheme="minorHAnsi"/>
+          <w:b w:val="false"/>
+          <w:bCs w:val="false"/>
+          <w:color w:val="00000A"/>
+          <w:sz w:val="24"/>
+          <w:szCs w:val="24"/>
+          <w:lang w:val="en-US" w:eastAsia="en-US" w:bidi="ar-SA"/>
         </w:rPr>
       </w:r>
       <w:r/>
@@ -5265,7 +4739,6 @@
           <w:b/>
         </w:rPr>
       </w:pPr>
-      <w:commentRangeStart w:id="4"/>
       <w:r>
         <w:rPr>
           <w:b w:val="false"/>
@@ -5292,8 +4765,13 @@
       </w:pPr>
       <w:r>
         <w:rPr>
-          <w:b w:val="false"/>
-          <w:bCs w:val="false"/>
+          <w:rFonts w:eastAsia="Cambria" w:cs="" w:cstheme="minorBidi" w:eastAsiaTheme="minorHAnsi"/>
+          <w:b w:val="false"/>
+          <w:bCs w:val="false"/>
+          <w:color w:val="00000A"/>
+          <w:sz w:val="24"/>
+          <w:szCs w:val="24"/>
+          <w:lang w:val="en-US" w:eastAsia="en-US" w:bidi="ar-SA"/>
         </w:rPr>
       </w:r>
       <w:r/>
@@ -5311,16 +4789,13 @@
           </w:rPr>
           <w:t>https://raw.githubusercontent.com/rao102/Audio-Project/master/resources/chattertale_bb.png</w:t>
         </w:r>
-        <w:commentRangeEnd w:id="4"/>
-        <w:r>
-          <w:commentReference w:id="4"/>
-        </w:r>
         <w:r>
           <w:rPr>
             <w:rStyle w:val="InternetLink"/>
-            <w:b/>
+            <w:b w:val="false"/>
             <w:bCs w:val="false"/>
           </w:rPr>
+          <w:commentReference w:id="4"/>
         </w:r>
       </w:hyperlink>
       <w:r/>
@@ -5342,8 +4817,13 @@
       </w:pPr>
       <w:r>
         <w:rPr>
-          <w:b w:val="false"/>
-          <w:bCs w:val="false"/>
+          <w:rFonts w:eastAsia="Cambria" w:cs="" w:cstheme="minorBidi" w:eastAsiaTheme="minorHAnsi"/>
+          <w:b w:val="false"/>
+          <w:bCs w:val="false"/>
+          <w:color w:val="00000A"/>
+          <w:sz w:val="24"/>
+          <w:szCs w:val="24"/>
+          <w:lang w:val="en-US" w:eastAsia="en-US" w:bidi="ar-SA"/>
         </w:rPr>
       </w:r>
       <w:r/>
@@ -5376,10 +4856,7 @@
       <w:bookmarkStart w:id="0" w:name="_GoBack"/>
       <w:bookmarkEnd w:id="0"/>
       <w:r>
-        <w:rPr>
-          <w:b w:val="false"/>
-          <w:bCs w:val="false"/>
-        </w:rPr>
+        <w:rPr/>
         <w:drawing>
           <wp:inline distT="0" distB="0" distL="0" distR="0">
             <wp:extent cx="6146800" cy="3394710"/>
@@ -5444,8 +4921,13 @@
       </w:pPr>
       <w:r>
         <w:rPr>
-          <w:b w:val="false"/>
-          <w:bCs w:val="false"/>
+          <w:rFonts w:eastAsia="Cambria" w:cs="" w:cstheme="minorBidi" w:eastAsiaTheme="minorHAnsi"/>
+          <w:b w:val="false"/>
+          <w:bCs w:val="false"/>
+          <w:color w:val="00000A"/>
+          <w:sz w:val="24"/>
+          <w:szCs w:val="24"/>
+          <w:lang w:val="en-US" w:eastAsia="en-US" w:bidi="ar-SA"/>
         </w:rPr>
       </w:r>
       <w:r/>
@@ -5467,8 +4949,13 @@
       </w:pPr>
       <w:r>
         <w:rPr>
-          <w:b w:val="false"/>
-          <w:bCs w:val="false"/>
+          <w:rFonts w:eastAsia="Cambria" w:cs="" w:cstheme="minorBidi" w:eastAsiaTheme="minorHAnsi"/>
+          <w:b w:val="false"/>
+          <w:bCs w:val="false"/>
+          <w:color w:val="00000A"/>
+          <w:sz w:val="24"/>
+          <w:szCs w:val="24"/>
+          <w:lang w:val="en-US" w:eastAsia="en-US" w:bidi="ar-SA"/>
         </w:rPr>
       </w:r>
       <w:r/>
@@ -5490,8 +4977,13 @@
       </w:pPr>
       <w:r>
         <w:rPr>
-          <w:b w:val="false"/>
-          <w:bCs w:val="false"/>
+          <w:rFonts w:eastAsia="Cambria" w:cs="" w:cstheme="minorBidi" w:eastAsiaTheme="minorHAnsi"/>
+          <w:b w:val="false"/>
+          <w:bCs w:val="false"/>
+          <w:color w:val="00000A"/>
+          <w:sz w:val="24"/>
+          <w:szCs w:val="24"/>
+          <w:lang w:val="en-US" w:eastAsia="en-US" w:bidi="ar-SA"/>
         </w:rPr>
       </w:r>
       <w:r/>
@@ -5513,8 +5005,13 @@
       </w:pPr>
       <w:r>
         <w:rPr>
-          <w:b w:val="false"/>
-          <w:bCs w:val="false"/>
+          <w:rFonts w:eastAsia="Cambria" w:cs="" w:cstheme="minorBidi" w:eastAsiaTheme="minorHAnsi"/>
+          <w:b w:val="false"/>
+          <w:bCs w:val="false"/>
+          <w:color w:val="00000A"/>
+          <w:sz w:val="24"/>
+          <w:szCs w:val="24"/>
+          <w:lang w:val="en-US" w:eastAsia="en-US" w:bidi="ar-SA"/>
         </w:rPr>
       </w:r>
       <w:r/>
@@ -5536,8 +5033,13 @@
       </w:pPr>
       <w:r>
         <w:rPr>
-          <w:b w:val="false"/>
-          <w:bCs w:val="false"/>
+          <w:rFonts w:eastAsia="Cambria" w:cs="" w:cstheme="minorBidi" w:eastAsiaTheme="minorHAnsi"/>
+          <w:b w:val="false"/>
+          <w:bCs w:val="false"/>
+          <w:color w:val="00000A"/>
+          <w:sz w:val="24"/>
+          <w:szCs w:val="24"/>
+          <w:lang w:val="en-US" w:eastAsia="en-US" w:bidi="ar-SA"/>
         </w:rPr>
       </w:r>
       <w:r/>
@@ -5559,8 +5061,13 @@
       </w:pPr>
       <w:r>
         <w:rPr>
-          <w:b w:val="false"/>
-          <w:bCs w:val="false"/>
+          <w:rFonts w:eastAsia="Cambria" w:cs="" w:cstheme="minorBidi" w:eastAsiaTheme="minorHAnsi"/>
+          <w:b w:val="false"/>
+          <w:bCs w:val="false"/>
+          <w:color w:val="00000A"/>
+          <w:sz w:val="24"/>
+          <w:szCs w:val="24"/>
+          <w:lang w:val="en-US" w:eastAsia="en-US" w:bidi="ar-SA"/>
         </w:rPr>
       </w:r>
       <w:r/>
@@ -5582,8 +5089,13 @@
       </w:pPr>
       <w:r>
         <w:rPr>
-          <w:b w:val="false"/>
-          <w:bCs w:val="false"/>
+          <w:rFonts w:eastAsia="Cambria" w:cs="" w:cstheme="minorBidi" w:eastAsiaTheme="minorHAnsi"/>
+          <w:b w:val="false"/>
+          <w:bCs w:val="false"/>
+          <w:color w:val="00000A"/>
+          <w:sz w:val="24"/>
+          <w:szCs w:val="24"/>
+          <w:lang w:val="en-US" w:eastAsia="en-US" w:bidi="ar-SA"/>
         </w:rPr>
       </w:r>
       <w:r/>
@@ -5605,8 +5117,13 @@
       </w:pPr>
       <w:r>
         <w:rPr>
-          <w:b w:val="false"/>
-          <w:bCs w:val="false"/>
+          <w:rFonts w:eastAsia="Cambria" w:cs="" w:cstheme="minorBidi" w:eastAsiaTheme="minorHAnsi"/>
+          <w:b w:val="false"/>
+          <w:bCs w:val="false"/>
+          <w:color w:val="00000A"/>
+          <w:sz w:val="24"/>
+          <w:szCs w:val="24"/>
+          <w:lang w:val="en-US" w:eastAsia="en-US" w:bidi="ar-SA"/>
         </w:rPr>
       </w:r>
       <w:r/>
@@ -5628,8 +5145,13 @@
       </w:pPr>
       <w:r>
         <w:rPr>
-          <w:b w:val="false"/>
-          <w:bCs w:val="false"/>
+          <w:rFonts w:eastAsia="Cambria" w:cs="" w:cstheme="minorBidi" w:eastAsiaTheme="minorHAnsi"/>
+          <w:b w:val="false"/>
+          <w:bCs w:val="false"/>
+          <w:color w:val="00000A"/>
+          <w:sz w:val="24"/>
+          <w:szCs w:val="24"/>
+          <w:lang w:val="en-US" w:eastAsia="en-US" w:bidi="ar-SA"/>
         </w:rPr>
       </w:r>
       <w:r/>
@@ -5651,8 +5173,13 @@
       </w:pPr>
       <w:r>
         <w:rPr>
-          <w:b w:val="false"/>
-          <w:bCs w:val="false"/>
+          <w:rFonts w:eastAsia="Cambria" w:cs="" w:cstheme="minorBidi" w:eastAsiaTheme="minorHAnsi"/>
+          <w:b w:val="false"/>
+          <w:bCs w:val="false"/>
+          <w:color w:val="00000A"/>
+          <w:sz w:val="24"/>
+          <w:szCs w:val="24"/>
+          <w:lang w:val="en-US" w:eastAsia="en-US" w:bidi="ar-SA"/>
         </w:rPr>
       </w:r>
       <w:r/>
@@ -5674,8 +5201,13 @@
       </w:pPr>
       <w:r>
         <w:rPr>
-          <w:b w:val="false"/>
-          <w:bCs w:val="false"/>
+          <w:rFonts w:eastAsia="Cambria" w:cs="" w:cstheme="minorBidi" w:eastAsiaTheme="minorHAnsi"/>
+          <w:b w:val="false"/>
+          <w:bCs w:val="false"/>
+          <w:color w:val="00000A"/>
+          <w:sz w:val="24"/>
+          <w:szCs w:val="24"/>
+          <w:lang w:val="en-US" w:eastAsia="en-US" w:bidi="ar-SA"/>
         </w:rPr>
       </w:r>
       <w:r/>
@@ -5697,8 +5229,13 @@
       </w:pPr>
       <w:r>
         <w:rPr>
-          <w:b w:val="false"/>
-          <w:bCs w:val="false"/>
+          <w:rFonts w:eastAsia="Cambria" w:cs="" w:cstheme="minorBidi" w:eastAsiaTheme="minorHAnsi"/>
+          <w:b w:val="false"/>
+          <w:bCs w:val="false"/>
+          <w:color w:val="00000A"/>
+          <w:sz w:val="24"/>
+          <w:szCs w:val="24"/>
+          <w:lang w:val="en-US" w:eastAsia="en-US" w:bidi="ar-SA"/>
         </w:rPr>
       </w:r>
       <w:r/>
@@ -5720,8 +5257,13 @@
       </w:pPr>
       <w:r>
         <w:rPr>
-          <w:b w:val="false"/>
-          <w:bCs w:val="false"/>
+          <w:rFonts w:eastAsia="Cambria" w:cs="" w:cstheme="minorBidi" w:eastAsiaTheme="minorHAnsi"/>
+          <w:b w:val="false"/>
+          <w:bCs w:val="false"/>
+          <w:color w:val="00000A"/>
+          <w:sz w:val="24"/>
+          <w:szCs w:val="24"/>
+          <w:lang w:val="en-US" w:eastAsia="en-US" w:bidi="ar-SA"/>
         </w:rPr>
       </w:r>
       <w:r/>
@@ -5743,8 +5285,13 @@
       </w:pPr>
       <w:r>
         <w:rPr>
-          <w:b w:val="false"/>
-          <w:bCs w:val="false"/>
+          <w:rFonts w:eastAsia="Cambria" w:cs="" w:cstheme="minorBidi" w:eastAsiaTheme="minorHAnsi"/>
+          <w:b w:val="false"/>
+          <w:bCs w:val="false"/>
+          <w:color w:val="00000A"/>
+          <w:sz w:val="24"/>
+          <w:szCs w:val="24"/>
+          <w:lang w:val="en-US" w:eastAsia="en-US" w:bidi="ar-SA"/>
         </w:rPr>
       </w:r>
       <w:r/>
@@ -5783,8 +5330,13 @@
       </w:pPr>
       <w:r>
         <w:rPr>
-          <w:b w:val="false"/>
-          <w:bCs w:val="false"/>
+          <w:rFonts w:eastAsia="Cambria" w:cs="" w:cstheme="minorBidi" w:eastAsiaTheme="minorHAnsi"/>
+          <w:b w:val="false"/>
+          <w:bCs w:val="false"/>
+          <w:color w:val="00000A"/>
+          <w:sz w:val="24"/>
+          <w:szCs w:val="24"/>
+          <w:lang w:val="en-US" w:eastAsia="en-US" w:bidi="ar-SA"/>
         </w:rPr>
       </w:r>
       <w:r/>
@@ -5795,10 +5347,7 @@
         <w:jc w:val="both"/>
       </w:pPr>
       <w:r>
-        <w:rPr>
-          <w:b w:val="false"/>
-          <w:bCs w:val="false"/>
-        </w:rPr>
+        <w:rPr/>
         <w:drawing>
           <wp:inline distT="0" distB="0" distL="0" distR="0">
             <wp:extent cx="6146800" cy="3326130"/>
@@ -5846,21 +5395,195 @@
       </w:r>
       <w:r/>
     </w:p>
+    <w:p>
+      <w:pPr>
+        <w:pStyle w:val="Normal"/>
+        <w:jc w:val="both"/>
+        <w:rPr>
+          <w:sz w:val="24"/>
+          <w:sz w:val="24"/>
+          <w:szCs w:val="24"/>
+          <w:rFonts w:ascii="Cambria" w:hAnsi="Cambria" w:eastAsia="Cambria" w:cs="" w:asciiTheme="minorHAnsi" w:cstheme="minorBidi" w:eastAsiaTheme="minorHAnsi" w:hAnsiTheme="minorHAnsi"/>
+          <w:color w:val="00000A"/>
+          <w:lang w:val="en-US" w:eastAsia="en-US" w:bidi="ar-SA"/>
+        </w:rPr>
+      </w:pPr>
+      <w:r>
+        <w:rPr/>
+      </w:r>
+      <w:r/>
+    </w:p>
+    <w:p>
+      <w:pPr>
+        <w:pStyle w:val="Normal"/>
+        <w:jc w:val="both"/>
+        <w:rPr>
+          <w:sz w:val="24"/>
+          <w:sz w:val="24"/>
+          <w:szCs w:val="24"/>
+          <w:rFonts w:ascii="Cambria" w:hAnsi="Cambria" w:eastAsia="Cambria" w:cs="" w:asciiTheme="minorHAnsi" w:cstheme="minorBidi" w:eastAsiaTheme="minorHAnsi" w:hAnsiTheme="minorHAnsi"/>
+          <w:color w:val="00000A"/>
+          <w:lang w:val="en-US" w:eastAsia="en-US" w:bidi="ar-SA"/>
+        </w:rPr>
+      </w:pPr>
+      <w:r>
+        <w:rPr/>
+        <w:t>LM386 Pin Layout</w:t>
+      </w:r>
+      <w:r/>
+    </w:p>
+    <w:p>
+      <w:pPr>
+        <w:pStyle w:val="Normal"/>
+        <w:jc w:val="both"/>
+        <w:rPr>
+          <w:sz w:val="24"/>
+          <w:sz w:val="24"/>
+          <w:szCs w:val="24"/>
+          <w:rFonts w:ascii="Cambria" w:hAnsi="Cambria" w:eastAsia="Cambria" w:cs="" w:asciiTheme="minorHAnsi" w:cstheme="minorBidi" w:eastAsiaTheme="minorHAnsi" w:hAnsiTheme="minorHAnsi"/>
+          <w:color w:val="00000A"/>
+          <w:lang w:val="en-US" w:eastAsia="en-US" w:bidi="ar-SA"/>
+        </w:rPr>
+      </w:pPr>
+      <w:r>
+        <w:rPr/>
+        <w:drawing>
+          <wp:anchor behindDoc="0" distT="0" distB="0" distL="0" distR="0" simplePos="0" locked="0" layoutInCell="1" allowOverlap="1" relativeHeight="29">
+            <wp:simplePos x="0" y="0"/>
+            <wp:positionH relativeFrom="column">
+              <wp:align>center</wp:align>
+            </wp:positionH>
+            <wp:positionV relativeFrom="paragraph">
+              <wp:align>top</wp:align>
+            </wp:positionV>
+            <wp:extent cx="2905125" cy="2400300"/>
+            <wp:effectExtent l="0" t="0" r="0" b="0"/>
+            <wp:wrapSquare wrapText="largest"/>
+            <wp:docPr id="28" name="Picture" descr=""/>
+            <wp:cNvGraphicFramePr>
+              <a:graphicFrameLocks xmlns:a="http://schemas.openxmlformats.org/drawingml/2006/main" noChangeAspect="1"/>
+            </wp:cNvGraphicFramePr>
+            <a:graphic xmlns:a="http://schemas.openxmlformats.org/drawingml/2006/main">
+              <a:graphicData uri="http://schemas.openxmlformats.org/drawingml/2006/picture">
+                <pic:pic xmlns:pic="http://schemas.openxmlformats.org/drawingml/2006/picture">
+                  <pic:nvPicPr>
+                    <pic:cNvPr id="28" name="Picture" descr=""/>
+                    <pic:cNvPicPr>
+                      <a:picLocks noChangeAspect="1" noChangeArrowheads="1"/>
+                    </pic:cNvPicPr>
+                  </pic:nvPicPr>
+                  <pic:blipFill>
+                    <a:blip r:embed="rId34"/>
+                    <a:stretch>
+                      <a:fillRect/>
+                    </a:stretch>
+                  </pic:blipFill>
+                  <pic:spPr bwMode="auto">
+                    <a:xfrm>
+                      <a:off x="0" y="0"/>
+                      <a:ext cx="2905125" cy="2400300"/>
+                    </a:xfrm>
+                    <a:prstGeom prst="rect">
+                      <a:avLst/>
+                    </a:prstGeom>
+                    <a:noFill/>
+                    <a:ln w="9525">
+                      <a:noFill/>
+                      <a:miter lim="800000"/>
+                      <a:headEnd/>
+                      <a:tailEnd/>
+                    </a:ln>
+                  </pic:spPr>
+                </pic:pic>
+              </a:graphicData>
+            </a:graphic>
+          </wp:anchor>
+        </w:drawing>
+      </w:r>
+      <w:r/>
+    </w:p>
     <w:sectPr>
       <w:type w:val="nextPage"/>
       <w:pgSz w:w="12240" w:h="15840"/>
-      <w:pgMar w:left="2160" w:right="2160" w:header="0" w:top="1440" w:footer="0" w:bottom="1440" w:gutter="0"/>
+      <w:pgMar w:left="1134" w:right="1134" w:header="0" w:top="1134" w:footer="0" w:bottom="1134" w:gutter="0"/>
       <w:pgNumType w:fmt="decimal"/>
       <w:formProt w:val="false"/>
       <w:textDirection w:val="lrTb"/>
-      <w:docGrid w:type="default" w:linePitch="240" w:charSpace="4294961151"/>
+      <w:docGrid w:type="default" w:linePitch="312" w:charSpace="4294961151"/>
     </w:sectPr>
   </w:body>
 </w:document>
 </file>
 
-<file path=word/comments.xml><?xml version="1.0" encoding="UTF-8" standalone="yes"?>
-<w:comments xmlns:o="urn:schemas-microsoft-com:office:office" xmlns:r="http://schemas.openxmlformats.org/officeDocument/2006/relationships" xmlns:v="urn:schemas-microsoft-com:vml" xmlns:w="http://schemas.openxmlformats.org/wordprocessingml/2006/main" xmlns:w10="urn:schemas-microsoft-com:office:word" xmlns:wp="http://schemas.openxmlformats.org/drawingml/2006/wordprocessingDrawing" xmlns:wps="http://schemas.microsoft.com/office/word/2010/wordprocessingShape" xmlns:wpg="http://schemas.microsoft.com/office/word/2010/wordprocessingGroup" xmlns:mc="http://schemas.openxmlformats.org/markup-compatibility/2006" xmlns:wp14="http://schemas.microsoft.com/office/word/2010/wordprocessingDrawing" xmlns:w14="http://schemas.microsoft.com/office/word/2010/wordml" mc:Ignorable="w14 wp14"><w:comment w:id="0" w:author="Unknown Author" w:date="2015-03-03T20:55:24Z" w:initials=""><w:p><w:r><w:rPr><w:rFonts w:ascii="Cambria" w:hAnsi="Cambria" w:eastAsia="Cambria" w:cs="" w:asciiTheme="minorHAnsi" w:cstheme="minorBidi" w:eastAsiaTheme="minorHAnsi" w:hAnsiTheme="minorHAnsi"/><w:b w:val="false"/><w:bCs w:val="false"/><w:i w:val="false"/><w:iCs w:val="false"/><w:caps w:val="false"/><w:smallCaps w:val="false"/><w:strike w:val="false"/><w:dstrike w:val="false"/><w:outline w:val="false"/><w:shadow w:val="false"/><w:emboss w:val="false"/><w:imprint w:val="false"/><w:color w:val="auto"/><w:spacing w:val="0"/><w:w w:val="100"/><w:position w:val="0"/><w:sz w:val="20"/><w:sz w:val="20"/><w:szCs w:val="24"/><w:u w:val="none"/><w:vertAlign w:val="baseline"/><w:em w:val="none"/><w:lang w:val="en-US" w:eastAsia="en-US" w:bidi="ar-SA"/></w:rPr><w:t>Some of the images have been stretched, warped, are too small, or have been too aggressively cropped . It&apos;s my inclination to instead reference one, full-sized image with annotations instead. - CL</w:t></w:r><w:r></w:r></w:p></w:comment><w:comment w:id="1" w:author="Unknown Author" w:date="2015-03-03T21:05:38Z" w:initials=""><w:p><w:r><w:rPr><w:rFonts w:ascii="" w:hAnsi="" w:cstheme="minorBidi" w:cs="" w:eastAsia="Cambria" w:ascii="" w:hAnsi=""/><w:b w:val="false"/><w:bCs w:val="false"/><w:i w:val="false"/><w:iCs w:val="false"/><w:caps w:val="false"/><w:smallCaps w:val="false"/><w:strike w:val="false"/><w:dstrike w:val="false"/><w:outline w:val="false"/><w:shadow w:val="false"/><w:emboss w:val="false"/><w:imprint w:val="false"/><w:color w:val="auto"/><w:spacing w:val="0"/><w:w w:val="100"/><w:position w:val="0"/><w:sz w:val="24"/><w:sz w:val="20"/><w:sz w:val="20"/><w:szCs w:val="24"/><w:u w:val="none"/><w:vertAlign w:val="baseline"/><w:em w:val="none"/><w:lang w:bidi="ar-SA" w:eastAsia="en-US" w:val="en-US"/></w:rPr><w:t>“mid-right pin of the amplifier?”</w:t></w:r><w:r></w:r></w:p></w:comment><w:comment w:id="2" w:author="Unknown Author" w:date="2015-03-03T21:36:04Z" w:initials=""><w:p><w:r><w:rPr><w:rFonts w:ascii="Cambria" w:hAnsi="Cambria" w:eastAsia="Cambria" w:cs="" w:asciiTheme="minorHAnsi" w:cstheme="minorBidi" w:eastAsiaTheme="minorHAnsi" w:hAnsiTheme="minorHAnsi"/><w:b w:val="false"/><w:bCs w:val="false"/><w:i w:val="false"/><w:iCs w:val="false"/><w:caps w:val="false"/><w:smallCaps w:val="false"/><w:strike w:val="false"/><w:dstrike w:val="false"/><w:outline w:val="false"/><w:shadow w:val="false"/><w:emboss w:val="false"/><w:imprint w:val="false"/><w:color w:val="auto"/><w:spacing w:val="0"/><w:w w:val="100"/><w:position w:val="0"/><w:sz w:val="20"/><w:sz w:val="20"/><w:szCs w:val="24"/><w:u w:val="none"/><w:vertAlign w:val="baseline"/><w:em w:val="none"/><w:lang w:val="en-US" w:eastAsia="en-US" w:bidi="ar-SA"/></w:rPr><w:t>Clarify</w:t></w:r><w:r></w:r></w:p></w:comment><w:comment w:id="3" w:author="Unknown Author" w:date="2015-03-03T21:41:56Z" w:initials=""><w:p><w:r><w:rPr><w:rFonts w:ascii="Cambria" w:hAnsi="Cambria" w:eastAsia="Cambria" w:cs="" w:asciiTheme="minorHAnsi" w:cstheme="minorBidi" w:eastAsiaTheme="minorHAnsi" w:hAnsiTheme="minorHAnsi"/><w:b w:val="false"/><w:bCs w:val="false"/><w:i w:val="false"/><w:iCs w:val="false"/><w:caps w:val="false"/><w:smallCaps w:val="false"/><w:strike w:val="false"/><w:dstrike w:val="false"/><w:outline w:val="false"/><w:shadow w:val="false"/><w:emboss w:val="false"/><w:imprint w:val="false"/><w:color w:val="auto"/><w:spacing w:val="0"/><w:w w:val="100"/><w:position w:val="0"/><w:sz w:val="20"/><w:sz w:val="20"/><w:szCs w:val="24"/><w:u w:val="none"/><w:vertAlign w:val="baseline"/><w:em w:val="none"/><w:lang w:val="en-US" w:eastAsia="en-US" w:bidi="ar-SA"/></w:rPr><w:t>Clarify</w:t></w:r><w:r></w:r></w:p></w:comment><w:comment w:id="4" w:author="Unknown Author" w:date="2015-03-03T22:21:22Z" w:initials=""><w:p><w:r><w:rPr><w:rFonts w:ascii="Cambria" w:hAnsi="Cambria" w:eastAsia="Cambria" w:cs="" w:asciiTheme="minorHAnsi" w:cstheme="minorBidi" w:eastAsiaTheme="minorHAnsi" w:hAnsiTheme="minorHAnsi"/><w:b w:val="false"/><w:bCs w:val="false"/><w:i w:val="false"/><w:iCs w:val="false"/><w:caps w:val="false"/><w:smallCaps w:val="false"/><w:strike w:val="false"/><w:dstrike w:val="false"/><w:outline w:val="false"/><w:shadow w:val="false"/><w:emboss w:val="false"/><w:imprint w:val="false"/><w:color w:val="auto"/><w:spacing w:val="0"/><w:w w:val="100"/><w:position w:val="0"/><w:sz w:val="20"/><w:sz w:val="20"/><w:szCs w:val="24"/><w:u w:val="none"/><w:vertAlign w:val="baseline"/><w:em w:val="none"/><w:lang w:val="zxx" w:eastAsia="en-US" w:bidi="ar-SA"/></w:rPr><w:t>I think one large, landscape  image would work best here.</w:t></w:r><w:r></w:r></w:p></w:comment></w:comments>
+<file path=word/comments.xml><?xml version="1.0" encoding="utf-8"?>
+<w:comments xmlns:o="urn:schemas-microsoft-com:office:office" xmlns:r="http://schemas.openxmlformats.org/officeDocument/2006/relationships" xmlns:v="urn:schemas-microsoft-com:vml" xmlns:w="http://schemas.openxmlformats.org/wordprocessingml/2006/main" xmlns:w10="urn:schemas-microsoft-com:office:word" xmlns:wp="http://schemas.openxmlformats.org/drawingml/2006/wordprocessingDrawing" xmlns:wps="http://schemas.microsoft.com/office/word/2010/wordprocessingShape" xmlns:wpg="http://schemas.microsoft.com/office/word/2010/wordprocessingGroup" xmlns:mc="http://schemas.openxmlformats.org/markup-compatibility/2006" xmlns:wp14="http://schemas.microsoft.com/office/word/2010/wordprocessingDrawing" xmlns:w14="http://schemas.microsoft.com/office/word/2010/wordml" mc:Ignorable="w14 wp14">
+  <w:comment w:id="0" w:author="Unknown Author" w:date="2015-03-03T20:55:24Z" w:initials="">
+    <w:p>
+      <w:r>
+        <w:rPr>
+          <w:rFonts w:cs="" w:ascii="Cambria" w:hAnsi="Cambria" w:eastAsia="Cambria"/>
+          <w:b w:val="false"/>
+          <w:bCs w:val="false"/>
+          <w:i w:val="false"/>
+          <w:iCs w:val="false"/>
+          <w:caps w:val="false"/>
+          <w:smallCaps w:val="false"/>
+          <w:strike w:val="false"/>
+          <w:dstrike w:val="false"/>
+          <w:outline w:val="false"/>
+          <w:shadow w:val="false"/>
+          <w:emboss w:val="false"/>
+          <w:imprint w:val="false"/>
+          <w:color w:val="00000A"/>
+          <w:spacing w:val="0"/>
+          <w:w w:val="100"/>
+          <w:position w:val="0"/>
+          <w:sz w:val="20"/>
+          <w:sz w:val="20"/>
+          <w:szCs w:val="24"/>
+          <w:u w:val="none"/>
+          <w:vertAlign w:val="baseline"/>
+          <w:em w:val="none"/>
+          <w:lang w:bidi="ar-SA" w:val="en-US" w:eastAsia="en-US"/>
+        </w:rPr>
+        <w:t>Some of the images have been stretched, warped, are too small, or have been too aggressively cropped . It's my inclination to instead reference one, full-sized image with annotations instead. - CL</w:t>
+      </w:r>
+      <w:r/>
+    </w:p>
+  </w:comment>
+  <w:comment w:id="1" w:author="" w:date="0-00-00T00:00:00Z" w:initials="">
+    <w:p>
+      <w:r>
+        <w:rPr/>
+      </w:r>
+      <w:r/>
+    </w:p>
+  </w:comment>
+  <w:comment w:id="2" w:author="" w:date="0-00-00T00:00:00Z" w:initials="">
+    <w:p>
+      <w:r>
+        <w:rPr/>
+      </w:r>
+      <w:r/>
+    </w:p>
+  </w:comment>
+  <w:comment w:id="3" w:author="" w:date="0-00-00T00:00:00Z" w:initials="">
+    <w:p>
+      <w:r>
+        <w:rPr/>
+      </w:r>
+      <w:r/>
+    </w:p>
+  </w:comment>
+  <w:comment w:id="4" w:author="" w:date="0-00-00T00:00:00Z" w:initials="">
+    <w:p>
+      <w:r>
+        <w:rPr/>
+      </w:r>
+      <w:r/>
+    </w:p>
+  </w:comment>
+</w:comments>
 </file>
 
 <file path=word/numbering.xml><?xml version="1.0" encoding="utf-8"?>

</xml_diff>